<commit_message>
feat(readme): Added VLAN 99
</commit_message>
<xml_diff>
--- a/README.docx
+++ b/README.docx
@@ -107,7 +107,7 @@
         <mc:AlternateContent>
           <mc:Choice Requires="wps">
             <w:drawing>
-              <wp:anchor distT="0" distB="0" distL="0" distR="0" simplePos="0" relativeHeight="487587840" behindDoc="1" locked="0" layoutInCell="1" allowOverlap="1" wp14:anchorId="112EEBD7" wp14:editId="501A5F8F">
+              <wp:anchor distT="0" distB="0" distL="0" distR="0" simplePos="0" relativeHeight="487587840" behindDoc="1" locked="0" layoutInCell="1" allowOverlap="1" wp14:anchorId="2E0AAE11" wp14:editId="6AC47C8B">
                 <wp:simplePos x="0" y="0"/>
                 <wp:positionH relativeFrom="page">
                   <wp:posOffset>546099</wp:posOffset>
@@ -285,7 +285,7 @@
           <w:sz w:val="20"/>
         </w:rPr>
         <w:drawing>
-          <wp:anchor distT="0" distB="0" distL="0" distR="0" simplePos="0" relativeHeight="487588352" behindDoc="1" locked="0" layoutInCell="1" allowOverlap="1" wp14:anchorId="1ED0E398" wp14:editId="4EB7EE3F">
+          <wp:anchor distT="0" distB="0" distL="0" distR="0" simplePos="0" relativeHeight="487588352" behindDoc="1" locked="0" layoutInCell="1" allowOverlap="1" wp14:anchorId="0EEACD72" wp14:editId="60D845EF">
             <wp:simplePos x="0" y="0"/>
             <wp:positionH relativeFrom="page">
               <wp:posOffset>546099</wp:posOffset>
@@ -1551,7 +1551,7 @@
           <w:position w:val="3"/>
         </w:rPr>
         <w:drawing>
-          <wp:inline distT="0" distB="0" distL="0" distR="0" wp14:anchorId="013BD14A" wp14:editId="6ED8B4A9">
+          <wp:inline distT="0" distB="0" distL="0" distR="0" wp14:anchorId="63FFD284" wp14:editId="683BF2FC">
             <wp:extent cx="47625" cy="47624"/>
             <wp:effectExtent l="0" t="0" r="0" b="0"/>
             <wp:docPr id="6" name="Image 6"/>
@@ -1719,7 +1719,7 @@
           <w:position w:val="3"/>
         </w:rPr>
         <w:drawing>
-          <wp:inline distT="0" distB="0" distL="0" distR="0" wp14:anchorId="0A979AC1" wp14:editId="75189795">
+          <wp:inline distT="0" distB="0" distL="0" distR="0" wp14:anchorId="5EE59000" wp14:editId="27D243C4">
             <wp:extent cx="47625" cy="47624"/>
             <wp:effectExtent l="0" t="0" r="0" b="0"/>
             <wp:docPr id="7" name="Image 7"/>
@@ -1902,7 +1902,7 @@
           <w:position w:val="3"/>
         </w:rPr>
         <w:drawing>
-          <wp:inline distT="0" distB="0" distL="0" distR="0" wp14:anchorId="4B7C152E" wp14:editId="72456EAF">
+          <wp:inline distT="0" distB="0" distL="0" distR="0" wp14:anchorId="487E8208" wp14:editId="384F3FDA">
             <wp:extent cx="47625" cy="47624"/>
             <wp:effectExtent l="0" t="0" r="0" b="0"/>
             <wp:docPr id="8" name="Image 8"/>
@@ -2977,7 +2977,7 @@
         <mc:AlternateContent>
           <mc:Choice Requires="wps">
             <w:drawing>
-              <wp:anchor distT="0" distB="0" distL="0" distR="0" simplePos="0" relativeHeight="15731712" behindDoc="0" locked="0" layoutInCell="1" allowOverlap="1" wp14:anchorId="6CB41BC5" wp14:editId="549A397E">
+              <wp:anchor distT="0" distB="0" distL="0" distR="0" simplePos="0" relativeHeight="15731712" behindDoc="0" locked="0" layoutInCell="1" allowOverlap="1" wp14:anchorId="53516AF5" wp14:editId="75810DE5">
                 <wp:simplePos x="0" y="0"/>
                 <wp:positionH relativeFrom="page">
                   <wp:posOffset>546087</wp:posOffset>
@@ -3166,7 +3166,7 @@
         <mc:AlternateContent>
           <mc:Choice Requires="wps">
             <w:drawing>
-              <wp:anchor distT="0" distB="0" distL="0" distR="0" simplePos="0" relativeHeight="487588864" behindDoc="1" locked="0" layoutInCell="1" allowOverlap="1" wp14:anchorId="3B9C8A63" wp14:editId="7F75DC37">
+              <wp:anchor distT="0" distB="0" distL="0" distR="0" simplePos="0" relativeHeight="487588864" behindDoc="1" locked="0" layoutInCell="1" allowOverlap="1" wp14:anchorId="72FF02AC" wp14:editId="3C1683AF">
                 <wp:simplePos x="0" y="0"/>
                 <wp:positionH relativeFrom="page">
                   <wp:posOffset>546087</wp:posOffset>
@@ -3342,7 +3342,7 @@
         <mc:AlternateContent>
           <mc:Choice Requires="wps">
             <w:drawing>
-              <wp:anchor distT="0" distB="0" distL="0" distR="0" simplePos="0" relativeHeight="487589376" behindDoc="1" locked="0" layoutInCell="1" allowOverlap="1" wp14:anchorId="678E2B88" wp14:editId="5428DC7E">
+              <wp:anchor distT="0" distB="0" distL="0" distR="0" simplePos="0" relativeHeight="487589376" behindDoc="1" locked="0" layoutInCell="1" allowOverlap="1" wp14:anchorId="46C6AC83" wp14:editId="4ED4F28F">
                 <wp:simplePos x="0" y="0"/>
                 <wp:positionH relativeFrom="page">
                   <wp:posOffset>546087</wp:posOffset>
@@ -3604,7 +3604,7 @@
         <mc:AlternateContent>
           <mc:Choice Requires="wps">
             <w:drawing>
-              <wp:anchor distT="0" distB="0" distL="0" distR="0" simplePos="0" relativeHeight="15731200" behindDoc="0" locked="0" layoutInCell="1" allowOverlap="1" wp14:anchorId="3E9FB0AE" wp14:editId="0F49D410">
+              <wp:anchor distT="0" distB="0" distL="0" distR="0" simplePos="0" relativeHeight="15731200" behindDoc="0" locked="0" layoutInCell="1" allowOverlap="1" wp14:anchorId="5A6A310A" wp14:editId="36E82559">
                 <wp:simplePos x="0" y="0"/>
                 <wp:positionH relativeFrom="page">
                   <wp:posOffset>546087</wp:posOffset>
@@ -3754,7 +3754,7 @@
         <mc:AlternateContent>
           <mc:Choice Requires="wps">
             <w:drawing>
-              <wp:anchor distT="0" distB="0" distL="0" distR="0" simplePos="0" relativeHeight="15732224" behindDoc="0" locked="0" layoutInCell="1" allowOverlap="1" wp14:anchorId="1E591CEA" wp14:editId="5BB71233">
+              <wp:anchor distT="0" distB="0" distL="0" distR="0" simplePos="0" relativeHeight="15732224" behindDoc="0" locked="0" layoutInCell="1" allowOverlap="1" wp14:anchorId="02EDA393" wp14:editId="71A8E284">
                 <wp:simplePos x="0" y="0"/>
                 <wp:positionH relativeFrom="page">
                   <wp:posOffset>774699</wp:posOffset>
@@ -3945,7 +3945,7 @@
         <mc:AlternateContent>
           <mc:Choice Requires="wps">
             <w:drawing>
-              <wp:anchor distT="0" distB="0" distL="0" distR="0" simplePos="0" relativeHeight="15732736" behindDoc="0" locked="0" layoutInCell="1" allowOverlap="1" wp14:anchorId="19421C86" wp14:editId="184D0D09">
+              <wp:anchor distT="0" distB="0" distL="0" distR="0" simplePos="0" relativeHeight="15732736" behindDoc="0" locked="0" layoutInCell="1" allowOverlap="1" wp14:anchorId="7706D0EC" wp14:editId="5B89DEF3">
                 <wp:simplePos x="0" y="0"/>
                 <wp:positionH relativeFrom="page">
                   <wp:posOffset>774699</wp:posOffset>
@@ -4166,7 +4166,7 @@
         <mc:AlternateContent>
           <mc:Choice Requires="wpg">
             <w:drawing>
-              <wp:anchor distT="0" distB="0" distL="0" distR="0" simplePos="0" relativeHeight="487589888" behindDoc="1" locked="0" layoutInCell="1" allowOverlap="1" wp14:anchorId="5EF9C944" wp14:editId="2FAB1BFB">
+              <wp:anchor distT="0" distB="0" distL="0" distR="0" simplePos="0" relativeHeight="487589888" behindDoc="1" locked="0" layoutInCell="1" allowOverlap="1" wp14:anchorId="533AFBCC" wp14:editId="18DAB40D">
                 <wp:simplePos x="0" y="0"/>
                 <wp:positionH relativeFrom="page">
                   <wp:posOffset>593724</wp:posOffset>
@@ -4501,7 +4501,7 @@
           </mc:Choice>
           <mc:Fallback>
             <w:pict>
-              <v:group w14:anchorId="5EF9C944" id="Group 15" o:spid="_x0000_s1026" style="position:absolute;left:0;text-align:left;margin-left:46.75pt;margin-top:12.35pt;width:501pt;height:33pt;z-index:-15726592;mso-wrap-distance-left:0;mso-wrap-distance-right:0;mso-position-horizontal-relative:page" coordsize="63627,4191" o:gfxdata="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">
+              <v:group w14:anchorId="533AFBCC" id="Group 15" o:spid="_x0000_s1026" style="position:absolute;left:0;text-align:left;margin-left:46.75pt;margin-top:12.35pt;width:501pt;height:33pt;z-index:-15726592;mso-wrap-distance-left:0;mso-wrap-distance-right:0;mso-position-horizontal-relative:page" coordsize="63627,4191" o:gfxdata="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">
                 <v:shape id="Graphic 16" o:spid="_x0000_s1027" style="position:absolute;width:63627;height:4191;visibility:visible;mso-wrap-style:square;v-text-anchor:top" coordsize="6362700,419100" o:gfxdata="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" path="m6362699,419099l,419099,,,6362699,r,419099xe" fillcolor="#7e7e7e" stroked="f">
                   <v:fill opacity="6682f"/>
                   <v:path arrowok="t"/>
@@ -6546,7 +6546,7 @@
         <mc:AlternateContent>
           <mc:Choice Requires="wps">
             <w:drawing>
-              <wp:anchor distT="0" distB="0" distL="0" distR="0" simplePos="0" relativeHeight="487042048" behindDoc="1" locked="0" layoutInCell="1" allowOverlap="1" wp14:anchorId="525D43B3" wp14:editId="5EFB09DC">
+              <wp:anchor distT="0" distB="0" distL="0" distR="0" simplePos="0" relativeHeight="487011328" behindDoc="1" locked="0" layoutInCell="1" allowOverlap="1" wp14:anchorId="193A22A1" wp14:editId="664F2E09">
                 <wp:simplePos x="0" y="0"/>
                 <wp:positionH relativeFrom="page">
                   <wp:posOffset>593724</wp:posOffset>
@@ -6619,7 +6619,7 @@
           </mc:Choice>
           <mc:Fallback xmlns:pic="http://schemas.openxmlformats.org/drawingml/2006/picture" xmlns:a="http://schemas.openxmlformats.org/drawingml/2006/main" xmlns:ve="http://schemas.openxmlformats.org/markup-compatibility/2006">
             <w:pict>
-              <v:rect style="position:absolute;margin-left:46.749996pt;margin-top:150.749939pt;width:500.99996pt;height:16.499999pt;mso-position-horizontal-relative:page;mso-position-vertical-relative:page;z-index:-16274432" id="docshape15" filled="true" fillcolor="#7e7e7e" stroked="false">
+              <v:rect style="position:absolute;margin-left:46.749996pt;margin-top:150.749939pt;width:500.99996pt;height:16.499999pt;mso-position-horizontal-relative:page;mso-position-vertical-relative:page;z-index:-16305152" id="docshape15" filled="true" fillcolor="#7e7e7e" stroked="false">
                 <v:fill opacity="6684f" type="solid"/>
                 <w10:wrap type="none"/>
               </v:rect>
@@ -7101,7 +7101,7 @@
               <mc:AlternateContent>
                 <mc:Choice Requires="wps">
                   <w:drawing>
-                    <wp:anchor distT="0" distB="0" distL="0" distR="0" simplePos="0" relativeHeight="487042560" behindDoc="1" locked="0" layoutInCell="1" allowOverlap="1" wp14:anchorId="5FB622F9" wp14:editId="6968936E">
+                    <wp:anchor distT="0" distB="0" distL="0" distR="0" simplePos="0" relativeHeight="487011840" behindDoc="1" locked="0" layoutInCell="1" allowOverlap="1" wp14:anchorId="06A60E47" wp14:editId="2B7E68B3">
                       <wp:simplePos x="0" y="0"/>
                       <wp:positionH relativeFrom="column">
                         <wp:posOffset>47624</wp:posOffset>
@@ -7186,7 +7186,7 @@
                 </mc:Choice>
                 <mc:Fallback xmlns:pic="http://schemas.openxmlformats.org/drawingml/2006/picture" xmlns:a="http://schemas.openxmlformats.org/drawingml/2006/main" xmlns:ve="http://schemas.openxmlformats.org/markup-compatibility/2006">
                   <w:pict>
-                    <v:group style="position:absolute;margin-left:3.75pt;margin-top:-.275212pt;width:3.75pt;height:16.5pt;mso-position-horizontal-relative:column;mso-position-vertical-relative:paragraph;z-index:-16273920" id="docshapegroup16" coordorigin="75,-6" coordsize="75,330">
+                    <v:group style="position:absolute;margin-left:3.75pt;margin-top:-.275212pt;width:3.75pt;height:16.5pt;mso-position-horizontal-relative:column;mso-position-vertical-relative:paragraph;z-index:-16304640" id="docshapegroup16" coordorigin="75,-6" coordsize="75,330">
                       <v:rect style="position:absolute;left:75;top:-6;width:75;height:330" id="docshape17" filled="true" fillcolor="#0079cc" stroked="false">
                         <v:fill opacity="32899f" type="solid"/>
                       </v:rect>
@@ -8194,11 +8194,11 @@
         <w:tblLook w:val="01E0" w:firstRow="1" w:lastRow="1" w:firstColumn="1" w:lastColumn="1" w:noHBand="0" w:noVBand="0"/>
       </w:tblPr>
       <w:tblGrid>
-        <w:gridCol w:w="1783"/>
-        <w:gridCol w:w="1675"/>
-        <w:gridCol w:w="1785"/>
-        <w:gridCol w:w="2685"/>
-        <w:gridCol w:w="2275"/>
+        <w:gridCol w:w="1787"/>
+        <w:gridCol w:w="1669"/>
+        <w:gridCol w:w="1784"/>
+        <w:gridCol w:w="2684"/>
+        <w:gridCol w:w="2274"/>
       </w:tblGrid>
       <w:tr>
         <w:trPr>
@@ -8206,7 +8206,7 @@
         </w:trPr>
         <w:tc>
           <w:tcPr>
-            <w:tcW w:w="1783" w:type="dxa"/>
+            <w:tcW w:w="1787" w:type="dxa"/>
             <w:tcBorders>
               <w:bottom w:val="single" w:sz="6" w:space="0" w:color="000000"/>
             </w:tcBorders>
@@ -8250,7 +8250,7 @@
         </w:tc>
         <w:tc>
           <w:tcPr>
-            <w:tcW w:w="1675" w:type="dxa"/>
+            <w:tcW w:w="1669" w:type="dxa"/>
             <w:tcBorders>
               <w:bottom w:val="single" w:sz="6" w:space="0" w:color="000000"/>
             </w:tcBorders>
@@ -8259,7 +8259,7 @@
             <w:pPr>
               <w:pStyle w:val="TableParagraph"/>
               <w:spacing w:before="149"/>
-              <w:ind w:left="495"/>
+              <w:ind w:left="491"/>
               <w:jc w:val="both"/>
               <w:rPr>
                 <w:sz w:val="23"/>
@@ -8295,7 +8295,7 @@
         </w:tc>
         <w:tc>
           <w:tcPr>
-            <w:tcW w:w="1785" w:type="dxa"/>
+            <w:tcW w:w="1784" w:type="dxa"/>
             <w:tcBorders>
               <w:bottom w:val="single" w:sz="6" w:space="0" w:color="000000"/>
             </w:tcBorders>
@@ -8304,7 +8304,7 @@
             <w:pPr>
               <w:pStyle w:val="TableParagraph"/>
               <w:spacing w:before="149"/>
-              <w:ind w:left="260"/>
+              <w:ind w:left="262"/>
               <w:jc w:val="both"/>
             </w:pPr>
             <w:r>
@@ -8357,7 +8357,7 @@
         </w:tc>
         <w:tc>
           <w:tcPr>
-            <w:tcW w:w="2685" w:type="dxa"/>
+            <w:tcW w:w="2684" w:type="dxa"/>
             <w:tcBorders>
               <w:bottom w:val="single" w:sz="6" w:space="0" w:color="000000"/>
             </w:tcBorders>
@@ -8366,7 +8366,7 @@
             <w:pPr>
               <w:pStyle w:val="TableParagraph"/>
               <w:spacing w:before="0" w:line="253" w:lineRule="exact"/>
-              <w:ind w:left="155"/>
+              <w:ind w:left="158"/>
               <w:jc w:val="both"/>
               <w:rPr>
                 <w:sz w:val="25"/>
@@ -8457,7 +8457,7 @@
             <w:pPr>
               <w:pStyle w:val="TableParagraph"/>
               <w:spacing w:before="61"/>
-              <w:ind w:left="155"/>
+              <w:ind w:left="158"/>
               <w:jc w:val="both"/>
             </w:pPr>
             <w:r>
@@ -8486,7 +8486,7 @@
         </w:tc>
         <w:tc>
           <w:tcPr>
-            <w:tcW w:w="2275" w:type="dxa"/>
+            <w:tcW w:w="2274" w:type="dxa"/>
             <w:tcBorders>
               <w:bottom w:val="single" w:sz="6" w:space="0" w:color="000000"/>
             </w:tcBorders>
@@ -8495,7 +8495,7 @@
             <w:pPr>
               <w:pStyle w:val="TableParagraph"/>
               <w:spacing w:before="149"/>
-              <w:ind w:left="440"/>
+              <w:ind w:left="444"/>
               <w:jc w:val="both"/>
             </w:pPr>
             <w:r>
@@ -8570,7 +8570,7 @@
         </w:trPr>
         <w:tc>
           <w:tcPr>
-            <w:tcW w:w="1783" w:type="dxa"/>
+            <w:tcW w:w="1787" w:type="dxa"/>
             <w:tcBorders>
               <w:top w:val="single" w:sz="6" w:space="0" w:color="000000"/>
               <w:bottom w:val="single" w:sz="6" w:space="0" w:color="000000"/>
@@ -8597,16 +8597,16 @@
         </w:tc>
         <w:tc>
           <w:tcPr>
-            <w:tcW w:w="1675" w:type="dxa"/>
-            <w:tcBorders>
-              <w:top w:val="single" w:sz="6" w:space="0" w:color="000000"/>
-              <w:bottom w:val="single" w:sz="6" w:space="0" w:color="000000"/>
-            </w:tcBorders>
-          </w:tcPr>
-          <w:p>
-            <w:pPr>
-              <w:pStyle w:val="TableParagraph"/>
-              <w:ind w:left="495"/>
+            <w:tcW w:w="1669" w:type="dxa"/>
+            <w:tcBorders>
+              <w:top w:val="single" w:sz="6" w:space="0" w:color="000000"/>
+              <w:bottom w:val="single" w:sz="6" w:space="0" w:color="000000"/>
+            </w:tcBorders>
+          </w:tcPr>
+          <w:p>
+            <w:pPr>
+              <w:pStyle w:val="TableParagraph"/>
+              <w:ind w:left="491"/>
               <w:jc w:val="both"/>
             </w:pPr>
             <w:r>
@@ -8619,16 +8619,16 @@
         </w:tc>
         <w:tc>
           <w:tcPr>
-            <w:tcW w:w="1785" w:type="dxa"/>
-            <w:tcBorders>
-              <w:top w:val="single" w:sz="6" w:space="0" w:color="000000"/>
-              <w:bottom w:val="single" w:sz="6" w:space="0" w:color="000000"/>
-            </w:tcBorders>
-          </w:tcPr>
-          <w:p>
-            <w:pPr>
-              <w:pStyle w:val="TableParagraph"/>
-              <w:ind w:left="260"/>
+            <w:tcW w:w="1784" w:type="dxa"/>
+            <w:tcBorders>
+              <w:top w:val="single" w:sz="6" w:space="0" w:color="000000"/>
+              <w:bottom w:val="single" w:sz="6" w:space="0" w:color="000000"/>
+            </w:tcBorders>
+          </w:tcPr>
+          <w:p>
+            <w:pPr>
+              <w:pStyle w:val="TableParagraph"/>
+              <w:ind w:left="262"/>
               <w:jc w:val="both"/>
             </w:pPr>
             <w:r>
@@ -8641,16 +8641,16 @@
         </w:tc>
         <w:tc>
           <w:tcPr>
-            <w:tcW w:w="2685" w:type="dxa"/>
-            <w:tcBorders>
-              <w:top w:val="single" w:sz="6" w:space="0" w:color="000000"/>
-              <w:bottom w:val="single" w:sz="6" w:space="0" w:color="000000"/>
-            </w:tcBorders>
-          </w:tcPr>
-          <w:p>
-            <w:pPr>
-              <w:pStyle w:val="TableParagraph"/>
-              <w:ind w:left="155"/>
+            <w:tcW w:w="2684" w:type="dxa"/>
+            <w:tcBorders>
+              <w:top w:val="single" w:sz="6" w:space="0" w:color="000000"/>
+              <w:bottom w:val="single" w:sz="6" w:space="0" w:color="000000"/>
+            </w:tcBorders>
+          </w:tcPr>
+          <w:p>
+            <w:pPr>
+              <w:pStyle w:val="TableParagraph"/>
+              <w:ind w:left="158"/>
               <w:jc w:val="both"/>
             </w:pPr>
             <w:r>
@@ -8663,16 +8663,16 @@
         </w:tc>
         <w:tc>
           <w:tcPr>
-            <w:tcW w:w="2275" w:type="dxa"/>
-            <w:tcBorders>
-              <w:top w:val="single" w:sz="6" w:space="0" w:color="000000"/>
-              <w:bottom w:val="single" w:sz="6" w:space="0" w:color="000000"/>
-            </w:tcBorders>
-          </w:tcPr>
-          <w:p>
-            <w:pPr>
-              <w:pStyle w:val="TableParagraph"/>
-              <w:ind w:left="440"/>
+            <w:tcW w:w="2274" w:type="dxa"/>
+            <w:tcBorders>
+              <w:top w:val="single" w:sz="6" w:space="0" w:color="000000"/>
+              <w:bottom w:val="single" w:sz="6" w:space="0" w:color="000000"/>
+            </w:tcBorders>
+          </w:tcPr>
+          <w:p>
+            <w:pPr>
+              <w:pStyle w:val="TableParagraph"/>
+              <w:ind w:left="444"/>
               <w:jc w:val="both"/>
             </w:pPr>
             <w:r>
@@ -8690,7 +8690,7 @@
         </w:trPr>
         <w:tc>
           <w:tcPr>
-            <w:tcW w:w="1783" w:type="dxa"/>
+            <w:tcW w:w="1787" w:type="dxa"/>
             <w:tcBorders>
               <w:top w:val="single" w:sz="6" w:space="0" w:color="000000"/>
               <w:bottom w:val="single" w:sz="6" w:space="0" w:color="000000"/>
@@ -8717,16 +8717,16 @@
         </w:tc>
         <w:tc>
           <w:tcPr>
-            <w:tcW w:w="1675" w:type="dxa"/>
-            <w:tcBorders>
-              <w:top w:val="single" w:sz="6" w:space="0" w:color="000000"/>
-              <w:bottom w:val="single" w:sz="6" w:space="0" w:color="000000"/>
-            </w:tcBorders>
-          </w:tcPr>
-          <w:p>
-            <w:pPr>
-              <w:pStyle w:val="TableParagraph"/>
-              <w:ind w:left="495"/>
+            <w:tcW w:w="1669" w:type="dxa"/>
+            <w:tcBorders>
+              <w:top w:val="single" w:sz="6" w:space="0" w:color="000000"/>
+              <w:bottom w:val="single" w:sz="6" w:space="0" w:color="000000"/>
+            </w:tcBorders>
+          </w:tcPr>
+          <w:p>
+            <w:pPr>
+              <w:pStyle w:val="TableParagraph"/>
+              <w:ind w:left="491"/>
               <w:jc w:val="both"/>
             </w:pPr>
             <w:r>
@@ -8739,16 +8739,16 @@
         </w:tc>
         <w:tc>
           <w:tcPr>
-            <w:tcW w:w="1785" w:type="dxa"/>
-            <w:tcBorders>
-              <w:top w:val="single" w:sz="6" w:space="0" w:color="000000"/>
-              <w:bottom w:val="single" w:sz="6" w:space="0" w:color="000000"/>
-            </w:tcBorders>
-          </w:tcPr>
-          <w:p>
-            <w:pPr>
-              <w:pStyle w:val="TableParagraph"/>
-              <w:ind w:left="260"/>
+            <w:tcW w:w="1784" w:type="dxa"/>
+            <w:tcBorders>
+              <w:top w:val="single" w:sz="6" w:space="0" w:color="000000"/>
+              <w:bottom w:val="single" w:sz="6" w:space="0" w:color="000000"/>
+            </w:tcBorders>
+          </w:tcPr>
+          <w:p>
+            <w:pPr>
+              <w:pStyle w:val="TableParagraph"/>
+              <w:ind w:left="262"/>
               <w:jc w:val="both"/>
             </w:pPr>
             <w:r>
@@ -8761,16 +8761,16 @@
         </w:tc>
         <w:tc>
           <w:tcPr>
-            <w:tcW w:w="2685" w:type="dxa"/>
-            <w:tcBorders>
-              <w:top w:val="single" w:sz="6" w:space="0" w:color="000000"/>
-              <w:bottom w:val="single" w:sz="6" w:space="0" w:color="000000"/>
-            </w:tcBorders>
-          </w:tcPr>
-          <w:p>
-            <w:pPr>
-              <w:pStyle w:val="TableParagraph"/>
-              <w:ind w:left="155"/>
+            <w:tcW w:w="2684" w:type="dxa"/>
+            <w:tcBorders>
+              <w:top w:val="single" w:sz="6" w:space="0" w:color="000000"/>
+              <w:bottom w:val="single" w:sz="6" w:space="0" w:color="000000"/>
+            </w:tcBorders>
+          </w:tcPr>
+          <w:p>
+            <w:pPr>
+              <w:pStyle w:val="TableParagraph"/>
+              <w:ind w:left="158"/>
               <w:jc w:val="both"/>
             </w:pPr>
             <w:r>
@@ -8783,16 +8783,16 @@
         </w:tc>
         <w:tc>
           <w:tcPr>
-            <w:tcW w:w="2275" w:type="dxa"/>
-            <w:tcBorders>
-              <w:top w:val="single" w:sz="6" w:space="0" w:color="000000"/>
-              <w:bottom w:val="single" w:sz="6" w:space="0" w:color="000000"/>
-            </w:tcBorders>
-          </w:tcPr>
-          <w:p>
-            <w:pPr>
-              <w:pStyle w:val="TableParagraph"/>
-              <w:ind w:left="440"/>
+            <w:tcW w:w="2274" w:type="dxa"/>
+            <w:tcBorders>
+              <w:top w:val="single" w:sz="6" w:space="0" w:color="000000"/>
+              <w:bottom w:val="single" w:sz="6" w:space="0" w:color="000000"/>
+            </w:tcBorders>
+          </w:tcPr>
+          <w:p>
+            <w:pPr>
+              <w:pStyle w:val="TableParagraph"/>
+              <w:ind w:left="444"/>
               <w:jc w:val="both"/>
             </w:pPr>
             <w:r>
@@ -8810,7 +8810,7 @@
         </w:trPr>
         <w:tc>
           <w:tcPr>
-            <w:tcW w:w="1783" w:type="dxa"/>
+            <w:tcW w:w="1787" w:type="dxa"/>
             <w:tcBorders>
               <w:top w:val="single" w:sz="6" w:space="0" w:color="000000"/>
               <w:bottom w:val="single" w:sz="6" w:space="0" w:color="000000"/>
@@ -8837,16 +8837,16 @@
         </w:tc>
         <w:tc>
           <w:tcPr>
-            <w:tcW w:w="1675" w:type="dxa"/>
-            <w:tcBorders>
-              <w:top w:val="single" w:sz="6" w:space="0" w:color="000000"/>
-              <w:bottom w:val="single" w:sz="6" w:space="0" w:color="000000"/>
-            </w:tcBorders>
-          </w:tcPr>
-          <w:p>
-            <w:pPr>
-              <w:pStyle w:val="TableParagraph"/>
-              <w:ind w:left="495"/>
+            <w:tcW w:w="1669" w:type="dxa"/>
+            <w:tcBorders>
+              <w:top w:val="single" w:sz="6" w:space="0" w:color="000000"/>
+              <w:bottom w:val="single" w:sz="6" w:space="0" w:color="000000"/>
+            </w:tcBorders>
+          </w:tcPr>
+          <w:p>
+            <w:pPr>
+              <w:pStyle w:val="TableParagraph"/>
+              <w:ind w:left="491"/>
               <w:jc w:val="both"/>
             </w:pPr>
             <w:r>
@@ -8859,16 +8859,16 @@
         </w:tc>
         <w:tc>
           <w:tcPr>
-            <w:tcW w:w="1785" w:type="dxa"/>
-            <w:tcBorders>
-              <w:top w:val="single" w:sz="6" w:space="0" w:color="000000"/>
-              <w:bottom w:val="single" w:sz="6" w:space="0" w:color="000000"/>
-            </w:tcBorders>
-          </w:tcPr>
-          <w:p>
-            <w:pPr>
-              <w:pStyle w:val="TableParagraph"/>
-              <w:ind w:left="260"/>
+            <w:tcW w:w="1784" w:type="dxa"/>
+            <w:tcBorders>
+              <w:top w:val="single" w:sz="6" w:space="0" w:color="000000"/>
+              <w:bottom w:val="single" w:sz="6" w:space="0" w:color="000000"/>
+            </w:tcBorders>
+          </w:tcPr>
+          <w:p>
+            <w:pPr>
+              <w:pStyle w:val="TableParagraph"/>
+              <w:ind w:left="262"/>
               <w:jc w:val="both"/>
             </w:pPr>
             <w:r>
@@ -8882,16 +8882,16 @@
         </w:tc>
         <w:tc>
           <w:tcPr>
-            <w:tcW w:w="2685" w:type="dxa"/>
-            <w:tcBorders>
-              <w:top w:val="single" w:sz="6" w:space="0" w:color="000000"/>
-              <w:bottom w:val="single" w:sz="6" w:space="0" w:color="000000"/>
-            </w:tcBorders>
-          </w:tcPr>
-          <w:p>
-            <w:pPr>
-              <w:pStyle w:val="TableParagraph"/>
-              <w:ind w:left="155"/>
+            <w:tcW w:w="2684" w:type="dxa"/>
+            <w:tcBorders>
+              <w:top w:val="single" w:sz="6" w:space="0" w:color="000000"/>
+              <w:bottom w:val="single" w:sz="6" w:space="0" w:color="000000"/>
+            </w:tcBorders>
+          </w:tcPr>
+          <w:p>
+            <w:pPr>
+              <w:pStyle w:val="TableParagraph"/>
+              <w:ind w:left="158"/>
               <w:jc w:val="both"/>
             </w:pPr>
             <w:r>
@@ -8904,16 +8904,16 @@
         </w:tc>
         <w:tc>
           <w:tcPr>
-            <w:tcW w:w="2275" w:type="dxa"/>
-            <w:tcBorders>
-              <w:top w:val="single" w:sz="6" w:space="0" w:color="000000"/>
-              <w:bottom w:val="single" w:sz="6" w:space="0" w:color="000000"/>
-            </w:tcBorders>
-          </w:tcPr>
-          <w:p>
-            <w:pPr>
-              <w:pStyle w:val="TableParagraph"/>
-              <w:ind w:left="440"/>
+            <w:tcW w:w="2274" w:type="dxa"/>
+            <w:tcBorders>
+              <w:top w:val="single" w:sz="6" w:space="0" w:color="000000"/>
+              <w:bottom w:val="single" w:sz="6" w:space="0" w:color="000000"/>
+            </w:tcBorders>
+          </w:tcPr>
+          <w:p>
+            <w:pPr>
+              <w:pStyle w:val="TableParagraph"/>
+              <w:ind w:left="444"/>
               <w:jc w:val="both"/>
             </w:pPr>
             <w:r>
@@ -8931,7 +8931,7 @@
         </w:trPr>
         <w:tc>
           <w:tcPr>
-            <w:tcW w:w="1783" w:type="dxa"/>
+            <w:tcW w:w="1787" w:type="dxa"/>
             <w:tcBorders>
               <w:top w:val="single" w:sz="6" w:space="0" w:color="000000"/>
               <w:bottom w:val="single" w:sz="6" w:space="0" w:color="000000"/>
@@ -8958,16 +8958,16 @@
         </w:tc>
         <w:tc>
           <w:tcPr>
-            <w:tcW w:w="1675" w:type="dxa"/>
-            <w:tcBorders>
-              <w:top w:val="single" w:sz="6" w:space="0" w:color="000000"/>
-              <w:bottom w:val="single" w:sz="6" w:space="0" w:color="000000"/>
-            </w:tcBorders>
-          </w:tcPr>
-          <w:p>
-            <w:pPr>
-              <w:pStyle w:val="TableParagraph"/>
-              <w:ind w:left="495"/>
+            <w:tcW w:w="1669" w:type="dxa"/>
+            <w:tcBorders>
+              <w:top w:val="single" w:sz="6" w:space="0" w:color="000000"/>
+              <w:bottom w:val="single" w:sz="6" w:space="0" w:color="000000"/>
+            </w:tcBorders>
+          </w:tcPr>
+          <w:p>
+            <w:pPr>
+              <w:pStyle w:val="TableParagraph"/>
+              <w:ind w:left="491"/>
               <w:jc w:val="both"/>
             </w:pPr>
             <w:r>
@@ -8980,16 +8980,16 @@
         </w:tc>
         <w:tc>
           <w:tcPr>
-            <w:tcW w:w="1785" w:type="dxa"/>
-            <w:tcBorders>
-              <w:top w:val="single" w:sz="6" w:space="0" w:color="000000"/>
-              <w:bottom w:val="single" w:sz="6" w:space="0" w:color="000000"/>
-            </w:tcBorders>
-          </w:tcPr>
-          <w:p>
-            <w:pPr>
-              <w:pStyle w:val="TableParagraph"/>
-              <w:ind w:left="260"/>
+            <w:tcW w:w="1784" w:type="dxa"/>
+            <w:tcBorders>
+              <w:top w:val="single" w:sz="6" w:space="0" w:color="000000"/>
+              <w:bottom w:val="single" w:sz="6" w:space="0" w:color="000000"/>
+            </w:tcBorders>
+          </w:tcPr>
+          <w:p>
+            <w:pPr>
+              <w:pStyle w:val="TableParagraph"/>
+              <w:ind w:left="262"/>
               <w:jc w:val="both"/>
             </w:pPr>
             <w:r>
@@ -9002,16 +9002,16 @@
         </w:tc>
         <w:tc>
           <w:tcPr>
-            <w:tcW w:w="2685" w:type="dxa"/>
-            <w:tcBorders>
-              <w:top w:val="single" w:sz="6" w:space="0" w:color="000000"/>
-              <w:bottom w:val="single" w:sz="6" w:space="0" w:color="000000"/>
-            </w:tcBorders>
-          </w:tcPr>
-          <w:p>
-            <w:pPr>
-              <w:pStyle w:val="TableParagraph"/>
-              <w:ind w:left="155"/>
+            <w:tcW w:w="2684" w:type="dxa"/>
+            <w:tcBorders>
+              <w:top w:val="single" w:sz="6" w:space="0" w:color="000000"/>
+              <w:bottom w:val="single" w:sz="6" w:space="0" w:color="000000"/>
+            </w:tcBorders>
+          </w:tcPr>
+          <w:p>
+            <w:pPr>
+              <w:pStyle w:val="TableParagraph"/>
+              <w:ind w:left="158"/>
               <w:jc w:val="both"/>
             </w:pPr>
             <w:r>
@@ -9024,16 +9024,16 @@
         </w:tc>
         <w:tc>
           <w:tcPr>
-            <w:tcW w:w="2275" w:type="dxa"/>
-            <w:tcBorders>
-              <w:top w:val="single" w:sz="6" w:space="0" w:color="000000"/>
-              <w:bottom w:val="single" w:sz="6" w:space="0" w:color="000000"/>
-            </w:tcBorders>
-          </w:tcPr>
-          <w:p>
-            <w:pPr>
-              <w:pStyle w:val="TableParagraph"/>
-              <w:ind w:left="440"/>
+            <w:tcW w:w="2274" w:type="dxa"/>
+            <w:tcBorders>
+              <w:top w:val="single" w:sz="6" w:space="0" w:color="000000"/>
+              <w:bottom w:val="single" w:sz="6" w:space="0" w:color="000000"/>
+            </w:tcBorders>
+          </w:tcPr>
+          <w:p>
+            <w:pPr>
+              <w:pStyle w:val="TableParagraph"/>
+              <w:ind w:left="444"/>
               <w:jc w:val="both"/>
             </w:pPr>
             <w:r>
@@ -9051,7 +9051,7 @@
         </w:trPr>
         <w:tc>
           <w:tcPr>
-            <w:tcW w:w="1783" w:type="dxa"/>
+            <w:tcW w:w="1787" w:type="dxa"/>
             <w:tcBorders>
               <w:top w:val="single" w:sz="6" w:space="0" w:color="000000"/>
               <w:bottom w:val="single" w:sz="6" w:space="0" w:color="000000"/>
@@ -9078,16 +9078,16 @@
         </w:tc>
         <w:tc>
           <w:tcPr>
-            <w:tcW w:w="1675" w:type="dxa"/>
-            <w:tcBorders>
-              <w:top w:val="single" w:sz="6" w:space="0" w:color="000000"/>
-              <w:bottom w:val="single" w:sz="6" w:space="0" w:color="000000"/>
-            </w:tcBorders>
-          </w:tcPr>
-          <w:p>
-            <w:pPr>
-              <w:pStyle w:val="TableParagraph"/>
-              <w:ind w:left="495"/>
+            <w:tcW w:w="1669" w:type="dxa"/>
+            <w:tcBorders>
+              <w:top w:val="single" w:sz="6" w:space="0" w:color="000000"/>
+              <w:bottom w:val="single" w:sz="6" w:space="0" w:color="000000"/>
+            </w:tcBorders>
+          </w:tcPr>
+          <w:p>
+            <w:pPr>
+              <w:pStyle w:val="TableParagraph"/>
+              <w:ind w:left="491"/>
               <w:jc w:val="both"/>
             </w:pPr>
             <w:r>
@@ -9100,16 +9100,16 @@
         </w:tc>
         <w:tc>
           <w:tcPr>
-            <w:tcW w:w="1785" w:type="dxa"/>
-            <w:tcBorders>
-              <w:top w:val="single" w:sz="6" w:space="0" w:color="000000"/>
-              <w:bottom w:val="single" w:sz="6" w:space="0" w:color="000000"/>
-            </w:tcBorders>
-          </w:tcPr>
-          <w:p>
-            <w:pPr>
-              <w:pStyle w:val="TableParagraph"/>
-              <w:ind w:left="260"/>
+            <w:tcW w:w="1784" w:type="dxa"/>
+            <w:tcBorders>
+              <w:top w:val="single" w:sz="6" w:space="0" w:color="000000"/>
+              <w:bottom w:val="single" w:sz="6" w:space="0" w:color="000000"/>
+            </w:tcBorders>
+          </w:tcPr>
+          <w:p>
+            <w:pPr>
+              <w:pStyle w:val="TableParagraph"/>
+              <w:ind w:left="262"/>
               <w:jc w:val="both"/>
             </w:pPr>
             <w:r>
@@ -9122,16 +9122,16 @@
         </w:tc>
         <w:tc>
           <w:tcPr>
-            <w:tcW w:w="2685" w:type="dxa"/>
-            <w:tcBorders>
-              <w:top w:val="single" w:sz="6" w:space="0" w:color="000000"/>
-              <w:bottom w:val="single" w:sz="6" w:space="0" w:color="000000"/>
-            </w:tcBorders>
-          </w:tcPr>
-          <w:p>
-            <w:pPr>
-              <w:pStyle w:val="TableParagraph"/>
-              <w:ind w:left="155"/>
+            <w:tcW w:w="2684" w:type="dxa"/>
+            <w:tcBorders>
+              <w:top w:val="single" w:sz="6" w:space="0" w:color="000000"/>
+              <w:bottom w:val="single" w:sz="6" w:space="0" w:color="000000"/>
+            </w:tcBorders>
+          </w:tcPr>
+          <w:p>
+            <w:pPr>
+              <w:pStyle w:val="TableParagraph"/>
+              <w:ind w:left="158"/>
               <w:jc w:val="both"/>
             </w:pPr>
             <w:r>
@@ -9144,16 +9144,16 @@
         </w:tc>
         <w:tc>
           <w:tcPr>
-            <w:tcW w:w="2275" w:type="dxa"/>
-            <w:tcBorders>
-              <w:top w:val="single" w:sz="6" w:space="0" w:color="000000"/>
-              <w:bottom w:val="single" w:sz="6" w:space="0" w:color="000000"/>
-            </w:tcBorders>
-          </w:tcPr>
-          <w:p>
-            <w:pPr>
-              <w:pStyle w:val="TableParagraph"/>
-              <w:ind w:left="440"/>
+            <w:tcW w:w="2274" w:type="dxa"/>
+            <w:tcBorders>
+              <w:top w:val="single" w:sz="6" w:space="0" w:color="000000"/>
+              <w:bottom w:val="single" w:sz="6" w:space="0" w:color="000000"/>
+            </w:tcBorders>
+          </w:tcPr>
+          <w:p>
+            <w:pPr>
+              <w:pStyle w:val="TableParagraph"/>
+              <w:ind w:left="444"/>
               <w:jc w:val="both"/>
             </w:pPr>
             <w:r>
@@ -9171,7 +9171,7 @@
         </w:trPr>
         <w:tc>
           <w:tcPr>
-            <w:tcW w:w="1783" w:type="dxa"/>
+            <w:tcW w:w="1787" w:type="dxa"/>
             <w:tcBorders>
               <w:top w:val="single" w:sz="6" w:space="0" w:color="000000"/>
               <w:bottom w:val="single" w:sz="6" w:space="0" w:color="000000"/>
@@ -9198,16 +9198,16 @@
         </w:tc>
         <w:tc>
           <w:tcPr>
-            <w:tcW w:w="1675" w:type="dxa"/>
-            <w:tcBorders>
-              <w:top w:val="single" w:sz="6" w:space="0" w:color="000000"/>
-              <w:bottom w:val="single" w:sz="6" w:space="0" w:color="000000"/>
-            </w:tcBorders>
-          </w:tcPr>
-          <w:p>
-            <w:pPr>
-              <w:pStyle w:val="TableParagraph"/>
-              <w:ind w:left="495"/>
+            <w:tcW w:w="1669" w:type="dxa"/>
+            <w:tcBorders>
+              <w:top w:val="single" w:sz="6" w:space="0" w:color="000000"/>
+              <w:bottom w:val="single" w:sz="6" w:space="0" w:color="000000"/>
+            </w:tcBorders>
+          </w:tcPr>
+          <w:p>
+            <w:pPr>
+              <w:pStyle w:val="TableParagraph"/>
+              <w:ind w:left="491"/>
               <w:jc w:val="both"/>
             </w:pPr>
             <w:r>
@@ -9220,16 +9220,16 @@
         </w:tc>
         <w:tc>
           <w:tcPr>
-            <w:tcW w:w="1785" w:type="dxa"/>
-            <w:tcBorders>
-              <w:top w:val="single" w:sz="6" w:space="0" w:color="000000"/>
-              <w:bottom w:val="single" w:sz="6" w:space="0" w:color="000000"/>
-            </w:tcBorders>
-          </w:tcPr>
-          <w:p>
-            <w:pPr>
-              <w:pStyle w:val="TableParagraph"/>
-              <w:ind w:left="260"/>
+            <w:tcW w:w="1784" w:type="dxa"/>
+            <w:tcBorders>
+              <w:top w:val="single" w:sz="6" w:space="0" w:color="000000"/>
+              <w:bottom w:val="single" w:sz="6" w:space="0" w:color="000000"/>
+            </w:tcBorders>
+          </w:tcPr>
+          <w:p>
+            <w:pPr>
+              <w:pStyle w:val="TableParagraph"/>
+              <w:ind w:left="262"/>
               <w:jc w:val="both"/>
             </w:pPr>
             <w:r>
@@ -9242,16 +9242,16 @@
         </w:tc>
         <w:tc>
           <w:tcPr>
-            <w:tcW w:w="2685" w:type="dxa"/>
-            <w:tcBorders>
-              <w:top w:val="single" w:sz="6" w:space="0" w:color="000000"/>
-              <w:bottom w:val="single" w:sz="6" w:space="0" w:color="000000"/>
-            </w:tcBorders>
-          </w:tcPr>
-          <w:p>
-            <w:pPr>
-              <w:pStyle w:val="TableParagraph"/>
-              <w:ind w:left="155"/>
+            <w:tcW w:w="2684" w:type="dxa"/>
+            <w:tcBorders>
+              <w:top w:val="single" w:sz="6" w:space="0" w:color="000000"/>
+              <w:bottom w:val="single" w:sz="6" w:space="0" w:color="000000"/>
+            </w:tcBorders>
+          </w:tcPr>
+          <w:p>
+            <w:pPr>
+              <w:pStyle w:val="TableParagraph"/>
+              <w:ind w:left="158"/>
               <w:jc w:val="both"/>
             </w:pPr>
             <w:r>
@@ -9264,16 +9264,16 @@
         </w:tc>
         <w:tc>
           <w:tcPr>
-            <w:tcW w:w="2275" w:type="dxa"/>
-            <w:tcBorders>
-              <w:top w:val="single" w:sz="6" w:space="0" w:color="000000"/>
-              <w:bottom w:val="single" w:sz="6" w:space="0" w:color="000000"/>
-            </w:tcBorders>
-          </w:tcPr>
-          <w:p>
-            <w:pPr>
-              <w:pStyle w:val="TableParagraph"/>
-              <w:ind w:left="440"/>
+            <w:tcW w:w="2274" w:type="dxa"/>
+            <w:tcBorders>
+              <w:top w:val="single" w:sz="6" w:space="0" w:color="000000"/>
+              <w:bottom w:val="single" w:sz="6" w:space="0" w:color="000000"/>
+            </w:tcBorders>
+          </w:tcPr>
+          <w:p>
+            <w:pPr>
+              <w:pStyle w:val="TableParagraph"/>
+              <w:ind w:left="444"/>
               <w:jc w:val="both"/>
             </w:pPr>
             <w:r>
@@ -9291,7 +9291,7 @@
         </w:trPr>
         <w:tc>
           <w:tcPr>
-            <w:tcW w:w="1783" w:type="dxa"/>
+            <w:tcW w:w="1787" w:type="dxa"/>
             <w:tcBorders>
               <w:top w:val="single" w:sz="6" w:space="0" w:color="000000"/>
               <w:bottom w:val="single" w:sz="6" w:space="0" w:color="000000"/>
@@ -9318,16 +9318,16 @@
         </w:tc>
         <w:tc>
           <w:tcPr>
-            <w:tcW w:w="1675" w:type="dxa"/>
-            <w:tcBorders>
-              <w:top w:val="single" w:sz="6" w:space="0" w:color="000000"/>
-              <w:bottom w:val="single" w:sz="6" w:space="0" w:color="000000"/>
-            </w:tcBorders>
-          </w:tcPr>
-          <w:p>
-            <w:pPr>
-              <w:pStyle w:val="TableParagraph"/>
-              <w:ind w:left="495"/>
+            <w:tcW w:w="1669" w:type="dxa"/>
+            <w:tcBorders>
+              <w:top w:val="single" w:sz="6" w:space="0" w:color="000000"/>
+              <w:bottom w:val="single" w:sz="6" w:space="0" w:color="000000"/>
+            </w:tcBorders>
+          </w:tcPr>
+          <w:p>
+            <w:pPr>
+              <w:pStyle w:val="TableParagraph"/>
+              <w:ind w:left="491"/>
               <w:jc w:val="both"/>
             </w:pPr>
             <w:r>
@@ -9340,16 +9340,16 @@
         </w:tc>
         <w:tc>
           <w:tcPr>
-            <w:tcW w:w="1785" w:type="dxa"/>
-            <w:tcBorders>
-              <w:top w:val="single" w:sz="6" w:space="0" w:color="000000"/>
-              <w:bottom w:val="single" w:sz="6" w:space="0" w:color="000000"/>
-            </w:tcBorders>
-          </w:tcPr>
-          <w:p>
-            <w:pPr>
-              <w:pStyle w:val="TableParagraph"/>
-              <w:ind w:left="260"/>
+            <w:tcW w:w="1784" w:type="dxa"/>
+            <w:tcBorders>
+              <w:top w:val="single" w:sz="6" w:space="0" w:color="000000"/>
+              <w:bottom w:val="single" w:sz="6" w:space="0" w:color="000000"/>
+            </w:tcBorders>
+          </w:tcPr>
+          <w:p>
+            <w:pPr>
+              <w:pStyle w:val="TableParagraph"/>
+              <w:ind w:left="262"/>
               <w:jc w:val="both"/>
             </w:pPr>
             <w:r>
@@ -9362,16 +9362,16 @@
         </w:tc>
         <w:tc>
           <w:tcPr>
-            <w:tcW w:w="2685" w:type="dxa"/>
-            <w:tcBorders>
-              <w:top w:val="single" w:sz="6" w:space="0" w:color="000000"/>
-              <w:bottom w:val="single" w:sz="6" w:space="0" w:color="000000"/>
-            </w:tcBorders>
-          </w:tcPr>
-          <w:p>
-            <w:pPr>
-              <w:pStyle w:val="TableParagraph"/>
-              <w:ind w:left="155"/>
+            <w:tcW w:w="2684" w:type="dxa"/>
+            <w:tcBorders>
+              <w:top w:val="single" w:sz="6" w:space="0" w:color="000000"/>
+              <w:bottom w:val="single" w:sz="6" w:space="0" w:color="000000"/>
+            </w:tcBorders>
+          </w:tcPr>
+          <w:p>
+            <w:pPr>
+              <w:pStyle w:val="TableParagraph"/>
+              <w:ind w:left="158"/>
               <w:jc w:val="both"/>
             </w:pPr>
             <w:r>
@@ -9384,16 +9384,16 @@
         </w:tc>
         <w:tc>
           <w:tcPr>
-            <w:tcW w:w="2275" w:type="dxa"/>
-            <w:tcBorders>
-              <w:top w:val="single" w:sz="6" w:space="0" w:color="000000"/>
-              <w:bottom w:val="single" w:sz="6" w:space="0" w:color="000000"/>
-            </w:tcBorders>
-          </w:tcPr>
-          <w:p>
-            <w:pPr>
-              <w:pStyle w:val="TableParagraph"/>
-              <w:ind w:left="440"/>
+            <w:tcW w:w="2274" w:type="dxa"/>
+            <w:tcBorders>
+              <w:top w:val="single" w:sz="6" w:space="0" w:color="000000"/>
+              <w:bottom w:val="single" w:sz="6" w:space="0" w:color="000000"/>
+            </w:tcBorders>
+          </w:tcPr>
+          <w:p>
+            <w:pPr>
+              <w:pStyle w:val="TableParagraph"/>
+              <w:ind w:left="444"/>
               <w:jc w:val="both"/>
             </w:pPr>
             <w:r>
@@ -9411,7 +9411,7 @@
         </w:trPr>
         <w:tc>
           <w:tcPr>
-            <w:tcW w:w="1783" w:type="dxa"/>
+            <w:tcW w:w="1787" w:type="dxa"/>
             <w:tcBorders>
               <w:top w:val="single" w:sz="6" w:space="0" w:color="000000"/>
               <w:bottom w:val="single" w:sz="6" w:space="0" w:color="000000"/>
@@ -9438,16 +9438,16 @@
         </w:tc>
         <w:tc>
           <w:tcPr>
-            <w:tcW w:w="1675" w:type="dxa"/>
-            <w:tcBorders>
-              <w:top w:val="single" w:sz="6" w:space="0" w:color="000000"/>
-              <w:bottom w:val="single" w:sz="6" w:space="0" w:color="000000"/>
-            </w:tcBorders>
-          </w:tcPr>
-          <w:p>
-            <w:pPr>
-              <w:pStyle w:val="TableParagraph"/>
-              <w:ind w:left="495"/>
+            <w:tcW w:w="1669" w:type="dxa"/>
+            <w:tcBorders>
+              <w:top w:val="single" w:sz="6" w:space="0" w:color="000000"/>
+              <w:bottom w:val="single" w:sz="6" w:space="0" w:color="000000"/>
+            </w:tcBorders>
+          </w:tcPr>
+          <w:p>
+            <w:pPr>
+              <w:pStyle w:val="TableParagraph"/>
+              <w:ind w:left="491"/>
               <w:jc w:val="both"/>
             </w:pPr>
             <w:r>
@@ -9460,16 +9460,16 @@
         </w:tc>
         <w:tc>
           <w:tcPr>
-            <w:tcW w:w="1785" w:type="dxa"/>
-            <w:tcBorders>
-              <w:top w:val="single" w:sz="6" w:space="0" w:color="000000"/>
-              <w:bottom w:val="single" w:sz="6" w:space="0" w:color="000000"/>
-            </w:tcBorders>
-          </w:tcPr>
-          <w:p>
-            <w:pPr>
-              <w:pStyle w:val="TableParagraph"/>
-              <w:ind w:left="260"/>
+            <w:tcW w:w="1784" w:type="dxa"/>
+            <w:tcBorders>
+              <w:top w:val="single" w:sz="6" w:space="0" w:color="000000"/>
+              <w:bottom w:val="single" w:sz="6" w:space="0" w:color="000000"/>
+            </w:tcBorders>
+          </w:tcPr>
+          <w:p>
+            <w:pPr>
+              <w:pStyle w:val="TableParagraph"/>
+              <w:ind w:left="262"/>
               <w:jc w:val="both"/>
             </w:pPr>
             <w:r>
@@ -9482,16 +9482,16 @@
         </w:tc>
         <w:tc>
           <w:tcPr>
-            <w:tcW w:w="2685" w:type="dxa"/>
-            <w:tcBorders>
-              <w:top w:val="single" w:sz="6" w:space="0" w:color="000000"/>
-              <w:bottom w:val="single" w:sz="6" w:space="0" w:color="000000"/>
-            </w:tcBorders>
-          </w:tcPr>
-          <w:p>
-            <w:pPr>
-              <w:pStyle w:val="TableParagraph"/>
-              <w:ind w:left="155"/>
+            <w:tcW w:w="2684" w:type="dxa"/>
+            <w:tcBorders>
+              <w:top w:val="single" w:sz="6" w:space="0" w:color="000000"/>
+              <w:bottom w:val="single" w:sz="6" w:space="0" w:color="000000"/>
+            </w:tcBorders>
+          </w:tcPr>
+          <w:p>
+            <w:pPr>
+              <w:pStyle w:val="TableParagraph"/>
+              <w:ind w:left="158"/>
               <w:jc w:val="both"/>
             </w:pPr>
             <w:r>
@@ -9504,16 +9504,16 @@
         </w:tc>
         <w:tc>
           <w:tcPr>
-            <w:tcW w:w="2275" w:type="dxa"/>
-            <w:tcBorders>
-              <w:top w:val="single" w:sz="6" w:space="0" w:color="000000"/>
-              <w:bottom w:val="single" w:sz="6" w:space="0" w:color="000000"/>
-            </w:tcBorders>
-          </w:tcPr>
-          <w:p>
-            <w:pPr>
-              <w:pStyle w:val="TableParagraph"/>
-              <w:ind w:left="440"/>
+            <w:tcW w:w="2274" w:type="dxa"/>
+            <w:tcBorders>
+              <w:top w:val="single" w:sz="6" w:space="0" w:color="000000"/>
+              <w:bottom w:val="single" w:sz="6" w:space="0" w:color="000000"/>
+            </w:tcBorders>
+          </w:tcPr>
+          <w:p>
+            <w:pPr>
+              <w:pStyle w:val="TableParagraph"/>
+              <w:ind w:left="444"/>
               <w:jc w:val="both"/>
             </w:pPr>
             <w:r>
@@ -9531,7 +9531,7 @@
         </w:trPr>
         <w:tc>
           <w:tcPr>
-            <w:tcW w:w="1783" w:type="dxa"/>
+            <w:tcW w:w="1787" w:type="dxa"/>
             <w:tcBorders>
               <w:top w:val="single" w:sz="6" w:space="0" w:color="000000"/>
               <w:bottom w:val="single" w:sz="6" w:space="0" w:color="000000"/>
@@ -9546,7 +9546,7 @@
               <w:rPr>
                 <w:w w:val="90"/>
               </w:rPr>
-              <w:t>ACC-PC-</w:t>
+              <w:t>ACC-SW-</w:t>
             </w:r>
             <w:r>
               <w:rPr>
@@ -9559,61 +9559,60 @@
         </w:tc>
         <w:tc>
           <w:tcPr>
-            <w:tcW w:w="1675" w:type="dxa"/>
-            <w:tcBorders>
-              <w:top w:val="single" w:sz="6" w:space="0" w:color="000000"/>
-              <w:bottom w:val="single" w:sz="6" w:space="0" w:color="000000"/>
-            </w:tcBorders>
-          </w:tcPr>
-          <w:p>
-            <w:pPr>
-              <w:pStyle w:val="TableParagraph"/>
-              <w:ind w:left="495"/>
-              <w:jc w:val="both"/>
-            </w:pPr>
-            <w:r>
-              <w:rPr>
-                <w:spacing w:val="-5"/>
-                <w:w w:val="95"/>
-              </w:rPr>
-              <w:t>NIC</w:t>
-            </w:r>
-          </w:p>
-        </w:tc>
-        <w:tc>
-          <w:tcPr>
-            <w:tcW w:w="1785" w:type="dxa"/>
-            <w:tcBorders>
-              <w:top w:val="single" w:sz="6" w:space="0" w:color="000000"/>
-              <w:bottom w:val="single" w:sz="6" w:space="0" w:color="000000"/>
-            </w:tcBorders>
-          </w:tcPr>
-          <w:p>
-            <w:pPr>
-              <w:pStyle w:val="TableParagraph"/>
-              <w:ind w:left="260"/>
-              <w:jc w:val="both"/>
-            </w:pPr>
-            <w:r>
-              <w:rPr>
-                <w:spacing w:val="-4"/>
-              </w:rPr>
-              <w:t>DHCP</w:t>
-            </w:r>
-          </w:p>
-        </w:tc>
-        <w:tc>
-          <w:tcPr>
-            <w:tcW w:w="2685" w:type="dxa"/>
-            <w:tcBorders>
-              <w:top w:val="single" w:sz="6" w:space="0" w:color="000000"/>
-              <w:bottom w:val="single" w:sz="6" w:space="0" w:color="000000"/>
-            </w:tcBorders>
-          </w:tcPr>
-          <w:p>
-            <w:pPr>
-              <w:pStyle w:val="TableParagraph"/>
-              <w:ind w:left="155"/>
+            <w:tcW w:w="1669" w:type="dxa"/>
+            <w:tcBorders>
+              <w:top w:val="single" w:sz="6" w:space="0" w:color="000000"/>
+              <w:bottom w:val="single" w:sz="6" w:space="0" w:color="000000"/>
+            </w:tcBorders>
+          </w:tcPr>
+          <w:p>
+            <w:pPr>
+              <w:pStyle w:val="TableParagraph"/>
+              <w:ind w:left="491"/>
+              <w:jc w:val="both"/>
+            </w:pPr>
+            <w:r>
+              <w:rPr>
+                <w:spacing w:val="-2"/>
+              </w:rPr>
+              <w:t>VLAN99</w:t>
+            </w:r>
+          </w:p>
+        </w:tc>
+        <w:tc>
+          <w:tcPr>
+            <w:tcW w:w="1784" w:type="dxa"/>
+            <w:tcBorders>
+              <w:top w:val="single" w:sz="6" w:space="0" w:color="000000"/>
+              <w:bottom w:val="single" w:sz="6" w:space="0" w:color="000000"/>
+            </w:tcBorders>
+          </w:tcPr>
+          <w:p>
+            <w:pPr>
+              <w:pStyle w:val="TableParagraph"/>
+              <w:ind w:left="262"/>
+              <w:jc w:val="both"/>
+            </w:pPr>
+            <w:r>
+              <w:rPr>
+                <w:spacing w:val="-2"/>
+              </w:rPr>
+              <w:t>10.207.99.2</w:t>
+            </w:r>
+          </w:p>
+        </w:tc>
+        <w:tc>
+          <w:tcPr>
+            <w:tcW w:w="2684" w:type="dxa"/>
+            <w:tcBorders>
+              <w:top w:val="single" w:sz="6" w:space="0" w:color="000000"/>
+              <w:bottom w:val="single" w:sz="6" w:space="0" w:color="000000"/>
+            </w:tcBorders>
+          </w:tcPr>
+          <w:p>
+            <w:pPr>
+              <w:pStyle w:val="TableParagraph"/>
+              <w:ind w:left="158"/>
               <w:jc w:val="both"/>
             </w:pPr>
             <w:r>
@@ -9626,16 +9625,16 @@
         </w:tc>
         <w:tc>
           <w:tcPr>
-            <w:tcW w:w="2275" w:type="dxa"/>
-            <w:tcBorders>
-              <w:top w:val="single" w:sz="6" w:space="0" w:color="000000"/>
-              <w:bottom w:val="single" w:sz="6" w:space="0" w:color="000000"/>
-            </w:tcBorders>
-          </w:tcPr>
-          <w:p>
-            <w:pPr>
-              <w:pStyle w:val="TableParagraph"/>
-              <w:ind w:left="440"/>
+            <w:tcW w:w="2274" w:type="dxa"/>
+            <w:tcBorders>
+              <w:top w:val="single" w:sz="6" w:space="0" w:color="000000"/>
+              <w:bottom w:val="single" w:sz="6" w:space="0" w:color="000000"/>
+            </w:tcBorders>
+          </w:tcPr>
+          <w:p>
+            <w:pPr>
+              <w:pStyle w:val="TableParagraph"/>
+              <w:ind w:left="444"/>
               <w:jc w:val="both"/>
             </w:pPr>
             <w:r>
@@ -9653,7 +9652,7 @@
         </w:trPr>
         <w:tc>
           <w:tcPr>
-            <w:tcW w:w="1783" w:type="dxa"/>
+            <w:tcW w:w="1787" w:type="dxa"/>
             <w:tcBorders>
               <w:top w:val="single" w:sz="6" w:space="0" w:color="000000"/>
               <w:bottom w:val="single" w:sz="6" w:space="0" w:color="000000"/>
@@ -9675,22 +9674,22 @@
                 <w:spacing w:val="-5"/>
                 <w:w w:val="90"/>
               </w:rPr>
-              <w:t>02</w:t>
-            </w:r>
-          </w:p>
-        </w:tc>
-        <w:tc>
-          <w:tcPr>
-            <w:tcW w:w="1675" w:type="dxa"/>
-            <w:tcBorders>
-              <w:top w:val="single" w:sz="6" w:space="0" w:color="000000"/>
-              <w:bottom w:val="single" w:sz="6" w:space="0" w:color="000000"/>
-            </w:tcBorders>
-          </w:tcPr>
-          <w:p>
-            <w:pPr>
-              <w:pStyle w:val="TableParagraph"/>
-              <w:ind w:left="495"/>
+              <w:t>01</w:t>
+            </w:r>
+          </w:p>
+        </w:tc>
+        <w:tc>
+          <w:tcPr>
+            <w:tcW w:w="1669" w:type="dxa"/>
+            <w:tcBorders>
+              <w:top w:val="single" w:sz="6" w:space="0" w:color="000000"/>
+              <w:bottom w:val="single" w:sz="6" w:space="0" w:color="000000"/>
+            </w:tcBorders>
+          </w:tcPr>
+          <w:p>
+            <w:pPr>
+              <w:pStyle w:val="TableParagraph"/>
+              <w:ind w:left="491"/>
               <w:jc w:val="both"/>
             </w:pPr>
             <w:r>
@@ -9704,16 +9703,16 @@
         </w:tc>
         <w:tc>
           <w:tcPr>
-            <w:tcW w:w="1785" w:type="dxa"/>
-            <w:tcBorders>
-              <w:top w:val="single" w:sz="6" w:space="0" w:color="000000"/>
-              <w:bottom w:val="single" w:sz="6" w:space="0" w:color="000000"/>
-            </w:tcBorders>
-          </w:tcPr>
-          <w:p>
-            <w:pPr>
-              <w:pStyle w:val="TableParagraph"/>
-              <w:ind w:left="260"/>
+            <w:tcW w:w="1784" w:type="dxa"/>
+            <w:tcBorders>
+              <w:top w:val="single" w:sz="6" w:space="0" w:color="000000"/>
+              <w:bottom w:val="single" w:sz="6" w:space="0" w:color="000000"/>
+            </w:tcBorders>
+          </w:tcPr>
+          <w:p>
+            <w:pPr>
+              <w:pStyle w:val="TableParagraph"/>
+              <w:ind w:left="262"/>
               <w:jc w:val="both"/>
             </w:pPr>
             <w:r>
@@ -9726,16 +9725,16 @@
         </w:tc>
         <w:tc>
           <w:tcPr>
-            <w:tcW w:w="2685" w:type="dxa"/>
-            <w:tcBorders>
-              <w:top w:val="single" w:sz="6" w:space="0" w:color="000000"/>
-              <w:bottom w:val="single" w:sz="6" w:space="0" w:color="000000"/>
-            </w:tcBorders>
-          </w:tcPr>
-          <w:p>
-            <w:pPr>
-              <w:pStyle w:val="TableParagraph"/>
-              <w:ind w:left="155"/>
+            <w:tcW w:w="2684" w:type="dxa"/>
+            <w:tcBorders>
+              <w:top w:val="single" w:sz="6" w:space="0" w:color="000000"/>
+              <w:bottom w:val="single" w:sz="6" w:space="0" w:color="000000"/>
+            </w:tcBorders>
+          </w:tcPr>
+          <w:p>
+            <w:pPr>
+              <w:pStyle w:val="TableParagraph"/>
+              <w:ind w:left="158"/>
               <w:jc w:val="both"/>
             </w:pPr>
             <w:r>
@@ -9748,16 +9747,16 @@
         </w:tc>
         <w:tc>
           <w:tcPr>
-            <w:tcW w:w="2275" w:type="dxa"/>
-            <w:tcBorders>
-              <w:top w:val="single" w:sz="6" w:space="0" w:color="000000"/>
-              <w:bottom w:val="single" w:sz="6" w:space="0" w:color="000000"/>
-            </w:tcBorders>
-          </w:tcPr>
-          <w:p>
-            <w:pPr>
-              <w:pStyle w:val="TableParagraph"/>
-              <w:ind w:left="440"/>
+            <w:tcW w:w="2274" w:type="dxa"/>
+            <w:tcBorders>
+              <w:top w:val="single" w:sz="6" w:space="0" w:color="000000"/>
+              <w:bottom w:val="single" w:sz="6" w:space="0" w:color="000000"/>
+            </w:tcBorders>
+          </w:tcPr>
+          <w:p>
+            <w:pPr>
+              <w:pStyle w:val="TableParagraph"/>
+              <w:ind w:left="444"/>
               <w:jc w:val="both"/>
             </w:pPr>
             <w:r>
@@ -9775,7 +9774,7 @@
         </w:trPr>
         <w:tc>
           <w:tcPr>
-            <w:tcW w:w="1783" w:type="dxa"/>
+            <w:tcW w:w="1787" w:type="dxa"/>
             <w:tcBorders>
               <w:top w:val="single" w:sz="6" w:space="0" w:color="000000"/>
               <w:bottom w:val="single" w:sz="6" w:space="0" w:color="000000"/>
@@ -9797,22 +9796,22 @@
                 <w:spacing w:val="-5"/>
                 <w:w w:val="90"/>
               </w:rPr>
-              <w:t>03</w:t>
-            </w:r>
-          </w:p>
-        </w:tc>
-        <w:tc>
-          <w:tcPr>
-            <w:tcW w:w="1675" w:type="dxa"/>
-            <w:tcBorders>
-              <w:top w:val="single" w:sz="6" w:space="0" w:color="000000"/>
-              <w:bottom w:val="single" w:sz="6" w:space="0" w:color="000000"/>
-            </w:tcBorders>
-          </w:tcPr>
-          <w:p>
-            <w:pPr>
-              <w:pStyle w:val="TableParagraph"/>
-              <w:ind w:left="495"/>
+              <w:t>02</w:t>
+            </w:r>
+          </w:p>
+        </w:tc>
+        <w:tc>
+          <w:tcPr>
+            <w:tcW w:w="1669" w:type="dxa"/>
+            <w:tcBorders>
+              <w:top w:val="single" w:sz="6" w:space="0" w:color="000000"/>
+              <w:bottom w:val="single" w:sz="6" w:space="0" w:color="000000"/>
+            </w:tcBorders>
+          </w:tcPr>
+          <w:p>
+            <w:pPr>
+              <w:pStyle w:val="TableParagraph"/>
+              <w:ind w:left="491"/>
               <w:jc w:val="both"/>
             </w:pPr>
             <w:r>
@@ -9826,16 +9825,16 @@
         </w:tc>
         <w:tc>
           <w:tcPr>
-            <w:tcW w:w="1785" w:type="dxa"/>
-            <w:tcBorders>
-              <w:top w:val="single" w:sz="6" w:space="0" w:color="000000"/>
-              <w:bottom w:val="single" w:sz="6" w:space="0" w:color="000000"/>
-            </w:tcBorders>
-          </w:tcPr>
-          <w:p>
-            <w:pPr>
-              <w:pStyle w:val="TableParagraph"/>
-              <w:ind w:left="260"/>
+            <w:tcW w:w="1784" w:type="dxa"/>
+            <w:tcBorders>
+              <w:top w:val="single" w:sz="6" w:space="0" w:color="000000"/>
+              <w:bottom w:val="single" w:sz="6" w:space="0" w:color="000000"/>
+            </w:tcBorders>
+          </w:tcPr>
+          <w:p>
+            <w:pPr>
+              <w:pStyle w:val="TableParagraph"/>
+              <w:ind w:left="262"/>
               <w:jc w:val="both"/>
             </w:pPr>
             <w:r>
@@ -9848,16 +9847,16 @@
         </w:tc>
         <w:tc>
           <w:tcPr>
-            <w:tcW w:w="2685" w:type="dxa"/>
-            <w:tcBorders>
-              <w:top w:val="single" w:sz="6" w:space="0" w:color="000000"/>
-              <w:bottom w:val="single" w:sz="6" w:space="0" w:color="000000"/>
-            </w:tcBorders>
-          </w:tcPr>
-          <w:p>
-            <w:pPr>
-              <w:pStyle w:val="TableParagraph"/>
-              <w:ind w:left="155"/>
+            <w:tcW w:w="2684" w:type="dxa"/>
+            <w:tcBorders>
+              <w:top w:val="single" w:sz="6" w:space="0" w:color="000000"/>
+              <w:bottom w:val="single" w:sz="6" w:space="0" w:color="000000"/>
+            </w:tcBorders>
+          </w:tcPr>
+          <w:p>
+            <w:pPr>
+              <w:pStyle w:val="TableParagraph"/>
+              <w:ind w:left="158"/>
               <w:jc w:val="both"/>
             </w:pPr>
             <w:r>
@@ -9870,16 +9869,16 @@
         </w:tc>
         <w:tc>
           <w:tcPr>
-            <w:tcW w:w="2275" w:type="dxa"/>
-            <w:tcBorders>
-              <w:top w:val="single" w:sz="6" w:space="0" w:color="000000"/>
-              <w:bottom w:val="single" w:sz="6" w:space="0" w:color="000000"/>
-            </w:tcBorders>
-          </w:tcPr>
-          <w:p>
-            <w:pPr>
-              <w:pStyle w:val="TableParagraph"/>
-              <w:ind w:left="440"/>
+            <w:tcW w:w="2274" w:type="dxa"/>
+            <w:tcBorders>
+              <w:top w:val="single" w:sz="6" w:space="0" w:color="000000"/>
+              <w:bottom w:val="single" w:sz="6" w:space="0" w:color="000000"/>
+            </w:tcBorders>
+          </w:tcPr>
+          <w:p>
+            <w:pPr>
+              <w:pStyle w:val="TableParagraph"/>
+              <w:ind w:left="444"/>
               <w:jc w:val="both"/>
             </w:pPr>
             <w:r>
@@ -9897,7 +9896,7 @@
         </w:trPr>
         <w:tc>
           <w:tcPr>
-            <w:tcW w:w="1783" w:type="dxa"/>
+            <w:tcW w:w="1787" w:type="dxa"/>
             <w:tcBorders>
               <w:top w:val="single" w:sz="6" w:space="0" w:color="000000"/>
               <w:bottom w:val="single" w:sz="6" w:space="0" w:color="000000"/>
@@ -9912,29 +9911,29 @@
               <w:rPr>
                 <w:w w:val="90"/>
               </w:rPr>
-              <w:t>ACC-PR-</w:t>
+              <w:t>ACC-PC-</w:t>
             </w:r>
             <w:r>
               <w:rPr>
                 <w:spacing w:val="-5"/>
                 <w:w w:val="90"/>
               </w:rPr>
-              <w:t>01</w:t>
-            </w:r>
-          </w:p>
-        </w:tc>
-        <w:tc>
-          <w:tcPr>
-            <w:tcW w:w="1675" w:type="dxa"/>
-            <w:tcBorders>
-              <w:top w:val="single" w:sz="6" w:space="0" w:color="000000"/>
-              <w:bottom w:val="single" w:sz="6" w:space="0" w:color="000000"/>
-            </w:tcBorders>
-          </w:tcPr>
-          <w:p>
-            <w:pPr>
-              <w:pStyle w:val="TableParagraph"/>
-              <w:ind w:left="495"/>
+              <w:t>03</w:t>
+            </w:r>
+          </w:p>
+        </w:tc>
+        <w:tc>
+          <w:tcPr>
+            <w:tcW w:w="1669" w:type="dxa"/>
+            <w:tcBorders>
+              <w:top w:val="single" w:sz="6" w:space="0" w:color="000000"/>
+              <w:bottom w:val="single" w:sz="6" w:space="0" w:color="000000"/>
+            </w:tcBorders>
+          </w:tcPr>
+          <w:p>
+            <w:pPr>
+              <w:pStyle w:val="TableParagraph"/>
+              <w:ind w:left="491"/>
               <w:jc w:val="both"/>
             </w:pPr>
             <w:r>
@@ -9948,16 +9947,16 @@
         </w:tc>
         <w:tc>
           <w:tcPr>
-            <w:tcW w:w="1785" w:type="dxa"/>
-            <w:tcBorders>
-              <w:top w:val="single" w:sz="6" w:space="0" w:color="000000"/>
-              <w:bottom w:val="single" w:sz="6" w:space="0" w:color="000000"/>
-            </w:tcBorders>
-          </w:tcPr>
-          <w:p>
-            <w:pPr>
-              <w:pStyle w:val="TableParagraph"/>
-              <w:ind w:left="260"/>
+            <w:tcW w:w="1784" w:type="dxa"/>
+            <w:tcBorders>
+              <w:top w:val="single" w:sz="6" w:space="0" w:color="000000"/>
+              <w:bottom w:val="single" w:sz="6" w:space="0" w:color="000000"/>
+            </w:tcBorders>
+          </w:tcPr>
+          <w:p>
+            <w:pPr>
+              <w:pStyle w:val="TableParagraph"/>
+              <w:ind w:left="262"/>
               <w:jc w:val="both"/>
             </w:pPr>
             <w:r>
@@ -9970,16 +9969,16 @@
         </w:tc>
         <w:tc>
           <w:tcPr>
-            <w:tcW w:w="2685" w:type="dxa"/>
-            <w:tcBorders>
-              <w:top w:val="single" w:sz="6" w:space="0" w:color="000000"/>
-              <w:bottom w:val="single" w:sz="6" w:space="0" w:color="000000"/>
-            </w:tcBorders>
-          </w:tcPr>
-          <w:p>
-            <w:pPr>
-              <w:pStyle w:val="TableParagraph"/>
-              <w:ind w:left="155"/>
+            <w:tcW w:w="2684" w:type="dxa"/>
+            <w:tcBorders>
+              <w:top w:val="single" w:sz="6" w:space="0" w:color="000000"/>
+              <w:bottom w:val="single" w:sz="6" w:space="0" w:color="000000"/>
+            </w:tcBorders>
+          </w:tcPr>
+          <w:p>
+            <w:pPr>
+              <w:pStyle w:val="TableParagraph"/>
+              <w:ind w:left="158"/>
               <w:jc w:val="both"/>
             </w:pPr>
             <w:r>
@@ -9992,16 +9991,16 @@
         </w:tc>
         <w:tc>
           <w:tcPr>
-            <w:tcW w:w="2275" w:type="dxa"/>
-            <w:tcBorders>
-              <w:top w:val="single" w:sz="6" w:space="0" w:color="000000"/>
-              <w:bottom w:val="single" w:sz="6" w:space="0" w:color="000000"/>
-            </w:tcBorders>
-          </w:tcPr>
-          <w:p>
-            <w:pPr>
-              <w:pStyle w:val="TableParagraph"/>
-              <w:ind w:left="440"/>
+            <w:tcW w:w="2274" w:type="dxa"/>
+            <w:tcBorders>
+              <w:top w:val="single" w:sz="6" w:space="0" w:color="000000"/>
+              <w:bottom w:val="single" w:sz="6" w:space="0" w:color="000000"/>
+            </w:tcBorders>
+          </w:tcPr>
+          <w:p>
+            <w:pPr>
+              <w:pStyle w:val="TableParagraph"/>
+              <w:ind w:left="444"/>
               <w:jc w:val="both"/>
             </w:pPr>
             <w:r>
@@ -10019,7 +10018,7 @@
         </w:trPr>
         <w:tc>
           <w:tcPr>
-            <w:tcW w:w="1783" w:type="dxa"/>
+            <w:tcW w:w="1787" w:type="dxa"/>
             <w:tcBorders>
               <w:top w:val="single" w:sz="6" w:space="0" w:color="000000"/>
               <w:bottom w:val="single" w:sz="6" w:space="0" w:color="000000"/>
@@ -10034,7 +10033,7 @@
               <w:rPr>
                 <w:w w:val="90"/>
               </w:rPr>
-              <w:t>ACC-PC-</w:t>
+              <w:t>ACC-PR-</w:t>
             </w:r>
             <w:r>
               <w:rPr>
@@ -10047,16 +10046,16 @@
         </w:tc>
         <w:tc>
           <w:tcPr>
-            <w:tcW w:w="1675" w:type="dxa"/>
-            <w:tcBorders>
-              <w:top w:val="single" w:sz="6" w:space="0" w:color="000000"/>
-              <w:bottom w:val="single" w:sz="6" w:space="0" w:color="000000"/>
-            </w:tcBorders>
-          </w:tcPr>
-          <w:p>
-            <w:pPr>
-              <w:pStyle w:val="TableParagraph"/>
-              <w:ind w:left="495"/>
+            <w:tcW w:w="1669" w:type="dxa"/>
+            <w:tcBorders>
+              <w:top w:val="single" w:sz="6" w:space="0" w:color="000000"/>
+              <w:bottom w:val="single" w:sz="6" w:space="0" w:color="000000"/>
+            </w:tcBorders>
+          </w:tcPr>
+          <w:p>
+            <w:pPr>
+              <w:pStyle w:val="TableParagraph"/>
+              <w:ind w:left="491"/>
               <w:jc w:val="both"/>
             </w:pPr>
             <w:r>
@@ -10070,68 +10069,67 @@
         </w:tc>
         <w:tc>
           <w:tcPr>
-            <w:tcW w:w="1785" w:type="dxa"/>
-            <w:tcBorders>
-              <w:top w:val="single" w:sz="6" w:space="0" w:color="000000"/>
-              <w:bottom w:val="single" w:sz="6" w:space="0" w:color="000000"/>
-            </w:tcBorders>
-          </w:tcPr>
-          <w:p>
-            <w:pPr>
-              <w:pStyle w:val="TableParagraph"/>
-              <w:ind w:left="260"/>
-              <w:jc w:val="both"/>
-            </w:pPr>
-            <w:r>
-              <w:rPr>
-                <w:spacing w:val="-2"/>
-              </w:rPr>
-              <w:t>SLAAC</w:t>
-            </w:r>
-          </w:p>
-        </w:tc>
-        <w:tc>
-          <w:tcPr>
-            <w:tcW w:w="2685" w:type="dxa"/>
-            <w:tcBorders>
-              <w:top w:val="single" w:sz="6" w:space="0" w:color="000000"/>
-              <w:bottom w:val="single" w:sz="6" w:space="0" w:color="000000"/>
-            </w:tcBorders>
-          </w:tcPr>
-          <w:p>
-            <w:pPr>
-              <w:pStyle w:val="TableParagraph"/>
-              <w:ind w:left="155"/>
-              <w:jc w:val="both"/>
-            </w:pPr>
-            <w:r>
-              <w:rPr>
-                <w:spacing w:val="-5"/>
-              </w:rPr>
-              <w:t>/64</w:t>
-            </w:r>
-          </w:p>
-        </w:tc>
-        <w:tc>
-          <w:tcPr>
-            <w:tcW w:w="2275" w:type="dxa"/>
-            <w:tcBorders>
-              <w:top w:val="single" w:sz="6" w:space="0" w:color="000000"/>
-              <w:bottom w:val="single" w:sz="6" w:space="0" w:color="000000"/>
-            </w:tcBorders>
-          </w:tcPr>
-          <w:p>
-            <w:pPr>
-              <w:pStyle w:val="TableParagraph"/>
-              <w:ind w:left="440"/>
-              <w:jc w:val="both"/>
-            </w:pPr>
-            <w:r>
-              <w:rPr>
-                <w:spacing w:val="-2"/>
-                <w:w w:val="95"/>
-              </w:rPr>
-              <w:t>FE80::1</w:t>
+            <w:tcW w:w="1784" w:type="dxa"/>
+            <w:tcBorders>
+              <w:top w:val="single" w:sz="6" w:space="0" w:color="000000"/>
+              <w:bottom w:val="single" w:sz="6" w:space="0" w:color="000000"/>
+            </w:tcBorders>
+          </w:tcPr>
+          <w:p>
+            <w:pPr>
+              <w:pStyle w:val="TableParagraph"/>
+              <w:ind w:left="262"/>
+              <w:jc w:val="both"/>
+            </w:pPr>
+            <w:r>
+              <w:rPr>
+                <w:spacing w:val="-4"/>
+              </w:rPr>
+              <w:t>DHCP</w:t>
+            </w:r>
+          </w:p>
+        </w:tc>
+        <w:tc>
+          <w:tcPr>
+            <w:tcW w:w="2684" w:type="dxa"/>
+            <w:tcBorders>
+              <w:top w:val="single" w:sz="6" w:space="0" w:color="000000"/>
+              <w:bottom w:val="single" w:sz="6" w:space="0" w:color="000000"/>
+            </w:tcBorders>
+          </w:tcPr>
+          <w:p>
+            <w:pPr>
+              <w:pStyle w:val="TableParagraph"/>
+              <w:ind w:left="158"/>
+              <w:jc w:val="both"/>
+            </w:pPr>
+            <w:r>
+              <w:rPr>
+                <w:spacing w:val="-2"/>
+              </w:rPr>
+              <w:t>255.255.255.0</w:t>
+            </w:r>
+          </w:p>
+        </w:tc>
+        <w:tc>
+          <w:tcPr>
+            <w:tcW w:w="2274" w:type="dxa"/>
+            <w:tcBorders>
+              <w:top w:val="single" w:sz="6" w:space="0" w:color="000000"/>
+              <w:bottom w:val="single" w:sz="6" w:space="0" w:color="000000"/>
+            </w:tcBorders>
+          </w:tcPr>
+          <w:p>
+            <w:pPr>
+              <w:pStyle w:val="TableParagraph"/>
+              <w:ind w:left="444"/>
+              <w:jc w:val="both"/>
+            </w:pPr>
+            <w:r>
+              <w:rPr>
+                <w:spacing w:val="-2"/>
+              </w:rPr>
+              <w:t>10.207.10.254</w:t>
             </w:r>
           </w:p>
         </w:tc>
@@ -10142,7 +10140,7 @@
         </w:trPr>
         <w:tc>
           <w:tcPr>
-            <w:tcW w:w="1783" w:type="dxa"/>
+            <w:tcW w:w="1787" w:type="dxa"/>
             <w:tcBorders>
               <w:top w:val="single" w:sz="6" w:space="0" w:color="000000"/>
               <w:bottom w:val="single" w:sz="6" w:space="0" w:color="000000"/>
@@ -10164,22 +10162,22 @@
                 <w:spacing w:val="-5"/>
                 <w:w w:val="90"/>
               </w:rPr>
-              <w:t>02</w:t>
-            </w:r>
-          </w:p>
-        </w:tc>
-        <w:tc>
-          <w:tcPr>
-            <w:tcW w:w="1675" w:type="dxa"/>
-            <w:tcBorders>
-              <w:top w:val="single" w:sz="6" w:space="0" w:color="000000"/>
-              <w:bottom w:val="single" w:sz="6" w:space="0" w:color="000000"/>
-            </w:tcBorders>
-          </w:tcPr>
-          <w:p>
-            <w:pPr>
-              <w:pStyle w:val="TableParagraph"/>
-              <w:ind w:left="495"/>
+              <w:t>01</w:t>
+            </w:r>
+          </w:p>
+        </w:tc>
+        <w:tc>
+          <w:tcPr>
+            <w:tcW w:w="1669" w:type="dxa"/>
+            <w:tcBorders>
+              <w:top w:val="single" w:sz="6" w:space="0" w:color="000000"/>
+              <w:bottom w:val="single" w:sz="6" w:space="0" w:color="000000"/>
+            </w:tcBorders>
+          </w:tcPr>
+          <w:p>
+            <w:pPr>
+              <w:pStyle w:val="TableParagraph"/>
+              <w:ind w:left="491"/>
               <w:jc w:val="both"/>
             </w:pPr>
             <w:r>
@@ -10193,16 +10191,16 @@
         </w:tc>
         <w:tc>
           <w:tcPr>
-            <w:tcW w:w="1785" w:type="dxa"/>
-            <w:tcBorders>
-              <w:top w:val="single" w:sz="6" w:space="0" w:color="000000"/>
-              <w:bottom w:val="single" w:sz="6" w:space="0" w:color="000000"/>
-            </w:tcBorders>
-          </w:tcPr>
-          <w:p>
-            <w:pPr>
-              <w:pStyle w:val="TableParagraph"/>
-              <w:ind w:left="260"/>
+            <w:tcW w:w="1784" w:type="dxa"/>
+            <w:tcBorders>
+              <w:top w:val="single" w:sz="6" w:space="0" w:color="000000"/>
+              <w:bottom w:val="single" w:sz="6" w:space="0" w:color="000000"/>
+            </w:tcBorders>
+          </w:tcPr>
+          <w:p>
+            <w:pPr>
+              <w:pStyle w:val="TableParagraph"/>
+              <w:ind w:left="262"/>
               <w:jc w:val="both"/>
             </w:pPr>
             <w:r>
@@ -10215,16 +10213,16 @@
         </w:tc>
         <w:tc>
           <w:tcPr>
-            <w:tcW w:w="2685" w:type="dxa"/>
-            <w:tcBorders>
-              <w:top w:val="single" w:sz="6" w:space="0" w:color="000000"/>
-              <w:bottom w:val="single" w:sz="6" w:space="0" w:color="000000"/>
-            </w:tcBorders>
-          </w:tcPr>
-          <w:p>
-            <w:pPr>
-              <w:pStyle w:val="TableParagraph"/>
-              <w:ind w:left="155"/>
+            <w:tcW w:w="2684" w:type="dxa"/>
+            <w:tcBorders>
+              <w:top w:val="single" w:sz="6" w:space="0" w:color="000000"/>
+              <w:bottom w:val="single" w:sz="6" w:space="0" w:color="000000"/>
+            </w:tcBorders>
+          </w:tcPr>
+          <w:p>
+            <w:pPr>
+              <w:pStyle w:val="TableParagraph"/>
+              <w:ind w:left="158"/>
               <w:jc w:val="both"/>
             </w:pPr>
             <w:r>
@@ -10237,16 +10235,16 @@
         </w:tc>
         <w:tc>
           <w:tcPr>
-            <w:tcW w:w="2275" w:type="dxa"/>
-            <w:tcBorders>
-              <w:top w:val="single" w:sz="6" w:space="0" w:color="000000"/>
-              <w:bottom w:val="single" w:sz="6" w:space="0" w:color="000000"/>
-            </w:tcBorders>
-          </w:tcPr>
-          <w:p>
-            <w:pPr>
-              <w:pStyle w:val="TableParagraph"/>
-              <w:ind w:left="440"/>
+            <w:tcW w:w="2274" w:type="dxa"/>
+            <w:tcBorders>
+              <w:top w:val="single" w:sz="6" w:space="0" w:color="000000"/>
+              <w:bottom w:val="single" w:sz="6" w:space="0" w:color="000000"/>
+            </w:tcBorders>
+          </w:tcPr>
+          <w:p>
+            <w:pPr>
+              <w:pStyle w:val="TableParagraph"/>
+              <w:ind w:left="444"/>
               <w:jc w:val="both"/>
             </w:pPr>
             <w:r>
@@ -10265,7 +10263,7 @@
         </w:trPr>
         <w:tc>
           <w:tcPr>
-            <w:tcW w:w="1783" w:type="dxa"/>
+            <w:tcW w:w="1787" w:type="dxa"/>
             <w:tcBorders>
               <w:top w:val="single" w:sz="6" w:space="0" w:color="000000"/>
               <w:bottom w:val="single" w:sz="6" w:space="0" w:color="000000"/>
@@ -10287,22 +10285,22 @@
                 <w:spacing w:val="-5"/>
                 <w:w w:val="90"/>
               </w:rPr>
-              <w:t>03</w:t>
-            </w:r>
-          </w:p>
-        </w:tc>
-        <w:tc>
-          <w:tcPr>
-            <w:tcW w:w="1675" w:type="dxa"/>
-            <w:tcBorders>
-              <w:top w:val="single" w:sz="6" w:space="0" w:color="000000"/>
-              <w:bottom w:val="single" w:sz="6" w:space="0" w:color="000000"/>
-            </w:tcBorders>
-          </w:tcPr>
-          <w:p>
-            <w:pPr>
-              <w:pStyle w:val="TableParagraph"/>
-              <w:ind w:left="495"/>
+              <w:t>02</w:t>
+            </w:r>
+          </w:p>
+        </w:tc>
+        <w:tc>
+          <w:tcPr>
+            <w:tcW w:w="1669" w:type="dxa"/>
+            <w:tcBorders>
+              <w:top w:val="single" w:sz="6" w:space="0" w:color="000000"/>
+              <w:bottom w:val="single" w:sz="6" w:space="0" w:color="000000"/>
+            </w:tcBorders>
+          </w:tcPr>
+          <w:p>
+            <w:pPr>
+              <w:pStyle w:val="TableParagraph"/>
+              <w:ind w:left="491"/>
               <w:jc w:val="both"/>
             </w:pPr>
             <w:r>
@@ -10316,16 +10314,16 @@
         </w:tc>
         <w:tc>
           <w:tcPr>
-            <w:tcW w:w="1785" w:type="dxa"/>
-            <w:tcBorders>
-              <w:top w:val="single" w:sz="6" w:space="0" w:color="000000"/>
-              <w:bottom w:val="single" w:sz="6" w:space="0" w:color="000000"/>
-            </w:tcBorders>
-          </w:tcPr>
-          <w:p>
-            <w:pPr>
-              <w:pStyle w:val="TableParagraph"/>
-              <w:ind w:left="260"/>
+            <w:tcW w:w="1784" w:type="dxa"/>
+            <w:tcBorders>
+              <w:top w:val="single" w:sz="6" w:space="0" w:color="000000"/>
+              <w:bottom w:val="single" w:sz="6" w:space="0" w:color="000000"/>
+            </w:tcBorders>
+          </w:tcPr>
+          <w:p>
+            <w:pPr>
+              <w:pStyle w:val="TableParagraph"/>
+              <w:ind w:left="262"/>
               <w:jc w:val="both"/>
             </w:pPr>
             <w:r>
@@ -10338,16 +10336,16 @@
         </w:tc>
         <w:tc>
           <w:tcPr>
-            <w:tcW w:w="2685" w:type="dxa"/>
-            <w:tcBorders>
-              <w:top w:val="single" w:sz="6" w:space="0" w:color="000000"/>
-              <w:bottom w:val="single" w:sz="6" w:space="0" w:color="000000"/>
-            </w:tcBorders>
-          </w:tcPr>
-          <w:p>
-            <w:pPr>
-              <w:pStyle w:val="TableParagraph"/>
-              <w:ind w:left="155"/>
+            <w:tcW w:w="2684" w:type="dxa"/>
+            <w:tcBorders>
+              <w:top w:val="single" w:sz="6" w:space="0" w:color="000000"/>
+              <w:bottom w:val="single" w:sz="6" w:space="0" w:color="000000"/>
+            </w:tcBorders>
+          </w:tcPr>
+          <w:p>
+            <w:pPr>
+              <w:pStyle w:val="TableParagraph"/>
+              <w:ind w:left="158"/>
               <w:jc w:val="both"/>
             </w:pPr>
             <w:r>
@@ -10360,16 +10358,16 @@
         </w:tc>
         <w:tc>
           <w:tcPr>
-            <w:tcW w:w="2275" w:type="dxa"/>
-            <w:tcBorders>
-              <w:top w:val="single" w:sz="6" w:space="0" w:color="000000"/>
-              <w:bottom w:val="single" w:sz="6" w:space="0" w:color="000000"/>
-            </w:tcBorders>
-          </w:tcPr>
-          <w:p>
-            <w:pPr>
-              <w:pStyle w:val="TableParagraph"/>
-              <w:ind w:left="440"/>
+            <w:tcW w:w="2274" w:type="dxa"/>
+            <w:tcBorders>
+              <w:top w:val="single" w:sz="6" w:space="0" w:color="000000"/>
+              <w:bottom w:val="single" w:sz="6" w:space="0" w:color="000000"/>
+            </w:tcBorders>
+          </w:tcPr>
+          <w:p>
+            <w:pPr>
+              <w:pStyle w:val="TableParagraph"/>
+              <w:ind w:left="444"/>
               <w:jc w:val="both"/>
             </w:pPr>
             <w:r>
@@ -10792,7 +10790,7 @@
               <mc:AlternateContent>
                 <mc:Choice Requires="wps">
                   <w:drawing>
-                    <wp:anchor distT="0" distB="0" distL="0" distR="0" simplePos="0" relativeHeight="487043584" behindDoc="1" locked="0" layoutInCell="1" allowOverlap="1" wp14:anchorId="6BECCF28" wp14:editId="76D41675">
+                    <wp:anchor distT="0" distB="0" distL="0" distR="0" simplePos="0" relativeHeight="487012864" behindDoc="1" locked="0" layoutInCell="1" allowOverlap="1" wp14:anchorId="2B8369A1" wp14:editId="6B780DB8">
                       <wp:simplePos x="0" y="0"/>
                       <wp:positionH relativeFrom="column">
                         <wp:posOffset>0</wp:posOffset>
@@ -10896,7 +10894,7 @@
                 </mc:Choice>
                 <mc:Fallback xmlns:pic="http://schemas.openxmlformats.org/drawingml/2006/picture" xmlns:a="http://schemas.openxmlformats.org/drawingml/2006/main" xmlns:ve="http://schemas.openxmlformats.org/markup-compatibility/2006">
                   <w:pict>
-                    <v:group style="position:absolute;margin-left:0pt;margin-top:-.782219pt;width:510pt;height:1.5pt;mso-position-horizontal-relative:column;mso-position-vertical-relative:paragraph;z-index:-16272896" id="docshapegroup18" coordorigin="0,-16" coordsize="10200,30">
+                    <v:group style="position:absolute;margin-left:0pt;margin-top:-.782219pt;width:510pt;height:1.5pt;mso-position-horizontal-relative:column;mso-position-vertical-relative:paragraph;z-index:-16303616" id="docshapegroup18" coordorigin="0,-16" coordsize="10200,30">
                       <v:shape style="position:absolute;left:-1;top:-16;width:10200;height:30" id="docshape19" coordorigin="0,-16" coordsize="10200,30" path="m10200,-16l10200,-16,0,-16,0,-1,0,14,2130,14,3570,14,5250,14,8220,14,10200,14,10200,-1,10200,-16xe" filled="true" fillcolor="#000000" stroked="false">
                         <v:path arrowok="t"/>
                         <v:fill type="solid"/>
@@ -10911,14 +10909,14 @@
               <w:rPr>
                 <w:w w:val="90"/>
               </w:rPr>
-              <w:t>ACC-PR-</w:t>
+              <w:t>ACC-PC-</w:t>
             </w:r>
             <w:r>
               <w:rPr>
                 <w:spacing w:val="-5"/>
                 <w:w w:val="90"/>
               </w:rPr>
-              <w:t>01</w:t>
+              <w:t>03</w:t>
             </w:r>
           </w:p>
         </w:tc>
@@ -11034,7 +11032,7 @@
               <w:rPr>
                 <w:w w:val="90"/>
               </w:rPr>
-              <w:t>SRV-DHCP-</w:t>
+              <w:t>ACC-PR-</w:t>
             </w:r>
             <w:r>
               <w:rPr>
@@ -11086,7 +11084,7 @@
               <w:rPr>
                 <w:spacing w:val="-2"/>
               </w:rPr>
-              <w:t>10.207.20.1</w:t>
+              <w:t>SLAAC</w:t>
             </w:r>
           </w:p>
         </w:tc>
@@ -11106,9 +11104,9 @@
             </w:pPr>
             <w:r>
               <w:rPr>
-                <w:spacing w:val="-2"/>
-              </w:rPr>
-              <w:t>255.255.255.0</w:t>
+                <w:spacing w:val="-5"/>
+              </w:rPr>
+              <w:t>/64</w:t>
             </w:r>
           </w:p>
         </w:tc>
@@ -11129,8 +11127,9 @@
             <w:r>
               <w:rPr>
                 <w:spacing w:val="-2"/>
-              </w:rPr>
-              <w:t>10.207.10.254</w:t>
+                <w:w w:val="95"/>
+              </w:rPr>
+              <w:t>FE80::1</w:t>
             </w:r>
           </w:p>
         </w:tc>
@@ -11156,7 +11155,7 @@
               <w:rPr>
                 <w:w w:val="90"/>
               </w:rPr>
-              <w:t>SRV-DNS-</w:t>
+              <w:t>SRV-SW-</w:t>
             </w:r>
             <w:r>
               <w:rPr>
@@ -11183,10 +11182,9 @@
             </w:pPr>
             <w:r>
               <w:rPr>
-                <w:spacing w:val="-5"/>
-                <w:w w:val="95"/>
-              </w:rPr>
-              <w:t>NIC</w:t>
+                <w:spacing w:val="-2"/>
+              </w:rPr>
+              <w:t>VLAN99</w:t>
             </w:r>
           </w:p>
         </w:tc>
@@ -11208,7 +11206,7 @@
               <w:rPr>
                 <w:spacing w:val="-2"/>
               </w:rPr>
-              <w:t>10.207.20.2</w:t>
+              <w:t>10.207.99.3</w:t>
             </w:r>
           </w:p>
         </w:tc>
@@ -11276,6 +11274,250 @@
             </w:pPr>
             <w:r>
               <w:rPr>
+                <w:w w:val="90"/>
+              </w:rPr>
+              <w:t>SRV-DHCP-</w:t>
+            </w:r>
+            <w:r>
+              <w:rPr>
+                <w:spacing w:val="-5"/>
+                <w:w w:val="90"/>
+              </w:rPr>
+              <w:t>01</w:t>
+            </w:r>
+          </w:p>
+        </w:tc>
+        <w:tc>
+          <w:tcPr>
+            <w:tcW w:w="1542" w:type="dxa"/>
+            <w:tcBorders>
+              <w:top w:val="single" w:sz="6" w:space="0" w:color="000000"/>
+              <w:bottom w:val="single" w:sz="6" w:space="0" w:color="000000"/>
+            </w:tcBorders>
+          </w:tcPr>
+          <w:p>
+            <w:pPr>
+              <w:pStyle w:val="TableParagraph"/>
+              <w:ind w:left="258"/>
+              <w:jc w:val="both"/>
+            </w:pPr>
+            <w:r>
+              <w:rPr>
+                <w:spacing w:val="-5"/>
+                <w:w w:val="95"/>
+              </w:rPr>
+              <w:t>NIC</w:t>
+            </w:r>
+          </w:p>
+        </w:tc>
+        <w:tc>
+          <w:tcPr>
+            <w:tcW w:w="1539" w:type="dxa"/>
+            <w:tcBorders>
+              <w:top w:val="single" w:sz="6" w:space="0" w:color="000000"/>
+              <w:bottom w:val="single" w:sz="6" w:space="0" w:color="000000"/>
+            </w:tcBorders>
+          </w:tcPr>
+          <w:p>
+            <w:pPr>
+              <w:pStyle w:val="TableParagraph"/>
+              <w:ind w:left="156"/>
+              <w:jc w:val="both"/>
+            </w:pPr>
+            <w:r>
+              <w:rPr>
+                <w:spacing w:val="-2"/>
+              </w:rPr>
+              <w:t>10.207.20.1</w:t>
+            </w:r>
+          </w:p>
+        </w:tc>
+        <w:tc>
+          <w:tcPr>
+            <w:tcW w:w="2825" w:type="dxa"/>
+            <w:tcBorders>
+              <w:top w:val="single" w:sz="6" w:space="0" w:color="000000"/>
+              <w:bottom w:val="single" w:sz="6" w:space="0" w:color="000000"/>
+            </w:tcBorders>
+          </w:tcPr>
+          <w:p>
+            <w:pPr>
+              <w:pStyle w:val="TableParagraph"/>
+              <w:ind w:left="297"/>
+              <w:jc w:val="both"/>
+            </w:pPr>
+            <w:r>
+              <w:rPr>
+                <w:spacing w:val="-2"/>
+              </w:rPr>
+              <w:t>255.255.255.0</w:t>
+            </w:r>
+          </w:p>
+        </w:tc>
+        <w:tc>
+          <w:tcPr>
+            <w:tcW w:w="2274" w:type="dxa"/>
+            <w:tcBorders>
+              <w:top w:val="single" w:sz="6" w:space="0" w:color="000000"/>
+              <w:bottom w:val="single" w:sz="6" w:space="0" w:color="000000"/>
+            </w:tcBorders>
+          </w:tcPr>
+          <w:p>
+            <w:pPr>
+              <w:pStyle w:val="TableParagraph"/>
+              <w:ind w:left="442"/>
+              <w:jc w:val="both"/>
+            </w:pPr>
+            <w:r>
+              <w:rPr>
+                <w:spacing w:val="-2"/>
+              </w:rPr>
+              <w:t>10.207.10.254</w:t>
+            </w:r>
+          </w:p>
+        </w:tc>
+      </w:tr>
+      <w:tr>
+        <w:trPr>
+          <w:trHeight w:val="479"/>
+        </w:trPr>
+        <w:tc>
+          <w:tcPr>
+            <w:tcW w:w="2020" w:type="dxa"/>
+            <w:tcBorders>
+              <w:top w:val="single" w:sz="6" w:space="0" w:color="000000"/>
+              <w:bottom w:val="single" w:sz="6" w:space="0" w:color="000000"/>
+            </w:tcBorders>
+          </w:tcPr>
+          <w:p>
+            <w:pPr>
+              <w:pStyle w:val="TableParagraph"/>
+              <w:jc w:val="both"/>
+            </w:pPr>
+            <w:r>
+              <w:rPr>
+                <w:w w:val="90"/>
+              </w:rPr>
+              <w:t>SRV-DNS-</w:t>
+            </w:r>
+            <w:r>
+              <w:rPr>
+                <w:spacing w:val="-5"/>
+                <w:w w:val="90"/>
+              </w:rPr>
+              <w:t>01</w:t>
+            </w:r>
+          </w:p>
+        </w:tc>
+        <w:tc>
+          <w:tcPr>
+            <w:tcW w:w="1542" w:type="dxa"/>
+            <w:tcBorders>
+              <w:top w:val="single" w:sz="6" w:space="0" w:color="000000"/>
+              <w:bottom w:val="single" w:sz="6" w:space="0" w:color="000000"/>
+            </w:tcBorders>
+          </w:tcPr>
+          <w:p>
+            <w:pPr>
+              <w:pStyle w:val="TableParagraph"/>
+              <w:ind w:left="258"/>
+              <w:jc w:val="both"/>
+            </w:pPr>
+            <w:r>
+              <w:rPr>
+                <w:spacing w:val="-5"/>
+                <w:w w:val="95"/>
+              </w:rPr>
+              <w:t>NIC</w:t>
+            </w:r>
+          </w:p>
+        </w:tc>
+        <w:tc>
+          <w:tcPr>
+            <w:tcW w:w="1539" w:type="dxa"/>
+            <w:tcBorders>
+              <w:top w:val="single" w:sz="6" w:space="0" w:color="000000"/>
+              <w:bottom w:val="single" w:sz="6" w:space="0" w:color="000000"/>
+            </w:tcBorders>
+          </w:tcPr>
+          <w:p>
+            <w:pPr>
+              <w:pStyle w:val="TableParagraph"/>
+              <w:ind w:left="156"/>
+              <w:jc w:val="both"/>
+            </w:pPr>
+            <w:r>
+              <w:rPr>
+                <w:spacing w:val="-2"/>
+              </w:rPr>
+              <w:t>10.207.20.2</w:t>
+            </w:r>
+          </w:p>
+        </w:tc>
+        <w:tc>
+          <w:tcPr>
+            <w:tcW w:w="2825" w:type="dxa"/>
+            <w:tcBorders>
+              <w:top w:val="single" w:sz="6" w:space="0" w:color="000000"/>
+              <w:bottom w:val="single" w:sz="6" w:space="0" w:color="000000"/>
+            </w:tcBorders>
+          </w:tcPr>
+          <w:p>
+            <w:pPr>
+              <w:pStyle w:val="TableParagraph"/>
+              <w:ind w:left="297"/>
+              <w:jc w:val="both"/>
+            </w:pPr>
+            <w:r>
+              <w:rPr>
+                <w:spacing w:val="-2"/>
+              </w:rPr>
+              <w:t>255.255.255.0</w:t>
+            </w:r>
+          </w:p>
+        </w:tc>
+        <w:tc>
+          <w:tcPr>
+            <w:tcW w:w="2274" w:type="dxa"/>
+            <w:tcBorders>
+              <w:top w:val="single" w:sz="6" w:space="0" w:color="000000"/>
+              <w:bottom w:val="single" w:sz="6" w:space="0" w:color="000000"/>
+            </w:tcBorders>
+          </w:tcPr>
+          <w:p>
+            <w:pPr>
+              <w:pStyle w:val="TableParagraph"/>
+              <w:ind w:left="442"/>
+              <w:jc w:val="both"/>
+            </w:pPr>
+            <w:r>
+              <w:rPr>
+                <w:spacing w:val="-2"/>
+              </w:rPr>
+              <w:t>10.207.20.254</w:t>
+            </w:r>
+          </w:p>
+        </w:tc>
+      </w:tr>
+      <w:tr>
+        <w:trPr>
+          <w:trHeight w:val="479"/>
+        </w:trPr>
+        <w:tc>
+          <w:tcPr>
+            <w:tcW w:w="2020" w:type="dxa"/>
+            <w:tcBorders>
+              <w:top w:val="single" w:sz="6" w:space="0" w:color="000000"/>
+              <w:bottom w:val="single" w:sz="6" w:space="0" w:color="000000"/>
+            </w:tcBorders>
+          </w:tcPr>
+          <w:p>
+            <w:pPr>
+              <w:pStyle w:val="TableParagraph"/>
+              <w:jc w:val="both"/>
+            </w:pPr>
+            <w:r>
+              <w:rPr>
                 <w:w w:val="85"/>
               </w:rPr>
               <w:t>SRV-RADIUS-</w:t>
@@ -11694,7 +11936,7 @@
               <w:rPr>
                 <w:w w:val="90"/>
               </w:rPr>
-              <w:t>STO-AP-</w:t>
+              <w:t>STO-SW-</w:t>
             </w:r>
             <w:r>
               <w:rPr>
@@ -11721,9 +11963,9 @@
             </w:pPr>
             <w:r>
               <w:rPr>
-                <w:spacing w:val="-5"/>
-              </w:rPr>
-              <w:t>G0</w:t>
+                <w:spacing w:val="-2"/>
+              </w:rPr>
+              <w:t>VLAN99</w:t>
             </w:r>
           </w:p>
         </w:tc>
@@ -11743,9 +11985,9 @@
             </w:pPr>
             <w:r>
               <w:rPr>
-                <w:spacing w:val="-4"/>
-              </w:rPr>
-              <w:t>DHCP</w:t>
+                <w:spacing w:val="-2"/>
+              </w:rPr>
+              <w:t>10.207.99.4</w:t>
             </w:r>
           </w:p>
         </w:tc>
@@ -11815,7 +12057,7 @@
               <w:rPr>
                 <w:w w:val="90"/>
               </w:rPr>
-              <w:t>STO-PHO-</w:t>
+              <w:t>STO-AP-</w:t>
             </w:r>
             <w:r>
               <w:rPr>
@@ -11842,10 +12084,9 @@
             </w:pPr>
             <w:r>
               <w:rPr>
-                <w:spacing w:val="-2"/>
-                <w:w w:val="95"/>
-              </w:rPr>
-              <w:t>WIRELESS0</w:t>
+                <w:spacing w:val="-5"/>
+              </w:rPr>
+              <w:t>G0</w:t>
             </w:r>
           </w:p>
         </w:tc>
@@ -11944,7 +12185,7 @@
                 <w:spacing w:val="-5"/>
                 <w:w w:val="90"/>
               </w:rPr>
-              <w:t>02</w:t>
+              <w:t>01</w:t>
             </w:r>
           </w:p>
         </w:tc>
@@ -12066,7 +12307,7 @@
                 <w:spacing w:val="-5"/>
                 <w:w w:val="90"/>
               </w:rPr>
-              <w:t>01</w:t>
+              <w:t>02</w:t>
             </w:r>
           </w:p>
         </w:tc>
@@ -12109,9 +12350,9 @@
             </w:pPr>
             <w:r>
               <w:rPr>
-                <w:spacing w:val="-2"/>
-              </w:rPr>
-              <w:t>SLAAC</w:t>
+                <w:spacing w:val="-4"/>
+              </w:rPr>
+              <w:t>DHCP</w:t>
             </w:r>
           </w:p>
         </w:tc>
@@ -12131,9 +12372,9 @@
             </w:pPr>
             <w:r>
               <w:rPr>
-                <w:spacing w:val="-5"/>
-              </w:rPr>
-              <w:t>/64</w:t>
+                <w:spacing w:val="-2"/>
+              </w:rPr>
+              <w:t>255.255.255.0</w:t>
             </w:r>
           </w:p>
         </w:tc>
@@ -12154,9 +12395,8 @@
             <w:r>
               <w:rPr>
                 <w:spacing w:val="-2"/>
-                <w:w w:val="95"/>
-              </w:rPr>
-              <w:t>FE80::1</w:t>
+              </w:rPr>
+              <w:t>10.207.30.254</w:t>
             </w:r>
           </w:p>
         </w:tc>
@@ -12189,7 +12429,7 @@
                 <w:spacing w:val="-5"/>
                 <w:w w:val="90"/>
               </w:rPr>
-              <w:t>02</w:t>
+              <w:t>01</w:t>
             </w:r>
           </w:p>
         </w:tc>
@@ -12305,14 +12545,14 @@
               <w:rPr>
                 <w:w w:val="90"/>
               </w:rPr>
-              <w:t>STO-SBC-</w:t>
+              <w:t>STO-PHO-</w:t>
             </w:r>
             <w:r>
               <w:rPr>
                 <w:spacing w:val="-5"/>
                 <w:w w:val="90"/>
               </w:rPr>
-              <w:t>01</w:t>
+              <w:t>02</w:t>
             </w:r>
           </w:p>
         </w:tc>
@@ -12332,53 +12572,54 @@
             </w:pPr>
             <w:r>
               <w:rPr>
+                <w:spacing w:val="-2"/>
+                <w:w w:val="95"/>
+              </w:rPr>
+              <w:t>WIRELESS0</w:t>
+            </w:r>
+          </w:p>
+        </w:tc>
+        <w:tc>
+          <w:tcPr>
+            <w:tcW w:w="1539" w:type="dxa"/>
+            <w:tcBorders>
+              <w:top w:val="single" w:sz="6" w:space="0" w:color="000000"/>
+              <w:bottom w:val="single" w:sz="6" w:space="0" w:color="000000"/>
+            </w:tcBorders>
+          </w:tcPr>
+          <w:p>
+            <w:pPr>
+              <w:pStyle w:val="TableParagraph"/>
+              <w:ind w:left="156"/>
+              <w:jc w:val="both"/>
+            </w:pPr>
+            <w:r>
+              <w:rPr>
+                <w:spacing w:val="-2"/>
+              </w:rPr>
+              <w:t>SLAAC</w:t>
+            </w:r>
+          </w:p>
+        </w:tc>
+        <w:tc>
+          <w:tcPr>
+            <w:tcW w:w="2825" w:type="dxa"/>
+            <w:tcBorders>
+              <w:top w:val="single" w:sz="6" w:space="0" w:color="000000"/>
+              <w:bottom w:val="single" w:sz="6" w:space="0" w:color="000000"/>
+            </w:tcBorders>
+          </w:tcPr>
+          <w:p>
+            <w:pPr>
+              <w:pStyle w:val="TableParagraph"/>
+              <w:ind w:left="297"/>
+              <w:jc w:val="both"/>
+            </w:pPr>
+            <w:r>
+              <w:rPr>
                 <w:spacing w:val="-5"/>
               </w:rPr>
-              <w:t>G0</w:t>
-            </w:r>
-          </w:p>
-        </w:tc>
-        <w:tc>
-          <w:tcPr>
-            <w:tcW w:w="1539" w:type="dxa"/>
-            <w:tcBorders>
-              <w:top w:val="single" w:sz="6" w:space="0" w:color="000000"/>
-              <w:bottom w:val="single" w:sz="6" w:space="0" w:color="000000"/>
-            </w:tcBorders>
-          </w:tcPr>
-          <w:p>
-            <w:pPr>
-              <w:pStyle w:val="TableParagraph"/>
-              <w:ind w:left="156"/>
-              <w:jc w:val="both"/>
-            </w:pPr>
-            <w:r>
-              <w:rPr>
-                <w:spacing w:val="-2"/>
-              </w:rPr>
-              <w:t>10.207.30.1</w:t>
-            </w:r>
-          </w:p>
-        </w:tc>
-        <w:tc>
-          <w:tcPr>
-            <w:tcW w:w="2825" w:type="dxa"/>
-            <w:tcBorders>
-              <w:top w:val="single" w:sz="6" w:space="0" w:color="000000"/>
-              <w:bottom w:val="single" w:sz="6" w:space="0" w:color="000000"/>
-            </w:tcBorders>
-          </w:tcPr>
-          <w:p>
-            <w:pPr>
-              <w:pStyle w:val="TableParagraph"/>
-              <w:ind w:left="297"/>
-              <w:jc w:val="both"/>
-            </w:pPr>
-            <w:r>
-              <w:rPr>
-                <w:spacing w:val="-2"/>
-              </w:rPr>
-              <w:t>255.255.255.0</w:t>
+              <w:t>/64</w:t>
             </w:r>
           </w:p>
         </w:tc>
@@ -12399,8 +12640,9 @@
             <w:r>
               <w:rPr>
                 <w:spacing w:val="-2"/>
-              </w:rPr>
-              <w:t>10.207.30.254</w:t>
+                <w:w w:val="95"/>
+              </w:rPr>
+              <w:t>FE80::1</w:t>
             </w:r>
           </w:p>
         </w:tc>
@@ -12426,7 +12668,7 @@
               <w:rPr>
                 <w:w w:val="90"/>
               </w:rPr>
-              <w:t>SAL-AP-</w:t>
+              <w:t>STO-SBC-</w:t>
             </w:r>
             <w:r>
               <w:rPr>
@@ -12475,9 +12717,9 @@
             </w:pPr>
             <w:r>
               <w:rPr>
-                <w:spacing w:val="-4"/>
-              </w:rPr>
-              <w:t>DHCP</w:t>
+                <w:spacing w:val="-2"/>
+              </w:rPr>
+              <w:t>10.207.30.1</w:t>
             </w:r>
           </w:p>
         </w:tc>
@@ -12521,7 +12763,7 @@
               <w:rPr>
                 <w:spacing w:val="-2"/>
               </w:rPr>
-              <w:t>10.207.40.254</w:t>
+              <w:t>10.207.30.254</w:t>
             </w:r>
           </w:p>
         </w:tc>
@@ -12547,7 +12789,7 @@
               <w:rPr>
                 <w:w w:val="90"/>
               </w:rPr>
-              <w:t>SAL-PC-</w:t>
+              <w:t>SAL-SW-</w:t>
             </w:r>
             <w:r>
               <w:rPr>
@@ -12574,10 +12816,9 @@
             </w:pPr>
             <w:r>
               <w:rPr>
-                <w:spacing w:val="-5"/>
-                <w:w w:val="95"/>
-              </w:rPr>
-              <w:t>NIC</w:t>
+                <w:spacing w:val="-2"/>
+              </w:rPr>
+              <w:t>VLAN99</w:t>
             </w:r>
           </w:p>
         </w:tc>
@@ -12597,9 +12838,9 @@
             </w:pPr>
             <w:r>
               <w:rPr>
-                <w:spacing w:val="-4"/>
-              </w:rPr>
-              <w:t>DHCP</w:t>
+                <w:spacing w:val="-2"/>
+              </w:rPr>
+              <w:t>10.207.99.5</w:t>
             </w:r>
           </w:p>
         </w:tc>
@@ -12669,14 +12910,14 @@
               <w:rPr>
                 <w:w w:val="90"/>
               </w:rPr>
-              <w:t>SAL-PC-</w:t>
+              <w:t>SAL-AP-</w:t>
             </w:r>
             <w:r>
               <w:rPr>
                 <w:spacing w:val="-5"/>
                 <w:w w:val="90"/>
               </w:rPr>
-              <w:t>02</w:t>
+              <w:t>01</w:t>
             </w:r>
           </w:p>
         </w:tc>
@@ -12697,9 +12938,8 @@
             <w:r>
               <w:rPr>
                 <w:spacing w:val="-5"/>
-                <w:w w:val="95"/>
-              </w:rPr>
-              <w:t>NIC</w:t>
+              </w:rPr>
+              <w:t>G0</w:t>
             </w:r>
           </w:p>
         </w:tc>
@@ -12791,7 +13031,7 @@
               <w:rPr>
                 <w:w w:val="90"/>
               </w:rPr>
-              <w:t>SAL-NB-</w:t>
+              <w:t>SAL-PC-</w:t>
             </w:r>
             <w:r>
               <w:rPr>
@@ -12818,10 +13058,10 @@
             </w:pPr>
             <w:r>
               <w:rPr>
-                <w:spacing w:val="-2"/>
+                <w:spacing w:val="-5"/>
                 <w:w w:val="95"/>
               </w:rPr>
-              <w:t>WIRELESS0</w:t>
+              <w:t>NIC</w:t>
             </w:r>
           </w:p>
         </w:tc>
@@ -12913,7 +13153,7 @@
               <w:rPr>
                 <w:w w:val="90"/>
               </w:rPr>
-              <w:t>SAL-NB-</w:t>
+              <w:t>SAL-PC-</w:t>
             </w:r>
             <w:r>
               <w:rPr>
@@ -12940,10 +13180,10 @@
             </w:pPr>
             <w:r>
               <w:rPr>
-                <w:spacing w:val="-2"/>
+                <w:spacing w:val="-5"/>
                 <w:w w:val="95"/>
               </w:rPr>
-              <w:t>WIRELESS0</w:t>
+              <w:t>NIC</w:t>
             </w:r>
           </w:p>
         </w:tc>
@@ -13035,7 +13275,7 @@
               <w:rPr>
                 <w:w w:val="90"/>
               </w:rPr>
-              <w:t>SAL-PC-</w:t>
+              <w:t>SAL-NB-</w:t>
             </w:r>
             <w:r>
               <w:rPr>
@@ -13062,10 +13302,10 @@
             </w:pPr>
             <w:r>
               <w:rPr>
-                <w:spacing w:val="-5"/>
+                <w:spacing w:val="-2"/>
                 <w:w w:val="95"/>
               </w:rPr>
-              <w:t>NIC</w:t>
+              <w:t>WIRELESS0</w:t>
             </w:r>
           </w:p>
         </w:tc>
@@ -13085,9 +13325,9 @@
             </w:pPr>
             <w:r>
               <w:rPr>
-                <w:spacing w:val="-2"/>
-              </w:rPr>
-              <w:t>SLAAC</w:t>
+                <w:spacing w:val="-4"/>
+              </w:rPr>
+              <w:t>DHCP</w:t>
             </w:r>
           </w:p>
         </w:tc>
@@ -13107,9 +13347,9 @@
             </w:pPr>
             <w:r>
               <w:rPr>
-                <w:spacing w:val="-5"/>
-              </w:rPr>
-              <w:t>/64</w:t>
+                <w:spacing w:val="-2"/>
+              </w:rPr>
+              <w:t>255.255.255.0</w:t>
             </w:r>
           </w:p>
         </w:tc>
@@ -13130,9 +13370,8 @@
             <w:r>
               <w:rPr>
                 <w:spacing w:val="-2"/>
-                <w:w w:val="95"/>
-              </w:rPr>
-              <w:t>FE80::1</w:t>
+              </w:rPr>
+              <w:t>10.207.40.254</w:t>
             </w:r>
           </w:p>
         </w:tc>
@@ -13158,7 +13397,7 @@
               <w:rPr>
                 <w:w w:val="90"/>
               </w:rPr>
-              <w:t>SAL-PC-</w:t>
+              <w:t>SAL-NB-</w:t>
             </w:r>
             <w:r>
               <w:rPr>
@@ -13185,10 +13424,10 @@
             </w:pPr>
             <w:r>
               <w:rPr>
-                <w:spacing w:val="-5"/>
+                <w:spacing w:val="-2"/>
                 <w:w w:val="95"/>
               </w:rPr>
-              <w:t>NIC</w:t>
+              <w:t>WIRELESS0</w:t>
             </w:r>
           </w:p>
         </w:tc>
@@ -13208,9 +13447,9 @@
             </w:pPr>
             <w:r>
               <w:rPr>
-                <w:spacing w:val="-2"/>
-              </w:rPr>
-              <w:t>SLAAC</w:t>
+                <w:spacing w:val="-4"/>
+              </w:rPr>
+              <w:t>DHCP</w:t>
             </w:r>
           </w:p>
         </w:tc>
@@ -13230,9 +13469,9 @@
             </w:pPr>
             <w:r>
               <w:rPr>
-                <w:spacing w:val="-5"/>
-              </w:rPr>
-              <w:t>/64</w:t>
+                <w:spacing w:val="-2"/>
+              </w:rPr>
+              <w:t>255.255.255.0</w:t>
             </w:r>
           </w:p>
         </w:tc>
@@ -13253,9 +13492,8 @@
             <w:r>
               <w:rPr>
                 <w:spacing w:val="-2"/>
-                <w:w w:val="95"/>
-              </w:rPr>
-              <w:t>FE80::1</w:t>
+              </w:rPr>
+              <w:t>10.207.40.254</w:t>
             </w:r>
           </w:p>
         </w:tc>
@@ -13281,6 +13519,252 @@
               <w:rPr>
                 <w:w w:val="90"/>
               </w:rPr>
+              <w:t>SAL-PC-</w:t>
+            </w:r>
+            <w:r>
+              <w:rPr>
+                <w:spacing w:val="-5"/>
+                <w:w w:val="90"/>
+              </w:rPr>
+              <w:t>01</w:t>
+            </w:r>
+          </w:p>
+        </w:tc>
+        <w:tc>
+          <w:tcPr>
+            <w:tcW w:w="1542" w:type="dxa"/>
+            <w:tcBorders>
+              <w:top w:val="single" w:sz="6" w:space="0" w:color="000000"/>
+              <w:bottom w:val="single" w:sz="6" w:space="0" w:color="000000"/>
+            </w:tcBorders>
+          </w:tcPr>
+          <w:p>
+            <w:pPr>
+              <w:pStyle w:val="TableParagraph"/>
+              <w:ind w:left="258"/>
+              <w:jc w:val="both"/>
+            </w:pPr>
+            <w:r>
+              <w:rPr>
+                <w:spacing w:val="-5"/>
+                <w:w w:val="95"/>
+              </w:rPr>
+              <w:t>NIC</w:t>
+            </w:r>
+          </w:p>
+        </w:tc>
+        <w:tc>
+          <w:tcPr>
+            <w:tcW w:w="1539" w:type="dxa"/>
+            <w:tcBorders>
+              <w:top w:val="single" w:sz="6" w:space="0" w:color="000000"/>
+              <w:bottom w:val="single" w:sz="6" w:space="0" w:color="000000"/>
+            </w:tcBorders>
+          </w:tcPr>
+          <w:p>
+            <w:pPr>
+              <w:pStyle w:val="TableParagraph"/>
+              <w:ind w:left="156"/>
+              <w:jc w:val="both"/>
+            </w:pPr>
+            <w:r>
+              <w:rPr>
+                <w:spacing w:val="-2"/>
+              </w:rPr>
+              <w:t>SLAAC</w:t>
+            </w:r>
+          </w:p>
+        </w:tc>
+        <w:tc>
+          <w:tcPr>
+            <w:tcW w:w="2825" w:type="dxa"/>
+            <w:tcBorders>
+              <w:top w:val="single" w:sz="6" w:space="0" w:color="000000"/>
+              <w:bottom w:val="single" w:sz="6" w:space="0" w:color="000000"/>
+            </w:tcBorders>
+          </w:tcPr>
+          <w:p>
+            <w:pPr>
+              <w:pStyle w:val="TableParagraph"/>
+              <w:ind w:left="297"/>
+              <w:jc w:val="both"/>
+            </w:pPr>
+            <w:r>
+              <w:rPr>
+                <w:spacing w:val="-5"/>
+              </w:rPr>
+              <w:t>/64</w:t>
+            </w:r>
+          </w:p>
+        </w:tc>
+        <w:tc>
+          <w:tcPr>
+            <w:tcW w:w="2274" w:type="dxa"/>
+            <w:tcBorders>
+              <w:top w:val="single" w:sz="6" w:space="0" w:color="000000"/>
+              <w:bottom w:val="single" w:sz="6" w:space="0" w:color="000000"/>
+            </w:tcBorders>
+          </w:tcPr>
+          <w:p>
+            <w:pPr>
+              <w:pStyle w:val="TableParagraph"/>
+              <w:ind w:left="442"/>
+              <w:jc w:val="both"/>
+            </w:pPr>
+            <w:r>
+              <w:rPr>
+                <w:spacing w:val="-2"/>
+                <w:w w:val="95"/>
+              </w:rPr>
+              <w:t>FE80::1</w:t>
+            </w:r>
+          </w:p>
+        </w:tc>
+      </w:tr>
+      <w:tr>
+        <w:trPr>
+          <w:trHeight w:val="479"/>
+        </w:trPr>
+        <w:tc>
+          <w:tcPr>
+            <w:tcW w:w="2020" w:type="dxa"/>
+            <w:tcBorders>
+              <w:top w:val="single" w:sz="6" w:space="0" w:color="000000"/>
+              <w:bottom w:val="single" w:sz="6" w:space="0" w:color="000000"/>
+            </w:tcBorders>
+          </w:tcPr>
+          <w:p>
+            <w:pPr>
+              <w:pStyle w:val="TableParagraph"/>
+              <w:jc w:val="both"/>
+            </w:pPr>
+            <w:r>
+              <w:rPr>
+                <w:w w:val="90"/>
+              </w:rPr>
+              <w:t>SAL-PC-</w:t>
+            </w:r>
+            <w:r>
+              <w:rPr>
+                <w:spacing w:val="-5"/>
+                <w:w w:val="90"/>
+              </w:rPr>
+              <w:t>02</w:t>
+            </w:r>
+          </w:p>
+        </w:tc>
+        <w:tc>
+          <w:tcPr>
+            <w:tcW w:w="1542" w:type="dxa"/>
+            <w:tcBorders>
+              <w:top w:val="single" w:sz="6" w:space="0" w:color="000000"/>
+              <w:bottom w:val="single" w:sz="6" w:space="0" w:color="000000"/>
+            </w:tcBorders>
+          </w:tcPr>
+          <w:p>
+            <w:pPr>
+              <w:pStyle w:val="TableParagraph"/>
+              <w:ind w:left="258"/>
+              <w:jc w:val="both"/>
+            </w:pPr>
+            <w:r>
+              <w:rPr>
+                <w:spacing w:val="-5"/>
+                <w:w w:val="95"/>
+              </w:rPr>
+              <w:t>NIC</w:t>
+            </w:r>
+          </w:p>
+        </w:tc>
+        <w:tc>
+          <w:tcPr>
+            <w:tcW w:w="1539" w:type="dxa"/>
+            <w:tcBorders>
+              <w:top w:val="single" w:sz="6" w:space="0" w:color="000000"/>
+              <w:bottom w:val="single" w:sz="6" w:space="0" w:color="000000"/>
+            </w:tcBorders>
+          </w:tcPr>
+          <w:p>
+            <w:pPr>
+              <w:pStyle w:val="TableParagraph"/>
+              <w:ind w:left="156"/>
+              <w:jc w:val="both"/>
+            </w:pPr>
+            <w:r>
+              <w:rPr>
+                <w:spacing w:val="-2"/>
+              </w:rPr>
+              <w:t>SLAAC</w:t>
+            </w:r>
+          </w:p>
+        </w:tc>
+        <w:tc>
+          <w:tcPr>
+            <w:tcW w:w="2825" w:type="dxa"/>
+            <w:tcBorders>
+              <w:top w:val="single" w:sz="6" w:space="0" w:color="000000"/>
+              <w:bottom w:val="single" w:sz="6" w:space="0" w:color="000000"/>
+            </w:tcBorders>
+          </w:tcPr>
+          <w:p>
+            <w:pPr>
+              <w:pStyle w:val="TableParagraph"/>
+              <w:ind w:left="297"/>
+              <w:jc w:val="both"/>
+            </w:pPr>
+            <w:r>
+              <w:rPr>
+                <w:spacing w:val="-5"/>
+              </w:rPr>
+              <w:t>/64</w:t>
+            </w:r>
+          </w:p>
+        </w:tc>
+        <w:tc>
+          <w:tcPr>
+            <w:tcW w:w="2274" w:type="dxa"/>
+            <w:tcBorders>
+              <w:top w:val="single" w:sz="6" w:space="0" w:color="000000"/>
+              <w:bottom w:val="single" w:sz="6" w:space="0" w:color="000000"/>
+            </w:tcBorders>
+          </w:tcPr>
+          <w:p>
+            <w:pPr>
+              <w:pStyle w:val="TableParagraph"/>
+              <w:ind w:left="442"/>
+              <w:jc w:val="both"/>
+            </w:pPr>
+            <w:r>
+              <w:rPr>
+                <w:spacing w:val="-2"/>
+                <w:w w:val="95"/>
+              </w:rPr>
+              <w:t>FE80::1</w:t>
+            </w:r>
+          </w:p>
+        </w:tc>
+      </w:tr>
+      <w:tr>
+        <w:trPr>
+          <w:trHeight w:val="479"/>
+        </w:trPr>
+        <w:tc>
+          <w:tcPr>
+            <w:tcW w:w="2020" w:type="dxa"/>
+            <w:tcBorders>
+              <w:top w:val="single" w:sz="6" w:space="0" w:color="000000"/>
+              <w:bottom w:val="single" w:sz="6" w:space="0" w:color="000000"/>
+            </w:tcBorders>
+          </w:tcPr>
+          <w:p>
+            <w:pPr>
+              <w:pStyle w:val="TableParagraph"/>
+              <w:jc w:val="both"/>
+            </w:pPr>
+            <w:r>
+              <w:rPr>
+                <w:w w:val="90"/>
+              </w:rPr>
               <w:t>SAL-NB-</w:t>
             </w:r>
             <w:r>
@@ -13510,7 +13994,7 @@
     <w:p>
       <w:pPr>
         <w:pStyle w:val="Textkrper"/>
-        <w:spacing w:before="91"/>
+        <w:spacing w:before="95"/>
         <w:jc w:val="both"/>
         <w:rPr>
           <w:sz w:val="20"/>
@@ -13524,13 +14008,13 @@
         <mc:AlternateContent>
           <mc:Choice Requires="wpg">
             <w:drawing>
-              <wp:anchor distT="0" distB="0" distL="0" distR="0" simplePos="0" relativeHeight="487593472" behindDoc="1" locked="0" layoutInCell="1" allowOverlap="1" wp14:anchorId="416E7A1E" wp14:editId="464FB53A">
+              <wp:anchor distT="0" distB="0" distL="0" distR="0" simplePos="0" relativeHeight="487593472" behindDoc="1" locked="0" layoutInCell="1" allowOverlap="1" wp14:anchorId="77B32993" wp14:editId="2F4EF599">
                 <wp:simplePos x="0" y="0"/>
                 <wp:positionH relativeFrom="page">
                   <wp:posOffset>593724</wp:posOffset>
                 </wp:positionH>
                 <wp:positionV relativeFrom="paragraph">
-                  <wp:posOffset>219107</wp:posOffset>
+                  <wp:posOffset>221647</wp:posOffset>
                 </wp:positionV>
                 <wp:extent cx="6362700" cy="419100"/>
                 <wp:effectExtent l="0" t="0" r="0" b="0"/>
@@ -13858,7 +14342,7 @@
           </mc:Choice>
           <mc:Fallback>
             <w:pict>
-              <v:group w14:anchorId="416E7A1E" id="Group 24" o:spid="_x0000_s1030" style="position:absolute;left:0;text-align:left;margin-left:46.75pt;margin-top:17.25pt;width:501pt;height:33pt;z-index:-15723008;mso-wrap-distance-left:0;mso-wrap-distance-right:0;mso-position-horizontal-relative:page" coordsize="63627,4191" o:gfxdata="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">
+              <v:group w14:anchorId="77B32993" id="Group 24" o:spid="_x0000_s1030" style="position:absolute;left:0;text-align:left;margin-left:46.75pt;margin-top:17.45pt;width:501pt;height:33pt;z-index:-15723008;mso-wrap-distance-left:0;mso-wrap-distance-right:0;mso-position-horizontal-relative:page" coordsize="63627,4191" o:gfxdata="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">
                 <v:shape id="Graphic 25" o:spid="_x0000_s1031" style="position:absolute;width:63627;height:4191;visibility:visible;mso-wrap-style:square;v-text-anchor:top" coordsize="6362700,419100" o:gfxdata="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" path="m6362699,419099l,419099,,,6362699,r,419099xe" fillcolor="#7e7e7e" stroked="f">
                   <v:fill opacity="6682f"/>
                   <v:path arrowok="t"/>
@@ -14123,7 +14607,7 @@
           <w:sz w:val="20"/>
         </w:rPr>
         <w:drawing>
-          <wp:inline distT="0" distB="0" distL="0" distR="0" wp14:anchorId="7AE85439" wp14:editId="3DF40CF6">
+          <wp:inline distT="0" distB="0" distL="0" distR="0" wp14:anchorId="0330B88A" wp14:editId="7F244452">
             <wp:extent cx="5871337" cy="2890742"/>
             <wp:effectExtent l="0" t="0" r="0" b="0"/>
             <wp:docPr id="28" name="Image 28"/>
@@ -14223,7 +14707,7 @@
           <w:position w:val="3"/>
         </w:rPr>
         <w:drawing>
-          <wp:inline distT="0" distB="0" distL="0" distR="0" wp14:anchorId="56A215C1" wp14:editId="23296588">
+          <wp:inline distT="0" distB="0" distL="0" distR="0" wp14:anchorId="2D5DF4DB" wp14:editId="088731BB">
             <wp:extent cx="47625" cy="47624"/>
             <wp:effectExtent l="0" t="0" r="0" b="0"/>
             <wp:docPr id="29" name="Image 29"/>
@@ -14374,7 +14858,7 @@
           <w:position w:val="3"/>
         </w:rPr>
         <w:drawing>
-          <wp:inline distT="0" distB="0" distL="0" distR="0" wp14:anchorId="0628D2C6" wp14:editId="672AAA87">
+          <wp:inline distT="0" distB="0" distL="0" distR="0" wp14:anchorId="458B80F1" wp14:editId="13DE6543">
             <wp:extent cx="47625" cy="47620"/>
             <wp:effectExtent l="0" t="0" r="0" b="0"/>
             <wp:docPr id="30" name="Image 30"/>
@@ -14469,7 +14953,7 @@
           <w:position w:val="3"/>
         </w:rPr>
         <w:drawing>
-          <wp:inline distT="0" distB="0" distL="0" distR="0" wp14:anchorId="6ADCEA83" wp14:editId="381D8BE4">
+          <wp:inline distT="0" distB="0" distL="0" distR="0" wp14:anchorId="55DF684C" wp14:editId="76B104D9">
             <wp:extent cx="47625" cy="47620"/>
             <wp:effectExtent l="0" t="0" r="0" b="0"/>
             <wp:docPr id="31" name="Image 31"/>
@@ -14628,7 +15112,7 @@
           <w:position w:val="3"/>
         </w:rPr>
         <w:drawing>
-          <wp:inline distT="0" distB="0" distL="0" distR="0" wp14:anchorId="608C7DAC" wp14:editId="08BE1325">
+          <wp:inline distT="0" distB="0" distL="0" distR="0" wp14:anchorId="0013DF7D" wp14:editId="15716C0B">
             <wp:extent cx="47625" cy="47620"/>
             <wp:effectExtent l="0" t="0" r="0" b="0"/>
             <wp:docPr id="32" name="Image 32"/>
@@ -14838,7 +15322,7 @@
           <w:position w:val="3"/>
         </w:rPr>
         <w:drawing>
-          <wp:inline distT="0" distB="0" distL="0" distR="0" wp14:anchorId="7EF115E1" wp14:editId="01E155B9">
+          <wp:inline distT="0" distB="0" distL="0" distR="0" wp14:anchorId="3B4AAD3A" wp14:editId="3AE4594A">
             <wp:extent cx="47625" cy="47620"/>
             <wp:effectExtent l="0" t="0" r="0" b="0"/>
             <wp:docPr id="33" name="Image 33"/>
@@ -15331,7 +15815,7 @@
           <w:position w:val="3"/>
         </w:rPr>
         <w:drawing>
-          <wp:inline distT="0" distB="0" distL="0" distR="0" wp14:anchorId="3CA24CC9" wp14:editId="396885CD">
+          <wp:inline distT="0" distB="0" distL="0" distR="0" wp14:anchorId="65423DA1" wp14:editId="394329D9">
             <wp:extent cx="47625" cy="47620"/>
             <wp:effectExtent l="0" t="0" r="0" b="0"/>
             <wp:docPr id="34" name="Image 34"/>
@@ -15398,7 +15882,7 @@
           <w:position w:val="3"/>
         </w:rPr>
         <w:drawing>
-          <wp:inline distT="0" distB="0" distL="0" distR="0" wp14:anchorId="79E1DE97" wp14:editId="69252DE1">
+          <wp:inline distT="0" distB="0" distL="0" distR="0" wp14:anchorId="60A933EF" wp14:editId="563A4A50">
             <wp:extent cx="47625" cy="47624"/>
             <wp:effectExtent l="0" t="0" r="0" b="0"/>
             <wp:docPr id="35" name="Image 35"/>
@@ -15644,7 +16128,7 @@
         <mc:AlternateContent>
           <mc:Choice Requires="wps">
             <w:drawing>
-              <wp:anchor distT="0" distB="0" distL="0" distR="0" simplePos="0" relativeHeight="487594496" behindDoc="1" locked="0" layoutInCell="1" allowOverlap="1" wp14:anchorId="525E07A6" wp14:editId="7C584F41">
+              <wp:anchor distT="0" distB="0" distL="0" distR="0" simplePos="0" relativeHeight="487594496" behindDoc="1" locked="0" layoutInCell="1" allowOverlap="1" wp14:anchorId="1541CDE2" wp14:editId="18842362">
                 <wp:simplePos x="0" y="0"/>
                 <wp:positionH relativeFrom="page">
                   <wp:posOffset>546087</wp:posOffset>
@@ -15784,7 +16268,7 @@
         <mc:AlternateContent>
           <mc:Choice Requires="wps">
             <w:drawing>
-              <wp:anchor distT="0" distB="0" distL="0" distR="0" simplePos="0" relativeHeight="487595008" behindDoc="1" locked="0" layoutInCell="1" allowOverlap="1" wp14:anchorId="62E57CA7" wp14:editId="18EBFF3E">
+              <wp:anchor distT="0" distB="0" distL="0" distR="0" simplePos="0" relativeHeight="487595008" behindDoc="1" locked="0" layoutInCell="1" allowOverlap="1" wp14:anchorId="204E16A2" wp14:editId="6EC708E2">
                 <wp:simplePos x="0" y="0"/>
                 <wp:positionH relativeFrom="page">
                   <wp:posOffset>546087</wp:posOffset>
@@ -16208,7 +16692,7 @@
         <mc:AlternateContent>
           <mc:Choice Requires="wpg">
             <w:drawing>
-              <wp:anchor distT="0" distB="0" distL="0" distR="0" simplePos="0" relativeHeight="487595520" behindDoc="1" locked="0" layoutInCell="1" allowOverlap="1" wp14:anchorId="30ABA891" wp14:editId="446EA19C">
+              <wp:anchor distT="0" distB="0" distL="0" distR="0" simplePos="0" relativeHeight="487595520" behindDoc="1" locked="0" layoutInCell="1" allowOverlap="1" wp14:anchorId="64ACC39B" wp14:editId="52D8F4BD">
                 <wp:simplePos x="0" y="0"/>
                 <wp:positionH relativeFrom="page">
                   <wp:posOffset>593724</wp:posOffset>
@@ -16530,7 +17014,7 @@
           </mc:Choice>
           <mc:Fallback>
             <w:pict>
-              <v:group w14:anchorId="30ABA891" id="Group 38" o:spid="_x0000_s1034" style="position:absolute;left:0;text-align:left;margin-left:46.75pt;margin-top:12.3pt;width:501pt;height:33pt;z-index:-15720960;mso-wrap-distance-left:0;mso-wrap-distance-right:0;mso-position-horizontal-relative:page" coordsize="63627,4191" o:gfxdata="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">
+              <v:group w14:anchorId="64ACC39B" id="Group 38" o:spid="_x0000_s1034" style="position:absolute;left:0;text-align:left;margin-left:46.75pt;margin-top:12.3pt;width:501pt;height:33pt;z-index:-15720960;mso-wrap-distance-left:0;mso-wrap-distance-right:0;mso-position-horizontal-relative:page" coordsize="63627,4191" o:gfxdata="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">
                 <v:shape id="Graphic 39" o:spid="_x0000_s1035" style="position:absolute;width:63627;height:4191;visibility:visible;mso-wrap-style:square;v-text-anchor:top" coordsize="6362700,419100" o:gfxdata="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" path="m6362699,419099l,419099,,,6362699,r,419099xe" fillcolor="#7e7e7e" stroked="f">
                   <v:fill opacity="6682f"/>
                   <v:path arrowok="t"/>
@@ -17972,7 +18456,7 @@
         <mc:AlternateContent>
           <mc:Choice Requires="wpg">
             <w:drawing>
-              <wp:anchor distT="0" distB="0" distL="0" distR="0" simplePos="0" relativeHeight="487596032" behindDoc="1" locked="0" layoutInCell="1" allowOverlap="1" wp14:anchorId="633ABCD4" wp14:editId="5F6B0514">
+              <wp:anchor distT="0" distB="0" distL="0" distR="0" simplePos="0" relativeHeight="487596032" behindDoc="1" locked="0" layoutInCell="1" allowOverlap="1" wp14:anchorId="6831D1EC" wp14:editId="5A4F2DB7">
                 <wp:simplePos x="0" y="0"/>
                 <wp:positionH relativeFrom="page">
                   <wp:posOffset>593724</wp:posOffset>
@@ -18342,7 +18826,7 @@
           </mc:Choice>
           <mc:Fallback>
             <w:pict>
-              <v:group w14:anchorId="633ABCD4" id="Group 42" o:spid="_x0000_s1038" style="position:absolute;left:0;text-align:left;margin-left:46.75pt;margin-top:12.7pt;width:501pt;height:33pt;z-index:-15720448;mso-wrap-distance-left:0;mso-wrap-distance-right:0;mso-position-horizontal-relative:page" coordsize="63627,4191" o:gfxdata="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">
+              <v:group w14:anchorId="6831D1EC" id="Group 42" o:spid="_x0000_s1038" style="position:absolute;left:0;text-align:left;margin-left:46.75pt;margin-top:12.7pt;width:501pt;height:33pt;z-index:-15720448;mso-wrap-distance-left:0;mso-wrap-distance-right:0;mso-position-horizontal-relative:page" coordsize="63627,4191" o:gfxdata="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">
                 <v:shape id="Graphic 43" o:spid="_x0000_s1039" style="position:absolute;width:63627;height:4191;visibility:visible;mso-wrap-style:square;v-text-anchor:top" coordsize="6362700,419100" o:gfxdata="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" path="m6362699,419099l,419099,,,6362699,r,419099xe" fillcolor="#7e7e7e" stroked="f">
                   <v:fill opacity="6682f"/>
                   <v:path arrowok="t"/>
@@ -18634,7 +19118,7 @@
           <w:position w:val="3"/>
         </w:rPr>
         <w:drawing>
-          <wp:inline distT="0" distB="0" distL="0" distR="0" wp14:anchorId="27AEB7F8" wp14:editId="74D4678D">
+          <wp:inline distT="0" distB="0" distL="0" distR="0" wp14:anchorId="2A999D4C" wp14:editId="623441F3">
             <wp:extent cx="47625" cy="47620"/>
             <wp:effectExtent l="0" t="0" r="0" b="0"/>
             <wp:docPr id="46" name="Image 46"/>
@@ -18783,7 +19267,7 @@
           <w:position w:val="3"/>
         </w:rPr>
         <w:drawing>
-          <wp:inline distT="0" distB="0" distL="0" distR="0" wp14:anchorId="139590D9" wp14:editId="6BE29BA3">
+          <wp:inline distT="0" distB="0" distL="0" distR="0" wp14:anchorId="09D30336" wp14:editId="7F2EF2B9">
             <wp:extent cx="47625" cy="47620"/>
             <wp:effectExtent l="0" t="0" r="0" b="0"/>
             <wp:docPr id="47" name="Image 47"/>
@@ -19177,7 +19661,7 @@
       <mc:AlternateContent>
         <mc:Choice Requires="wps">
           <w:drawing>
-            <wp:anchor distT="0" distB="0" distL="0" distR="0" simplePos="0" relativeHeight="487038464" behindDoc="1" locked="0" layoutInCell="1" allowOverlap="1" wp14:anchorId="7B82D6C7" wp14:editId="657697FC">
+            <wp:anchor distT="0" distB="0" distL="0" distR="0" simplePos="0" relativeHeight="487007744" behindDoc="1" locked="0" layoutInCell="1" allowOverlap="1" wp14:anchorId="29C2543B" wp14:editId="1F26137B">
               <wp:simplePos x="0" y="0"/>
               <wp:positionH relativeFrom="page">
                 <wp:posOffset>3638351</wp:posOffset>
@@ -19314,11 +19798,11 @@
         </mc:Choice>
         <mc:Fallback>
           <w:pict>
-            <v:shapetype w14:anchorId="7B82D6C7" id="_x0000_t202" coordsize="21600,21600" o:spt="202" path="m,l,21600r21600,l21600,xe">
+            <v:shapetype w14:anchorId="29C2543B" id="_x0000_t202" coordsize="21600,21600" o:spt="202" path="m,l,21600r21600,l21600,xe">
               <v:stroke joinstyle="miter"/>
               <v:path gradientshapeok="t" o:connecttype="rect"/>
             </v:shapetype>
-            <v:shape id="Textbox 3" o:spid="_x0000_s1044" type="#_x0000_t202" style="position:absolute;margin-left:286.5pt;margin-top:817.25pt;width:20pt;height:11pt;z-index:-16278016;visibility:visible;mso-wrap-style:square;mso-wrap-distance-left:0;mso-wrap-distance-top:0;mso-wrap-distance-right:0;mso-wrap-distance-bottom:0;mso-position-horizontal:absolute;mso-position-horizontal-relative:page;mso-position-vertical:absolute;mso-position-vertical-relative:page;v-text-anchor:top" o:gfxdata="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" filled="f" stroked="f">
+            <v:shape id="Textbox 3" o:spid="_x0000_s1044" type="#_x0000_t202" style="position:absolute;margin-left:286.5pt;margin-top:817.25pt;width:20pt;height:11pt;z-index:-16308736;visibility:visible;mso-wrap-style:square;mso-wrap-distance-left:0;mso-wrap-distance-top:0;mso-wrap-distance-right:0;mso-wrap-distance-bottom:0;mso-position-horizontal:absolute;mso-position-horizontal-relative:page;mso-position-vertical:absolute;mso-position-vertical-relative:page;v-text-anchor:top" o:gfxdata="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" filled="f" stroked="f">
               <v:textbox inset="0,0,0,0">
                 <w:txbxContent>
                   <w:p>
@@ -19462,7 +19946,7 @@
       <mc:AlternateContent>
         <mc:Choice Requires="wps">
           <w:drawing>
-            <wp:anchor distT="0" distB="0" distL="0" distR="0" simplePos="0" relativeHeight="487037440" behindDoc="1" locked="0" layoutInCell="1" allowOverlap="1" wp14:anchorId="254609B7" wp14:editId="0AEF7A8A">
+            <wp:anchor distT="0" distB="0" distL="0" distR="0" simplePos="0" relativeHeight="487006720" behindDoc="1" locked="0" layoutInCell="1" allowOverlap="1" wp14:anchorId="78E05DD9" wp14:editId="527D3455">
               <wp:simplePos x="0" y="0"/>
               <wp:positionH relativeFrom="page">
                 <wp:posOffset>467121</wp:posOffset>
@@ -19525,11 +20009,11 @@
         </mc:Choice>
         <mc:Fallback>
           <w:pict>
-            <v:shapetype w14:anchorId="254609B7" id="_x0000_t202" coordsize="21600,21600" o:spt="202" path="m,l,21600r21600,l21600,xe">
+            <v:shapetype w14:anchorId="78E05DD9" id="_x0000_t202" coordsize="21600,21600" o:spt="202" path="m,l,21600r21600,l21600,xe">
               <v:stroke joinstyle="miter"/>
               <v:path gradientshapeok="t" o:connecttype="rect"/>
             </v:shapetype>
-            <v:shape id="Textbox 1" o:spid="_x0000_s1042" type="#_x0000_t202" style="position:absolute;margin-left:36.8pt;margin-top:15.25pt;width:53.75pt;height:11pt;z-index:-16279040;visibility:visible;mso-wrap-style:square;mso-wrap-distance-left:0;mso-wrap-distance-top:0;mso-wrap-distance-right:0;mso-wrap-distance-bottom:0;mso-position-horizontal:absolute;mso-position-horizontal-relative:page;mso-position-vertical:absolute;mso-position-vertical-relative:page;v-text-anchor:top" o:gfxdata="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" filled="f" stroked="f">
+            <v:shape id="Textbox 1" o:spid="_x0000_s1042" type="#_x0000_t202" style="position:absolute;margin-left:36.8pt;margin-top:15.25pt;width:53.75pt;height:11pt;z-index:-16309760;visibility:visible;mso-wrap-style:square;mso-wrap-distance-left:0;mso-wrap-distance-top:0;mso-wrap-distance-right:0;mso-wrap-distance-bottom:0;mso-position-horizontal:absolute;mso-position-horizontal-relative:page;mso-position-vertical:absolute;mso-position-vertical-relative:page;v-text-anchor:top" o:gfxdata="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" filled="f" stroked="f">
               <v:textbox inset="0,0,0,0">
                 <w:txbxContent>
                   <w:p>
@@ -19566,7 +20050,7 @@
       <mc:AlternateContent>
         <mc:Choice Requires="wps">
           <w:drawing>
-            <wp:anchor distT="0" distB="0" distL="0" distR="0" simplePos="0" relativeHeight="487037952" behindDoc="1" locked="0" layoutInCell="1" allowOverlap="1" wp14:anchorId="203CB76F" wp14:editId="5455D2BF">
+            <wp:anchor distT="0" distB="0" distL="0" distR="0" simplePos="0" relativeHeight="487007232" behindDoc="1" locked="0" layoutInCell="1" allowOverlap="1" wp14:anchorId="284D8D4D" wp14:editId="42329671">
               <wp:simplePos x="0" y="0"/>
               <wp:positionH relativeFrom="page">
                 <wp:posOffset>6530578</wp:posOffset>
@@ -19636,7 +20120,7 @@
         </mc:Choice>
         <mc:Fallback>
           <w:pict>
-            <v:shape w14:anchorId="203CB76F" id="Textbox 2" o:spid="_x0000_s1043" type="#_x0000_t202" style="position:absolute;margin-left:514.2pt;margin-top:15.25pt;width:44pt;height:11pt;z-index:-16278528;visibility:visible;mso-wrap-style:square;mso-wrap-distance-left:0;mso-wrap-distance-top:0;mso-wrap-distance-right:0;mso-wrap-distance-bottom:0;mso-position-horizontal:absolute;mso-position-horizontal-relative:page;mso-position-vertical:absolute;mso-position-vertical-relative:page;v-text-anchor:top" o:gfxdata="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" filled="f" stroked="f">
+            <v:shape w14:anchorId="284D8D4D" id="Textbox 2" o:spid="_x0000_s1043" type="#_x0000_t202" style="position:absolute;margin-left:514.2pt;margin-top:15.25pt;width:44pt;height:11pt;z-index:-16309248;visibility:visible;mso-wrap-style:square;mso-wrap-distance-left:0;mso-wrap-distance-top:0;mso-wrap-distance-right:0;mso-wrap-distance-bottom:0;mso-position-horizontal:absolute;mso-position-horizontal-relative:page;mso-position-vertical:absolute;mso-position-vertical-relative:page;v-text-anchor:top" o:gfxdata="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" filled="f" stroked="f">
               <v:textbox inset="0,0,0,0">
                 <w:txbxContent>
                   <w:p>
@@ -19679,10 +20163,10 @@
 <file path=word/numbering.xml><?xml version="1.0" encoding="utf-8"?>
 <w:numbering xmlns:wpc="http://schemas.microsoft.com/office/word/2010/wordprocessingCanvas" xmlns:cx="http://schemas.microsoft.com/office/drawing/2014/chartex" xmlns:cx1="http://schemas.microsoft.com/office/drawing/2015/9/8/chartex" xmlns:cx2="http://schemas.microsoft.com/office/drawing/2015/10/21/chartex" xmlns:cx3="http://schemas.microsoft.com/office/drawing/2016/5/9/chartex" xmlns:cx4="http://schemas.microsoft.com/office/drawing/2016/5/10/chartex" xmlns:cx5="http://schemas.microsoft.com/office/drawing/2016/5/11/chartex" xmlns:cx6="http://schemas.microsoft.com/office/drawing/2016/5/12/chartex" xmlns:cx7="http://schemas.microsoft.com/office/drawing/2016/5/13/chartex" xmlns:cx8="http://schemas.microsoft.com/office/drawing/2016/5/14/chartex" xmlns:mc="http://schemas.openxmlformats.org/markup-compatibility/2006" xmlns:aink="http://schemas.microsoft.com/office/drawing/2016/ink" xmlns:am3d="http://schemas.microsoft.com/office/drawing/2017/model3d" xmlns:o="urn:schemas-microsoft-com:office:office" xmlns:oel="http://schemas.microsoft.com/office/2019/extlst" xmlns:r="http://schemas.openxmlformats.org/officeDocument/2006/relationships" xmlns:m="http://schemas.openxmlformats.org/officeDocument/2006/math" xmlns:v="urn:schemas-microsoft-com:vml" xmlns:wp14="http://schemas.microsoft.com/office/word/2010/wordprocessingDrawing" xmlns:wp="http://schemas.openxmlformats.org/drawingml/2006/wordprocessingDrawing" xmlns:w10="urn:schemas-microsoft-com:office:word" xmlns:w="http://schemas.openxmlformats.org/wordprocessingml/2006/main" xmlns:w14="http://schemas.microsoft.com/office/word/2010/wordml" xmlns:w15="http://schemas.microsoft.com/office/word/2012/wordml" xmlns:w16cex="http://schemas.microsoft.com/office/word/2018/wordml/cex" xmlns:w16cid="http://schemas.microsoft.com/office/word/2016/wordml/cid" xmlns:w16="http://schemas.microsoft.com/office/word/2018/wordml" xmlns:w16du="http://schemas.microsoft.com/office/word/2023/wordml/word16du" xmlns:w16sdtdh="http://schemas.microsoft.com/office/word/2020/wordml/sdtdatahash" xmlns:w16sdtfl="http://schemas.microsoft.com/office/word/2024/wordml/sdtformatlock" xmlns:w16se="http://schemas.microsoft.com/office/word/2015/wordml/symex" xmlns:wpg="http://schemas.microsoft.com/office/word/2010/wordprocessingGroup" xmlns:wpi="http://schemas.microsoft.com/office/word/2010/wordprocessingInk" xmlns:wne="http://schemas.microsoft.com/office/word/2006/wordml" xmlns:wps="http://schemas.microsoft.com/office/word/2010/wordprocessingShape" mc:Ignorable="w14 w15 w16se w16cid w16 w16cex w16sdtdh w16sdtfl w16du wp14">
   <w:abstractNum w:abstractNumId="0" w15:restartNumberingAfterBreak="0">
-    <w:nsid w:val="23B91761"/>
+    <w:nsid w:val="15660CC6"/>
     <w:multiLevelType w:val="hybridMultilevel"/>
-    <w:tmpl w:val="24C4EBAE"/>
-    <w:lvl w:ilvl="0" w:tplc="17E63C2A">
+    <w:tmpl w:val="65A4E5CC"/>
+    <w:lvl w:ilvl="0" w:tplc="49280B8A">
       <w:start w:val="1"/>
       <w:numFmt w:val="decimal"/>
       <w:lvlText w:val="%1."/>
@@ -19704,7 +20188,7 @@
         <w:lang w:val="de-DE" w:eastAsia="en-US" w:bidi="ar-SA"/>
       </w:rPr>
     </w:lvl>
-    <w:lvl w:ilvl="1" w:tplc="8BC0C56E">
+    <w:lvl w:ilvl="1" w:tplc="EF8C50C0">
       <w:numFmt w:val="bullet"/>
       <w:lvlText w:val="•"/>
       <w:lvlJc w:val="left"/>
@@ -19716,7 +20200,7 @@
         <w:lang w:val="de-DE" w:eastAsia="en-US" w:bidi="ar-SA"/>
       </w:rPr>
     </w:lvl>
-    <w:lvl w:ilvl="2" w:tplc="90A8276E">
+    <w:lvl w:ilvl="2" w:tplc="261200B2">
       <w:numFmt w:val="bullet"/>
       <w:lvlText w:val="•"/>
       <w:lvlJc w:val="left"/>
@@ -19728,7 +20212,7 @@
         <w:lang w:val="de-DE" w:eastAsia="en-US" w:bidi="ar-SA"/>
       </w:rPr>
     </w:lvl>
-    <w:lvl w:ilvl="3" w:tplc="2C8E9902">
+    <w:lvl w:ilvl="3" w:tplc="1CD0B1E6">
       <w:numFmt w:val="bullet"/>
       <w:lvlText w:val="•"/>
       <w:lvlJc w:val="left"/>
@@ -19740,7 +20224,7 @@
         <w:lang w:val="de-DE" w:eastAsia="en-US" w:bidi="ar-SA"/>
       </w:rPr>
     </w:lvl>
-    <w:lvl w:ilvl="4" w:tplc="7A163E84">
+    <w:lvl w:ilvl="4" w:tplc="796CBC38">
       <w:numFmt w:val="bullet"/>
       <w:lvlText w:val="•"/>
       <w:lvlJc w:val="left"/>
@@ -19752,7 +20236,7 @@
         <w:lang w:val="de-DE" w:eastAsia="en-US" w:bidi="ar-SA"/>
       </w:rPr>
     </w:lvl>
-    <w:lvl w:ilvl="5" w:tplc="AA761952">
+    <w:lvl w:ilvl="5" w:tplc="55168022">
       <w:numFmt w:val="bullet"/>
       <w:lvlText w:val="•"/>
       <w:lvlJc w:val="left"/>
@@ -19764,7 +20248,7 @@
         <w:lang w:val="de-DE" w:eastAsia="en-US" w:bidi="ar-SA"/>
       </w:rPr>
     </w:lvl>
-    <w:lvl w:ilvl="6" w:tplc="DBA62244">
+    <w:lvl w:ilvl="6" w:tplc="3154DBE4">
       <w:numFmt w:val="bullet"/>
       <w:lvlText w:val="•"/>
       <w:lvlJc w:val="left"/>
@@ -19776,7 +20260,7 @@
         <w:lang w:val="de-DE" w:eastAsia="en-US" w:bidi="ar-SA"/>
       </w:rPr>
     </w:lvl>
-    <w:lvl w:ilvl="7" w:tplc="146259B6">
+    <w:lvl w:ilvl="7" w:tplc="66DA4154">
       <w:numFmt w:val="bullet"/>
       <w:lvlText w:val="•"/>
       <w:lvlJc w:val="left"/>
@@ -19788,7 +20272,7 @@
         <w:lang w:val="de-DE" w:eastAsia="en-US" w:bidi="ar-SA"/>
       </w:rPr>
     </w:lvl>
-    <w:lvl w:ilvl="8" w:tplc="2474C8F2">
+    <w:lvl w:ilvl="8" w:tplc="B988352A">
       <w:numFmt w:val="bullet"/>
       <w:lvlText w:val="•"/>
       <w:lvlJc w:val="left"/>
@@ -19802,10 +20286,10 @@
     </w:lvl>
   </w:abstractNum>
   <w:abstractNum w:abstractNumId="1" w15:restartNumberingAfterBreak="0">
-    <w:nsid w:val="333410E7"/>
+    <w:nsid w:val="30C237C9"/>
     <w:multiLevelType w:val="hybridMultilevel"/>
-    <w:tmpl w:val="3EBAF90E"/>
-    <w:lvl w:ilvl="0" w:tplc="414EC4BC">
+    <w:tmpl w:val="BDCE4184"/>
+    <w:lvl w:ilvl="0" w:tplc="F89288F8">
       <w:start w:val="1"/>
       <w:numFmt w:val="decimal"/>
       <w:lvlText w:val="%1."/>
@@ -19827,7 +20311,7 @@
         <w:lang w:val="de-DE" w:eastAsia="en-US" w:bidi="ar-SA"/>
       </w:rPr>
     </w:lvl>
-    <w:lvl w:ilvl="1" w:tplc="FC5C2124">
+    <w:lvl w:ilvl="1" w:tplc="35C29EFA">
       <w:numFmt w:val="bullet"/>
       <w:lvlText w:val="•"/>
       <w:lvlJc w:val="left"/>
@@ -19839,7 +20323,7 @@
         <w:lang w:val="de-DE" w:eastAsia="en-US" w:bidi="ar-SA"/>
       </w:rPr>
     </w:lvl>
-    <w:lvl w:ilvl="2" w:tplc="B76A1034">
+    <w:lvl w:ilvl="2" w:tplc="87C4E222">
       <w:numFmt w:val="bullet"/>
       <w:lvlText w:val="•"/>
       <w:lvlJc w:val="left"/>
@@ -19851,7 +20335,7 @@
         <w:lang w:val="de-DE" w:eastAsia="en-US" w:bidi="ar-SA"/>
       </w:rPr>
     </w:lvl>
-    <w:lvl w:ilvl="3" w:tplc="20108B5E">
+    <w:lvl w:ilvl="3" w:tplc="E6B8D65A">
       <w:numFmt w:val="bullet"/>
       <w:lvlText w:val="•"/>
       <w:lvlJc w:val="left"/>
@@ -19863,7 +20347,7 @@
         <w:lang w:val="de-DE" w:eastAsia="en-US" w:bidi="ar-SA"/>
       </w:rPr>
     </w:lvl>
-    <w:lvl w:ilvl="4" w:tplc="40625DBE">
+    <w:lvl w:ilvl="4" w:tplc="E0DAA5DA">
       <w:numFmt w:val="bullet"/>
       <w:lvlText w:val="•"/>
       <w:lvlJc w:val="left"/>
@@ -19875,7 +20359,7 @@
         <w:lang w:val="de-DE" w:eastAsia="en-US" w:bidi="ar-SA"/>
       </w:rPr>
     </w:lvl>
-    <w:lvl w:ilvl="5" w:tplc="B1FE0FC8">
+    <w:lvl w:ilvl="5" w:tplc="042ED816">
       <w:numFmt w:val="bullet"/>
       <w:lvlText w:val="•"/>
       <w:lvlJc w:val="left"/>
@@ -19887,7 +20371,7 @@
         <w:lang w:val="de-DE" w:eastAsia="en-US" w:bidi="ar-SA"/>
       </w:rPr>
     </w:lvl>
-    <w:lvl w:ilvl="6" w:tplc="BDE8E4FC">
+    <w:lvl w:ilvl="6" w:tplc="7F24286A">
       <w:numFmt w:val="bullet"/>
       <w:lvlText w:val="•"/>
       <w:lvlJc w:val="left"/>
@@ -19899,7 +20383,7 @@
         <w:lang w:val="de-DE" w:eastAsia="en-US" w:bidi="ar-SA"/>
       </w:rPr>
     </w:lvl>
-    <w:lvl w:ilvl="7" w:tplc="2406726A">
+    <w:lvl w:ilvl="7" w:tplc="CF9A011A">
       <w:numFmt w:val="bullet"/>
       <w:lvlText w:val="•"/>
       <w:lvlJc w:val="left"/>
@@ -19911,7 +20395,7 @@
         <w:lang w:val="de-DE" w:eastAsia="en-US" w:bidi="ar-SA"/>
       </w:rPr>
     </w:lvl>
-    <w:lvl w:ilvl="8" w:tplc="D0F26DC4">
+    <w:lvl w:ilvl="8" w:tplc="AAD2BBCE">
       <w:numFmt w:val="bullet"/>
       <w:lvlText w:val="•"/>
       <w:lvlJc w:val="left"/>
@@ -19924,11 +20408,11 @@
       </w:rPr>
     </w:lvl>
   </w:abstractNum>
-  <w:num w:numId="1" w16cid:durableId="535511596">
+  <w:num w:numId="1" w16cid:durableId="1115442048">
+    <w:abstractNumId w:val="1"/>
+  </w:num>
+  <w:num w:numId="2" w16cid:durableId="2083485148">
     <w:abstractNumId w:val="0"/>
-  </w:num>
-  <w:num w:numId="2" w16cid:durableId="81805877">
-    <w:abstractNumId w:val="1"/>
   </w:num>
 </w:numbering>
 </file>

</xml_diff>

<commit_message>
feat(readme): Added default vlan
</commit_message>
<xml_diff>
--- a/README.docx
+++ b/README.docx
@@ -107,7 +107,7 @@
         <mc:AlternateContent>
           <mc:Choice Requires="wps">
             <w:drawing>
-              <wp:anchor distT="0" distB="0" distL="0" distR="0" simplePos="0" relativeHeight="487587840" behindDoc="1" locked="0" layoutInCell="1" allowOverlap="1" wp14:anchorId="2E0AAE11" wp14:editId="6AC47C8B">
+              <wp:anchor distT="0" distB="0" distL="0" distR="0" simplePos="0" relativeHeight="487587840" behindDoc="1" locked="0" layoutInCell="1" allowOverlap="1" wp14:anchorId="41C06B7A" wp14:editId="0DE80489">
                 <wp:simplePos x="0" y="0"/>
                 <wp:positionH relativeFrom="page">
                   <wp:posOffset>546099</wp:posOffset>
@@ -285,7 +285,7 @@
           <w:sz w:val="20"/>
         </w:rPr>
         <w:drawing>
-          <wp:anchor distT="0" distB="0" distL="0" distR="0" simplePos="0" relativeHeight="487588352" behindDoc="1" locked="0" layoutInCell="1" allowOverlap="1" wp14:anchorId="0EEACD72" wp14:editId="60D845EF">
+          <wp:anchor distT="0" distB="0" distL="0" distR="0" simplePos="0" relativeHeight="487588352" behindDoc="1" locked="0" layoutInCell="1" allowOverlap="1" wp14:anchorId="1902ADC0" wp14:editId="16D05826">
             <wp:simplePos x="0" y="0"/>
             <wp:positionH relativeFrom="page">
               <wp:posOffset>546099</wp:posOffset>
@@ -1551,7 +1551,7 @@
           <w:position w:val="3"/>
         </w:rPr>
         <w:drawing>
-          <wp:inline distT="0" distB="0" distL="0" distR="0" wp14:anchorId="63FFD284" wp14:editId="683BF2FC">
+          <wp:inline distT="0" distB="0" distL="0" distR="0" wp14:anchorId="51D26286" wp14:editId="0F1A9BC7">
             <wp:extent cx="47625" cy="47624"/>
             <wp:effectExtent l="0" t="0" r="0" b="0"/>
             <wp:docPr id="6" name="Image 6"/>
@@ -1719,7 +1719,7 @@
           <w:position w:val="3"/>
         </w:rPr>
         <w:drawing>
-          <wp:inline distT="0" distB="0" distL="0" distR="0" wp14:anchorId="5EE59000" wp14:editId="27D243C4">
+          <wp:inline distT="0" distB="0" distL="0" distR="0" wp14:anchorId="0AD6E6C1" wp14:editId="715F3C33">
             <wp:extent cx="47625" cy="47624"/>
             <wp:effectExtent l="0" t="0" r="0" b="0"/>
             <wp:docPr id="7" name="Image 7"/>
@@ -1902,7 +1902,7 @@
           <w:position w:val="3"/>
         </w:rPr>
         <w:drawing>
-          <wp:inline distT="0" distB="0" distL="0" distR="0" wp14:anchorId="487E8208" wp14:editId="384F3FDA">
+          <wp:inline distT="0" distB="0" distL="0" distR="0" wp14:anchorId="6D95524E" wp14:editId="14837C31">
             <wp:extent cx="47625" cy="47624"/>
             <wp:effectExtent l="0" t="0" r="0" b="0"/>
             <wp:docPr id="8" name="Image 8"/>
@@ -2977,7 +2977,7 @@
         <mc:AlternateContent>
           <mc:Choice Requires="wps">
             <w:drawing>
-              <wp:anchor distT="0" distB="0" distL="0" distR="0" simplePos="0" relativeHeight="15731712" behindDoc="0" locked="0" layoutInCell="1" allowOverlap="1" wp14:anchorId="53516AF5" wp14:editId="75810DE5">
+              <wp:anchor distT="0" distB="0" distL="0" distR="0" simplePos="0" relativeHeight="15731712" behindDoc="0" locked="0" layoutInCell="1" allowOverlap="1" wp14:anchorId="13400F0A" wp14:editId="1B8D9EB1">
                 <wp:simplePos x="0" y="0"/>
                 <wp:positionH relativeFrom="page">
                   <wp:posOffset>546087</wp:posOffset>
@@ -3166,7 +3166,7 @@
         <mc:AlternateContent>
           <mc:Choice Requires="wps">
             <w:drawing>
-              <wp:anchor distT="0" distB="0" distL="0" distR="0" simplePos="0" relativeHeight="487588864" behindDoc="1" locked="0" layoutInCell="1" allowOverlap="1" wp14:anchorId="72FF02AC" wp14:editId="3C1683AF">
+              <wp:anchor distT="0" distB="0" distL="0" distR="0" simplePos="0" relativeHeight="487588864" behindDoc="1" locked="0" layoutInCell="1" allowOverlap="1" wp14:anchorId="230DBEA6" wp14:editId="6157B1AE">
                 <wp:simplePos x="0" y="0"/>
                 <wp:positionH relativeFrom="page">
                   <wp:posOffset>546087</wp:posOffset>
@@ -3342,7 +3342,7 @@
         <mc:AlternateContent>
           <mc:Choice Requires="wps">
             <w:drawing>
-              <wp:anchor distT="0" distB="0" distL="0" distR="0" simplePos="0" relativeHeight="487589376" behindDoc="1" locked="0" layoutInCell="1" allowOverlap="1" wp14:anchorId="46C6AC83" wp14:editId="4ED4F28F">
+              <wp:anchor distT="0" distB="0" distL="0" distR="0" simplePos="0" relativeHeight="487589376" behindDoc="1" locked="0" layoutInCell="1" allowOverlap="1" wp14:anchorId="7C485612" wp14:editId="7E1AE606">
                 <wp:simplePos x="0" y="0"/>
                 <wp:positionH relativeFrom="page">
                   <wp:posOffset>546087</wp:posOffset>
@@ -3604,7 +3604,7 @@
         <mc:AlternateContent>
           <mc:Choice Requires="wps">
             <w:drawing>
-              <wp:anchor distT="0" distB="0" distL="0" distR="0" simplePos="0" relativeHeight="15731200" behindDoc="0" locked="0" layoutInCell="1" allowOverlap="1" wp14:anchorId="5A6A310A" wp14:editId="36E82559">
+              <wp:anchor distT="0" distB="0" distL="0" distR="0" simplePos="0" relativeHeight="15731200" behindDoc="0" locked="0" layoutInCell="1" allowOverlap="1" wp14:anchorId="68F76D30" wp14:editId="7724B1C3">
                 <wp:simplePos x="0" y="0"/>
                 <wp:positionH relativeFrom="page">
                   <wp:posOffset>546087</wp:posOffset>
@@ -3754,7 +3754,7 @@
         <mc:AlternateContent>
           <mc:Choice Requires="wps">
             <w:drawing>
-              <wp:anchor distT="0" distB="0" distL="0" distR="0" simplePos="0" relativeHeight="15732224" behindDoc="0" locked="0" layoutInCell="1" allowOverlap="1" wp14:anchorId="02EDA393" wp14:editId="71A8E284">
+              <wp:anchor distT="0" distB="0" distL="0" distR="0" simplePos="0" relativeHeight="15732224" behindDoc="0" locked="0" layoutInCell="1" allowOverlap="1" wp14:anchorId="55C4722F" wp14:editId="6C5D67F0">
                 <wp:simplePos x="0" y="0"/>
                 <wp:positionH relativeFrom="page">
                   <wp:posOffset>774699</wp:posOffset>
@@ -3945,7 +3945,7 @@
         <mc:AlternateContent>
           <mc:Choice Requires="wps">
             <w:drawing>
-              <wp:anchor distT="0" distB="0" distL="0" distR="0" simplePos="0" relativeHeight="15732736" behindDoc="0" locked="0" layoutInCell="1" allowOverlap="1" wp14:anchorId="7706D0EC" wp14:editId="5B89DEF3">
+              <wp:anchor distT="0" distB="0" distL="0" distR="0" simplePos="0" relativeHeight="15732736" behindDoc="0" locked="0" layoutInCell="1" allowOverlap="1" wp14:anchorId="56694D7C" wp14:editId="20CE6C16">
                 <wp:simplePos x="0" y="0"/>
                 <wp:positionH relativeFrom="page">
                   <wp:posOffset>774699</wp:posOffset>
@@ -4166,7 +4166,7 @@
         <mc:AlternateContent>
           <mc:Choice Requires="wpg">
             <w:drawing>
-              <wp:anchor distT="0" distB="0" distL="0" distR="0" simplePos="0" relativeHeight="487589888" behindDoc="1" locked="0" layoutInCell="1" allowOverlap="1" wp14:anchorId="533AFBCC" wp14:editId="18DAB40D">
+              <wp:anchor distT="0" distB="0" distL="0" distR="0" simplePos="0" relativeHeight="487589888" behindDoc="1" locked="0" layoutInCell="1" allowOverlap="1" wp14:anchorId="2A1539E5" wp14:editId="0B5ADEFC">
                 <wp:simplePos x="0" y="0"/>
                 <wp:positionH relativeFrom="page">
                   <wp:posOffset>593724</wp:posOffset>
@@ -4501,7 +4501,7 @@
           </mc:Choice>
           <mc:Fallback>
             <w:pict>
-              <v:group w14:anchorId="533AFBCC" id="Group 15" o:spid="_x0000_s1026" style="position:absolute;left:0;text-align:left;margin-left:46.75pt;margin-top:12.35pt;width:501pt;height:33pt;z-index:-15726592;mso-wrap-distance-left:0;mso-wrap-distance-right:0;mso-position-horizontal-relative:page" coordsize="63627,4191" o:gfxdata="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">
+              <v:group w14:anchorId="2A1539E5" id="Group 15" o:spid="_x0000_s1026" style="position:absolute;left:0;text-align:left;margin-left:46.75pt;margin-top:12.35pt;width:501pt;height:33pt;z-index:-15726592;mso-wrap-distance-left:0;mso-wrap-distance-right:0;mso-position-horizontal-relative:page" coordsize="63627,4191" o:gfxdata="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">
                 <v:shape id="Graphic 16" o:spid="_x0000_s1027" style="position:absolute;width:63627;height:4191;visibility:visible;mso-wrap-style:square;v-text-anchor:top" coordsize="6362700,419100" o:gfxdata="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" path="m6362699,419099l,419099,,,6362699,r,419099xe" fillcolor="#7e7e7e" stroked="f">
                   <v:fill opacity="6682f"/>
                   <v:path arrowok="t"/>
@@ -6546,7 +6546,7 @@
         <mc:AlternateContent>
           <mc:Choice Requires="wps">
             <w:drawing>
-              <wp:anchor distT="0" distB="0" distL="0" distR="0" simplePos="0" relativeHeight="487011328" behindDoc="1" locked="0" layoutInCell="1" allowOverlap="1" wp14:anchorId="193A22A1" wp14:editId="664F2E09">
+              <wp:anchor distT="0" distB="0" distL="0" distR="0" simplePos="0" relativeHeight="487004160" behindDoc="1" locked="0" layoutInCell="1" allowOverlap="1" wp14:anchorId="38292664" wp14:editId="1DB290B0">
                 <wp:simplePos x="0" y="0"/>
                 <wp:positionH relativeFrom="page">
                   <wp:posOffset>593724</wp:posOffset>
@@ -6619,7 +6619,7 @@
           </mc:Choice>
           <mc:Fallback xmlns:pic="http://schemas.openxmlformats.org/drawingml/2006/picture" xmlns:a="http://schemas.openxmlformats.org/drawingml/2006/main" xmlns:ve="http://schemas.openxmlformats.org/markup-compatibility/2006">
             <w:pict>
-              <v:rect style="position:absolute;margin-left:46.749996pt;margin-top:150.749939pt;width:500.99996pt;height:16.499999pt;mso-position-horizontal-relative:page;mso-position-vertical-relative:page;z-index:-16305152" id="docshape15" filled="true" fillcolor="#7e7e7e" stroked="false">
+              <v:rect style="position:absolute;margin-left:46.749996pt;margin-top:150.749939pt;width:500.99996pt;height:16.499999pt;mso-position-horizontal-relative:page;mso-position-vertical-relative:page;z-index:-16312320" id="docshape15" filled="true" fillcolor="#7e7e7e" stroked="false">
                 <v:fill opacity="6684f" type="solid"/>
                 <w10:wrap type="none"/>
               </v:rect>
@@ -7101,7 +7101,7 @@
               <mc:AlternateContent>
                 <mc:Choice Requires="wps">
                   <w:drawing>
-                    <wp:anchor distT="0" distB="0" distL="0" distR="0" simplePos="0" relativeHeight="487011840" behindDoc="1" locked="0" layoutInCell="1" allowOverlap="1" wp14:anchorId="06A60E47" wp14:editId="2B7E68B3">
+                    <wp:anchor distT="0" distB="0" distL="0" distR="0" simplePos="0" relativeHeight="487004672" behindDoc="1" locked="0" layoutInCell="1" allowOverlap="1" wp14:anchorId="666578EA" wp14:editId="5DDCA610">
                       <wp:simplePos x="0" y="0"/>
                       <wp:positionH relativeFrom="column">
                         <wp:posOffset>47624</wp:posOffset>
@@ -7186,7 +7186,7 @@
                 </mc:Choice>
                 <mc:Fallback xmlns:pic="http://schemas.openxmlformats.org/drawingml/2006/picture" xmlns:a="http://schemas.openxmlformats.org/drawingml/2006/main" xmlns:ve="http://schemas.openxmlformats.org/markup-compatibility/2006">
                   <w:pict>
-                    <v:group style="position:absolute;margin-left:3.75pt;margin-top:-.275212pt;width:3.75pt;height:16.5pt;mso-position-horizontal-relative:column;mso-position-vertical-relative:paragraph;z-index:-16304640" id="docshapegroup16" coordorigin="75,-6" coordsize="75,330">
+                    <v:group style="position:absolute;margin-left:3.75pt;margin-top:-.275212pt;width:3.75pt;height:16.5pt;mso-position-horizontal-relative:column;mso-position-vertical-relative:paragraph;z-index:-16311808" id="docshapegroup16" coordorigin="75,-6" coordsize="75,330">
                       <v:rect style="position:absolute;left:75;top:-6;width:75;height:330" id="docshape17" filled="true" fillcolor="#0079cc" stroked="false">
                         <v:fill opacity="32899f" type="solid"/>
                       </v:rect>
@@ -7651,9 +7651,8 @@
             <w:r>
               <w:rPr>
                 <w:spacing w:val="-2"/>
-                <w:w w:val="90"/>
-              </w:rPr>
-              <w:t>Buchhaltung</w:t>
+              </w:rPr>
+              <w:t>Default</w:t>
             </w:r>
           </w:p>
         </w:tc>
@@ -7675,7 +7674,7 @@
               <w:rPr>
                 <w:spacing w:val="-2"/>
               </w:rPr>
-              <w:t>10.207.10.0/24</w:t>
+              <w:t>10.207.1.0/24</w:t>
             </w:r>
           </w:p>
         </w:tc>
@@ -7695,9 +7694,10 @@
             </w:pPr>
             <w:r>
               <w:rPr>
-                <w:spacing w:val="-5"/>
-              </w:rPr>
-              <w:t>10</w:t>
+                <w:spacing w:val="-10"/>
+                <w:w w:val="85"/>
+              </w:rPr>
+              <w:t>1</w:t>
             </w:r>
           </w:p>
         </w:tc>
@@ -7717,22 +7717,9 @@
             </w:pPr>
             <w:r>
               <w:rPr>
-                <w:spacing w:val="2"/>
-                <w:w w:val="90"/>
-              </w:rPr>
-              <w:t>Buchhaltung</w:t>
-            </w:r>
-            <w:r>
-              <w:rPr>
-                <w:spacing w:val="52"/>
-              </w:rPr>
-              <w:t xml:space="preserve"> </w:t>
-            </w:r>
-            <w:r>
-              <w:rPr>
-                <w:spacing w:val="-2"/>
-              </w:rPr>
-              <w:t>(ACC)</w:t>
+                <w:spacing w:val="-2"/>
+              </w:rPr>
+              <w:t>Standard</w:t>
             </w:r>
           </w:p>
         </w:tc>
@@ -7757,8 +7744,9 @@
             <w:r>
               <w:rPr>
                 <w:spacing w:val="-2"/>
-              </w:rPr>
-              <w:t>Server</w:t>
+                <w:w w:val="90"/>
+              </w:rPr>
+              <w:t>Buchhaltung</w:t>
             </w:r>
           </w:p>
         </w:tc>
@@ -7780,7 +7768,7 @@
               <w:rPr>
                 <w:spacing w:val="-2"/>
               </w:rPr>
-              <w:t>10.207.20.0/24</w:t>
+              <w:t>10.207.10.0/24</w:t>
             </w:r>
           </w:p>
         </w:tc>
@@ -7802,7 +7790,7 @@
               <w:rPr>
                 <w:spacing w:val="-5"/>
               </w:rPr>
-              <w:t>20</w:t>
+              <w:t>10</w:t>
             </w:r>
           </w:p>
         </w:tc>
@@ -7822,13 +7810,14 @@
             </w:pPr>
             <w:r>
               <w:rPr>
+                <w:spacing w:val="2"/>
                 <w:w w:val="90"/>
               </w:rPr>
-              <w:t>Server</w:t>
-            </w:r>
-            <w:r>
-              <w:rPr>
-                <w:spacing w:val="19"/>
+              <w:t>Buchhaltung</w:t>
+            </w:r>
+            <w:r>
+              <w:rPr>
+                <w:spacing w:val="52"/>
               </w:rPr>
               <w:t xml:space="preserve"> </w:t>
             </w:r>
@@ -7836,7 +7825,7 @@
               <w:rPr>
                 <w:spacing w:val="-2"/>
               </w:rPr>
-              <w:t>(SRV)</w:t>
+              <w:t>(ACC)</w:t>
             </w:r>
           </w:p>
         </w:tc>
@@ -7862,7 +7851,7 @@
               <w:rPr>
                 <w:spacing w:val="-2"/>
               </w:rPr>
-              <w:t>Storage</w:t>
+              <w:t>Server</w:t>
             </w:r>
           </w:p>
         </w:tc>
@@ -7884,7 +7873,7 @@
               <w:rPr>
                 <w:spacing w:val="-2"/>
               </w:rPr>
-              <w:t>10.207.30.0/24</w:t>
+              <w:t>10.207.20.0/24</w:t>
             </w:r>
           </w:p>
         </w:tc>
@@ -7905,9 +7894,8 @@
             <w:r>
               <w:rPr>
                 <w:spacing w:val="-5"/>
-                <w:w w:val="105"/>
-              </w:rPr>
-              <w:t>30</w:t>
+              </w:rPr>
+              <w:t>20</w:t>
             </w:r>
           </w:p>
         </w:tc>
@@ -7929,20 +7917,19 @@
               <w:rPr>
                 <w:w w:val="90"/>
               </w:rPr>
-              <w:t>Lager</w:t>
-            </w:r>
-            <w:r>
-              <w:rPr>
-                <w:spacing w:val="22"/>
+              <w:t>Server</w:t>
+            </w:r>
+            <w:r>
+              <w:rPr>
+                <w:spacing w:val="19"/>
               </w:rPr>
               <w:t xml:space="preserve"> </w:t>
             </w:r>
             <w:r>
               <w:rPr>
-                <w:spacing w:val="-4"/>
-                <w:w w:val="95"/>
-              </w:rPr>
-              <w:t>(STO)</w:t>
+                <w:spacing w:val="-2"/>
+              </w:rPr>
+              <w:t>(SRV)</w:t>
             </w:r>
           </w:p>
         </w:tc>
@@ -7967,6 +7954,112 @@
             <w:r>
               <w:rPr>
                 <w:spacing w:val="-2"/>
+              </w:rPr>
+              <w:t>Storage</w:t>
+            </w:r>
+          </w:p>
+        </w:tc>
+        <w:tc>
+          <w:tcPr>
+            <w:tcW w:w="2015" w:type="dxa"/>
+            <w:tcBorders>
+              <w:top w:val="single" w:sz="6" w:space="0" w:color="000000"/>
+              <w:bottom w:val="single" w:sz="6" w:space="0" w:color="000000"/>
+            </w:tcBorders>
+          </w:tcPr>
+          <w:p>
+            <w:pPr>
+              <w:pStyle w:val="TableParagraph"/>
+              <w:ind w:left="327"/>
+              <w:jc w:val="both"/>
+            </w:pPr>
+            <w:r>
+              <w:rPr>
+                <w:spacing w:val="-2"/>
+              </w:rPr>
+              <w:t>10.207.30.0/24</w:t>
+            </w:r>
+          </w:p>
+        </w:tc>
+        <w:tc>
+          <w:tcPr>
+            <w:tcW w:w="1048" w:type="dxa"/>
+            <w:tcBorders>
+              <w:top w:val="single" w:sz="6" w:space="0" w:color="000000"/>
+              <w:bottom w:val="single" w:sz="6" w:space="0" w:color="000000"/>
+            </w:tcBorders>
+          </w:tcPr>
+          <w:p>
+            <w:pPr>
+              <w:pStyle w:val="TableParagraph"/>
+              <w:ind w:left="7"/>
+              <w:jc w:val="both"/>
+            </w:pPr>
+            <w:r>
+              <w:rPr>
+                <w:spacing w:val="-5"/>
+                <w:w w:val="105"/>
+              </w:rPr>
+              <w:t>30</w:t>
+            </w:r>
+          </w:p>
+        </w:tc>
+        <w:tc>
+          <w:tcPr>
+            <w:tcW w:w="2141" w:type="dxa"/>
+            <w:tcBorders>
+              <w:top w:val="single" w:sz="6" w:space="0" w:color="000000"/>
+              <w:bottom w:val="single" w:sz="6" w:space="0" w:color="000000"/>
+            </w:tcBorders>
+          </w:tcPr>
+          <w:p>
+            <w:pPr>
+              <w:pStyle w:val="TableParagraph"/>
+              <w:ind w:left="159"/>
+              <w:jc w:val="both"/>
+            </w:pPr>
+            <w:r>
+              <w:rPr>
+                <w:w w:val="90"/>
+              </w:rPr>
+              <w:t>Lager</w:t>
+            </w:r>
+            <w:r>
+              <w:rPr>
+                <w:spacing w:val="22"/>
+              </w:rPr>
+              <w:t xml:space="preserve"> </w:t>
+            </w:r>
+            <w:r>
+              <w:rPr>
+                <w:spacing w:val="-4"/>
+                <w:w w:val="95"/>
+              </w:rPr>
+              <w:t>(STO)</w:t>
+            </w:r>
+          </w:p>
+        </w:tc>
+      </w:tr>
+      <w:tr>
+        <w:trPr>
+          <w:trHeight w:val="479"/>
+        </w:trPr>
+        <w:tc>
+          <w:tcPr>
+            <w:tcW w:w="1366" w:type="dxa"/>
+            <w:tcBorders>
+              <w:top w:val="single" w:sz="6" w:space="0" w:color="000000"/>
+              <w:bottom w:val="single" w:sz="6" w:space="0" w:color="000000"/>
+            </w:tcBorders>
+          </w:tcPr>
+          <w:p>
+            <w:pPr>
+              <w:pStyle w:val="TableParagraph"/>
+              <w:jc w:val="both"/>
+            </w:pPr>
+            <w:r>
+              <w:rPr>
+                <w:spacing w:val="-2"/>
                 <w:w w:val="95"/>
               </w:rPr>
               <w:t>Sales</w:t>
@@ -8151,7 +8244,7 @@
     </w:tbl>
     <w:p>
       <w:pPr>
-        <w:spacing w:before="345"/>
+        <w:spacing w:before="346"/>
         <w:ind w:left="7"/>
         <w:jc w:val="both"/>
         <w:rPr>
@@ -10257,129 +10350,6 @@
           </w:p>
         </w:tc>
       </w:tr>
-      <w:tr>
-        <w:trPr>
-          <w:trHeight w:val="479"/>
-        </w:trPr>
-        <w:tc>
-          <w:tcPr>
-            <w:tcW w:w="1787" w:type="dxa"/>
-            <w:tcBorders>
-              <w:top w:val="single" w:sz="6" w:space="0" w:color="000000"/>
-              <w:bottom w:val="single" w:sz="6" w:space="0" w:color="000000"/>
-            </w:tcBorders>
-          </w:tcPr>
-          <w:p>
-            <w:pPr>
-              <w:pStyle w:val="TableParagraph"/>
-              <w:jc w:val="both"/>
-            </w:pPr>
-            <w:r>
-              <w:rPr>
-                <w:w w:val="90"/>
-              </w:rPr>
-              <w:t>ACC-PC-</w:t>
-            </w:r>
-            <w:r>
-              <w:rPr>
-                <w:spacing w:val="-5"/>
-                <w:w w:val="90"/>
-              </w:rPr>
-              <w:t>02</w:t>
-            </w:r>
-          </w:p>
-        </w:tc>
-        <w:tc>
-          <w:tcPr>
-            <w:tcW w:w="1669" w:type="dxa"/>
-            <w:tcBorders>
-              <w:top w:val="single" w:sz="6" w:space="0" w:color="000000"/>
-              <w:bottom w:val="single" w:sz="6" w:space="0" w:color="000000"/>
-            </w:tcBorders>
-          </w:tcPr>
-          <w:p>
-            <w:pPr>
-              <w:pStyle w:val="TableParagraph"/>
-              <w:ind w:left="491"/>
-              <w:jc w:val="both"/>
-            </w:pPr>
-            <w:r>
-              <w:rPr>
-                <w:spacing w:val="-5"/>
-                <w:w w:val="95"/>
-              </w:rPr>
-              <w:t>NIC</w:t>
-            </w:r>
-          </w:p>
-        </w:tc>
-        <w:tc>
-          <w:tcPr>
-            <w:tcW w:w="1784" w:type="dxa"/>
-            <w:tcBorders>
-              <w:top w:val="single" w:sz="6" w:space="0" w:color="000000"/>
-              <w:bottom w:val="single" w:sz="6" w:space="0" w:color="000000"/>
-            </w:tcBorders>
-          </w:tcPr>
-          <w:p>
-            <w:pPr>
-              <w:pStyle w:val="TableParagraph"/>
-              <w:ind w:left="262"/>
-              <w:jc w:val="both"/>
-            </w:pPr>
-            <w:r>
-              <w:rPr>
-                <w:spacing w:val="-2"/>
-              </w:rPr>
-              <w:t>SLAAC</w:t>
-            </w:r>
-          </w:p>
-        </w:tc>
-        <w:tc>
-          <w:tcPr>
-            <w:tcW w:w="2684" w:type="dxa"/>
-            <w:tcBorders>
-              <w:top w:val="single" w:sz="6" w:space="0" w:color="000000"/>
-              <w:bottom w:val="single" w:sz="6" w:space="0" w:color="000000"/>
-            </w:tcBorders>
-          </w:tcPr>
-          <w:p>
-            <w:pPr>
-              <w:pStyle w:val="TableParagraph"/>
-              <w:ind w:left="158"/>
-              <w:jc w:val="both"/>
-            </w:pPr>
-            <w:r>
-              <w:rPr>
-                <w:spacing w:val="-5"/>
-              </w:rPr>
-              <w:t>/64</w:t>
-            </w:r>
-          </w:p>
-        </w:tc>
-        <w:tc>
-          <w:tcPr>
-            <w:tcW w:w="2274" w:type="dxa"/>
-            <w:tcBorders>
-              <w:top w:val="single" w:sz="6" w:space="0" w:color="000000"/>
-              <w:bottom w:val="single" w:sz="6" w:space="0" w:color="000000"/>
-            </w:tcBorders>
-          </w:tcPr>
-          <w:p>
-            <w:pPr>
-              <w:pStyle w:val="TableParagraph"/>
-              <w:ind w:left="444"/>
-              <w:jc w:val="both"/>
-            </w:pPr>
-            <w:r>
-              <w:rPr>
-                <w:spacing w:val="-2"/>
-                <w:w w:val="95"/>
-              </w:rPr>
-              <w:t>FE80::1</w:t>
-            </w:r>
-          </w:p>
-        </w:tc>
-      </w:tr>
     </w:tbl>
     <w:p>
       <w:pPr>
@@ -10790,7 +10760,7 @@
               <mc:AlternateContent>
                 <mc:Choice Requires="wps">
                   <w:drawing>
-                    <wp:anchor distT="0" distB="0" distL="0" distR="0" simplePos="0" relativeHeight="487012864" behindDoc="1" locked="0" layoutInCell="1" allowOverlap="1" wp14:anchorId="2B8369A1" wp14:editId="6B780DB8">
+                    <wp:anchor distT="0" distB="0" distL="0" distR="0" simplePos="0" relativeHeight="487005696" behindDoc="1" locked="0" layoutInCell="1" allowOverlap="1" wp14:anchorId="74DB93B8" wp14:editId="26BEE6DE">
                       <wp:simplePos x="0" y="0"/>
                       <wp:positionH relativeFrom="column">
                         <wp:posOffset>0</wp:posOffset>
@@ -10894,7 +10864,7 @@
                 </mc:Choice>
                 <mc:Fallback xmlns:pic="http://schemas.openxmlformats.org/drawingml/2006/picture" xmlns:a="http://schemas.openxmlformats.org/drawingml/2006/main" xmlns:ve="http://schemas.openxmlformats.org/markup-compatibility/2006">
                   <w:pict>
-                    <v:group style="position:absolute;margin-left:0pt;margin-top:-.782219pt;width:510pt;height:1.5pt;mso-position-horizontal-relative:column;mso-position-vertical-relative:paragraph;z-index:-16303616" id="docshapegroup18" coordorigin="0,-16" coordsize="10200,30">
+                    <v:group style="position:absolute;margin-left:0pt;margin-top:-.782219pt;width:510pt;height:1.5pt;mso-position-horizontal-relative:column;mso-position-vertical-relative:paragraph;z-index:-16310784" id="docshapegroup18" coordorigin="0,-16" coordsize="10200,30">
                       <v:shape style="position:absolute;left:-1;top:-16;width:10200;height:30" id="docshape19" coordorigin="0,-16" coordsize="10200,30" path="m10200,-16l10200,-16,0,-16,0,-1,0,14,2130,14,3570,14,5250,14,8220,14,10200,14,10200,-1,10200,-16xe" filled="true" fillcolor="#000000" stroked="false">
                         <v:path arrowok="t"/>
                         <v:fill type="solid"/>
@@ -10916,7 +10886,7 @@
                 <w:spacing w:val="-5"/>
                 <w:w w:val="90"/>
               </w:rPr>
-              <w:t>03</w:t>
+              <w:t>02</w:t>
             </w:r>
           </w:p>
         </w:tc>
@@ -11032,14 +11002,14 @@
               <w:rPr>
                 <w:w w:val="90"/>
               </w:rPr>
-              <w:t>ACC-PR-</w:t>
+              <w:t>ACC-PC-</w:t>
             </w:r>
             <w:r>
               <w:rPr>
                 <w:spacing w:val="-5"/>
                 <w:w w:val="90"/>
               </w:rPr>
-              <w:t>01</w:t>
+              <w:t>03</w:t>
             </w:r>
           </w:p>
         </w:tc>
@@ -11155,7 +11125,7 @@
               <w:rPr>
                 <w:w w:val="90"/>
               </w:rPr>
-              <w:t>SRV-SW-</w:t>
+              <w:t>ACC-PR-</w:t>
             </w:r>
             <w:r>
               <w:rPr>
@@ -11182,9 +11152,10 @@
             </w:pPr>
             <w:r>
               <w:rPr>
-                <w:spacing w:val="-2"/>
-              </w:rPr>
-              <w:t>VLAN99</w:t>
+                <w:spacing w:val="-5"/>
+                <w:w w:val="95"/>
+              </w:rPr>
+              <w:t>NIC</w:t>
             </w:r>
           </w:p>
         </w:tc>
@@ -11206,7 +11177,7 @@
               <w:rPr>
                 <w:spacing w:val="-2"/>
               </w:rPr>
-              <w:t>10.207.99.3</w:t>
+              <w:t>SLAAC</w:t>
             </w:r>
           </w:p>
         </w:tc>
@@ -11226,9 +11197,9 @@
             </w:pPr>
             <w:r>
               <w:rPr>
-                <w:spacing w:val="-2"/>
-              </w:rPr>
-              <w:t>255.255.255.0</w:t>
+                <w:spacing w:val="-5"/>
+              </w:rPr>
+              <w:t>/64</w:t>
             </w:r>
           </w:p>
         </w:tc>
@@ -11249,8 +11220,9 @@
             <w:r>
               <w:rPr>
                 <w:spacing w:val="-2"/>
-              </w:rPr>
-              <w:t>10.207.20.254</w:t>
+                <w:w w:val="95"/>
+              </w:rPr>
+              <w:t>FE80::1</w:t>
             </w:r>
           </w:p>
         </w:tc>
@@ -11276,7 +11248,7 @@
               <w:rPr>
                 <w:w w:val="90"/>
               </w:rPr>
-              <w:t>SRV-DHCP-</w:t>
+              <w:t>SRV-SW-</w:t>
             </w:r>
             <w:r>
               <w:rPr>
@@ -11303,10 +11275,9 @@
             </w:pPr>
             <w:r>
               <w:rPr>
-                <w:spacing w:val="-5"/>
-                <w:w w:val="95"/>
-              </w:rPr>
-              <w:t>NIC</w:t>
+                <w:spacing w:val="-2"/>
+              </w:rPr>
+              <w:t>VLAN99</w:t>
             </w:r>
           </w:p>
         </w:tc>
@@ -11328,7 +11299,7 @@
               <w:rPr>
                 <w:spacing w:val="-2"/>
               </w:rPr>
-              <w:t>10.207.20.1</w:t>
+              <w:t>10.207.99.3</w:t>
             </w:r>
           </w:p>
         </w:tc>
@@ -11372,7 +11343,7 @@
               <w:rPr>
                 <w:spacing w:val="-2"/>
               </w:rPr>
-              <w:t>10.207.10.254</w:t>
+              <w:t>10.207.20.254</w:t>
             </w:r>
           </w:p>
         </w:tc>
@@ -11398,7 +11369,7 @@
               <w:rPr>
                 <w:w w:val="90"/>
               </w:rPr>
-              <w:t>SRV-DNS-</w:t>
+              <w:t>SRV-DHCP-</w:t>
             </w:r>
             <w:r>
               <w:rPr>
@@ -11450,7 +11421,7 @@
               <w:rPr>
                 <w:spacing w:val="-2"/>
               </w:rPr>
-              <w:t>10.207.20.2</w:t>
+              <w:t>10.207.20.1</w:t>
             </w:r>
           </w:p>
         </w:tc>
@@ -11494,7 +11465,7 @@
               <w:rPr>
                 <w:spacing w:val="-2"/>
               </w:rPr>
-              <w:t>10.207.20.254</w:t>
+              <w:t>10.207.10.254</w:t>
             </w:r>
           </w:p>
         </w:tc>
@@ -11518,6 +11489,128 @@
             </w:pPr>
             <w:r>
               <w:rPr>
+                <w:w w:val="90"/>
+              </w:rPr>
+              <w:t>SRV-DNS-</w:t>
+            </w:r>
+            <w:r>
+              <w:rPr>
+                <w:spacing w:val="-5"/>
+                <w:w w:val="90"/>
+              </w:rPr>
+              <w:t>01</w:t>
+            </w:r>
+          </w:p>
+        </w:tc>
+        <w:tc>
+          <w:tcPr>
+            <w:tcW w:w="1542" w:type="dxa"/>
+            <w:tcBorders>
+              <w:top w:val="single" w:sz="6" w:space="0" w:color="000000"/>
+              <w:bottom w:val="single" w:sz="6" w:space="0" w:color="000000"/>
+            </w:tcBorders>
+          </w:tcPr>
+          <w:p>
+            <w:pPr>
+              <w:pStyle w:val="TableParagraph"/>
+              <w:ind w:left="258"/>
+              <w:jc w:val="both"/>
+            </w:pPr>
+            <w:r>
+              <w:rPr>
+                <w:spacing w:val="-5"/>
+                <w:w w:val="95"/>
+              </w:rPr>
+              <w:t>NIC</w:t>
+            </w:r>
+          </w:p>
+        </w:tc>
+        <w:tc>
+          <w:tcPr>
+            <w:tcW w:w="1539" w:type="dxa"/>
+            <w:tcBorders>
+              <w:top w:val="single" w:sz="6" w:space="0" w:color="000000"/>
+              <w:bottom w:val="single" w:sz="6" w:space="0" w:color="000000"/>
+            </w:tcBorders>
+          </w:tcPr>
+          <w:p>
+            <w:pPr>
+              <w:pStyle w:val="TableParagraph"/>
+              <w:ind w:left="156"/>
+              <w:jc w:val="both"/>
+            </w:pPr>
+            <w:r>
+              <w:rPr>
+                <w:spacing w:val="-2"/>
+              </w:rPr>
+              <w:t>10.207.20.2</w:t>
+            </w:r>
+          </w:p>
+        </w:tc>
+        <w:tc>
+          <w:tcPr>
+            <w:tcW w:w="2825" w:type="dxa"/>
+            <w:tcBorders>
+              <w:top w:val="single" w:sz="6" w:space="0" w:color="000000"/>
+              <w:bottom w:val="single" w:sz="6" w:space="0" w:color="000000"/>
+            </w:tcBorders>
+          </w:tcPr>
+          <w:p>
+            <w:pPr>
+              <w:pStyle w:val="TableParagraph"/>
+              <w:ind w:left="297"/>
+              <w:jc w:val="both"/>
+            </w:pPr>
+            <w:r>
+              <w:rPr>
+                <w:spacing w:val="-2"/>
+              </w:rPr>
+              <w:t>255.255.255.0</w:t>
+            </w:r>
+          </w:p>
+        </w:tc>
+        <w:tc>
+          <w:tcPr>
+            <w:tcW w:w="2274" w:type="dxa"/>
+            <w:tcBorders>
+              <w:top w:val="single" w:sz="6" w:space="0" w:color="000000"/>
+              <w:bottom w:val="single" w:sz="6" w:space="0" w:color="000000"/>
+            </w:tcBorders>
+          </w:tcPr>
+          <w:p>
+            <w:pPr>
+              <w:pStyle w:val="TableParagraph"/>
+              <w:ind w:left="442"/>
+              <w:jc w:val="both"/>
+            </w:pPr>
+            <w:r>
+              <w:rPr>
+                <w:spacing w:val="-2"/>
+              </w:rPr>
+              <w:t>10.207.20.254</w:t>
+            </w:r>
+          </w:p>
+        </w:tc>
+      </w:tr>
+      <w:tr>
+        <w:trPr>
+          <w:trHeight w:val="479"/>
+        </w:trPr>
+        <w:tc>
+          <w:tcPr>
+            <w:tcW w:w="2020" w:type="dxa"/>
+            <w:tcBorders>
+              <w:top w:val="single" w:sz="6" w:space="0" w:color="000000"/>
+              <w:bottom w:val="single" w:sz="6" w:space="0" w:color="000000"/>
+            </w:tcBorders>
+          </w:tcPr>
+          <w:p>
+            <w:pPr>
+              <w:pStyle w:val="TableParagraph"/>
+              <w:jc w:val="both"/>
+            </w:pPr>
+            <w:r>
+              <w:rPr>
                 <w:w w:val="85"/>
               </w:rPr>
               <w:t>SRV-RADIUS-</w:t>
@@ -13994,7 +14087,7 @@
     <w:p>
       <w:pPr>
         <w:pStyle w:val="Textkrper"/>
-        <w:spacing w:before="95"/>
+        <w:spacing w:before="96"/>
         <w:jc w:val="both"/>
         <w:rPr>
           <w:sz w:val="20"/>
@@ -14008,13 +14101,13 @@
         <mc:AlternateContent>
           <mc:Choice Requires="wpg">
             <w:drawing>
-              <wp:anchor distT="0" distB="0" distL="0" distR="0" simplePos="0" relativeHeight="487593472" behindDoc="1" locked="0" layoutInCell="1" allowOverlap="1" wp14:anchorId="77B32993" wp14:editId="2F4EF599">
+              <wp:anchor distT="0" distB="0" distL="0" distR="0" simplePos="0" relativeHeight="487593472" behindDoc="1" locked="0" layoutInCell="1" allowOverlap="1" wp14:anchorId="04AB9138" wp14:editId="44EEB828">
                 <wp:simplePos x="0" y="0"/>
                 <wp:positionH relativeFrom="page">
                   <wp:posOffset>593724</wp:posOffset>
                 </wp:positionH>
                 <wp:positionV relativeFrom="paragraph">
-                  <wp:posOffset>221647</wp:posOffset>
+                  <wp:posOffset>222282</wp:posOffset>
                 </wp:positionV>
                 <wp:extent cx="6362700" cy="419100"/>
                 <wp:effectExtent l="0" t="0" r="0" b="0"/>
@@ -14342,7 +14435,7 @@
           </mc:Choice>
           <mc:Fallback>
             <w:pict>
-              <v:group w14:anchorId="77B32993" id="Group 24" o:spid="_x0000_s1030" style="position:absolute;left:0;text-align:left;margin-left:46.75pt;margin-top:17.45pt;width:501pt;height:33pt;z-index:-15723008;mso-wrap-distance-left:0;mso-wrap-distance-right:0;mso-position-horizontal-relative:page" coordsize="63627,4191" o:gfxdata="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">
+              <v:group w14:anchorId="04AB9138" id="Group 24" o:spid="_x0000_s1030" style="position:absolute;left:0;text-align:left;margin-left:46.75pt;margin-top:17.5pt;width:501pt;height:33pt;z-index:-15723008;mso-wrap-distance-left:0;mso-wrap-distance-right:0;mso-position-horizontal-relative:page" coordsize="63627,4191" o:gfxdata="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">
                 <v:shape id="Graphic 25" o:spid="_x0000_s1031" style="position:absolute;width:63627;height:4191;visibility:visible;mso-wrap-style:square;v-text-anchor:top" coordsize="6362700,419100" o:gfxdata="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" path="m6362699,419099l,419099,,,6362699,r,419099xe" fillcolor="#7e7e7e" stroked="f">
                   <v:fill opacity="6682f"/>
                   <v:path arrowok="t"/>
@@ -14547,33 +14640,10 @@
     </w:p>
     <w:p>
       <w:pPr>
-        <w:spacing w:before="221"/>
-        <w:ind w:left="7"/>
+        <w:pStyle w:val="Textkrper"/>
         <w:jc w:val="both"/>
         <w:rPr>
-          <w:sz w:val="33"/>
-        </w:rPr>
-      </w:pPr>
-      <w:r>
-        <w:rPr>
-          <w:spacing w:val="-2"/>
-          <w:sz w:val="34"/>
-        </w:rPr>
-        <w:t>N</w:t>
-      </w:r>
-      <w:r>
-        <w:rPr>
-          <w:spacing w:val="-2"/>
-          <w:sz w:val="33"/>
-        </w:rPr>
-        <w:t>etztopologie</w:t>
-      </w:r>
-    </w:p>
-    <w:p>
-      <w:pPr>
-        <w:jc w:val="both"/>
-        <w:rPr>
-          <w:sz w:val="33"/>
+          <w:sz w:val="20"/>
         </w:rPr>
         <w:sectPr>
           <w:pgSz w:w="11900" w:h="16840"/>
@@ -14584,18 +14654,33 @@
     </w:p>
     <w:p>
       <w:pPr>
-        <w:pStyle w:val="Textkrper"/>
-        <w:spacing w:after="1"/>
+        <w:spacing w:before="71"/>
+        <w:ind w:left="7"/>
         <w:jc w:val="both"/>
         <w:rPr>
-          <w:sz w:val="18"/>
+          <w:sz w:val="33"/>
         </w:rPr>
       </w:pPr>
+      <w:r>
+        <w:rPr>
+          <w:spacing w:val="-2"/>
+          <w:sz w:val="34"/>
+        </w:rPr>
+        <w:lastRenderedPageBreak/>
+        <w:t>N</w:t>
+      </w:r>
+      <w:r>
+        <w:rPr>
+          <w:spacing w:val="-2"/>
+          <w:sz w:val="33"/>
+        </w:rPr>
+        <w:t>etztopologie</w:t>
+      </w:r>
     </w:p>
     <w:p>
       <w:pPr>
         <w:pStyle w:val="Textkrper"/>
-        <w:ind w:left="182"/>
+        <w:spacing w:before="76"/>
         <w:jc w:val="both"/>
         <w:rPr>
           <w:sz w:val="20"/>
@@ -14607,9 +14692,17 @@
           <w:sz w:val="20"/>
         </w:rPr>
         <w:drawing>
-          <wp:inline distT="0" distB="0" distL="0" distR="0" wp14:anchorId="0330B88A" wp14:editId="7F244452">
+          <wp:anchor distT="0" distB="0" distL="0" distR="0" simplePos="0" relativeHeight="487594496" behindDoc="1" locked="0" layoutInCell="1" allowOverlap="1" wp14:anchorId="151BB3D2" wp14:editId="62CE383C">
+            <wp:simplePos x="0" y="0"/>
+            <wp:positionH relativeFrom="page">
+              <wp:posOffset>655879</wp:posOffset>
+            </wp:positionH>
+            <wp:positionV relativeFrom="paragraph">
+              <wp:posOffset>210145</wp:posOffset>
+            </wp:positionV>
             <wp:extent cx="5871337" cy="2890742"/>
             <wp:effectExtent l="0" t="0" r="0" b="0"/>
+            <wp:wrapTopAndBottom/>
             <wp:docPr id="28" name="Image 28"/>
             <wp:cNvGraphicFramePr>
               <a:graphicFrameLocks xmlns:a="http://schemas.openxmlformats.org/drawingml/2006/main"/>
@@ -14639,14 +14732,14 @@
                 </pic:pic>
               </a:graphicData>
             </a:graphic>
-          </wp:inline>
+          </wp:anchor>
         </w:drawing>
       </w:r>
     </w:p>
     <w:p>
       <w:pPr>
         <w:pStyle w:val="Textkrper"/>
-        <w:spacing w:before="98"/>
+        <w:spacing w:before="114"/>
         <w:jc w:val="both"/>
         <w:rPr>
           <w:sz w:val="31"/>
@@ -14687,7 +14780,7 @@
     <w:p>
       <w:pPr>
         <w:pStyle w:val="Textkrper"/>
-        <w:spacing w:before="35"/>
+        <w:spacing w:before="20"/>
         <w:jc w:val="both"/>
         <w:rPr>
           <w:sz w:val="21"/>
@@ -14697,7 +14790,7 @@
     <w:p>
       <w:pPr>
         <w:pStyle w:val="Textkrper"/>
-        <w:spacing w:before="1" w:line="312" w:lineRule="auto"/>
+        <w:spacing w:line="312" w:lineRule="auto"/>
         <w:ind w:left="369" w:right="3138"/>
         <w:jc w:val="both"/>
       </w:pPr>
@@ -14707,7 +14800,7 @@
           <w:position w:val="3"/>
         </w:rPr>
         <w:drawing>
-          <wp:inline distT="0" distB="0" distL="0" distR="0" wp14:anchorId="2D5DF4DB" wp14:editId="088731BB">
+          <wp:inline distT="0" distB="0" distL="0" distR="0" wp14:anchorId="1C503170" wp14:editId="4B854EC8">
             <wp:extent cx="47625" cy="47624"/>
             <wp:effectExtent l="0" t="0" r="0" b="0"/>
             <wp:docPr id="29" name="Image 29"/>
@@ -14858,7 +14951,7 @@
           <w:position w:val="3"/>
         </w:rPr>
         <w:drawing>
-          <wp:inline distT="0" distB="0" distL="0" distR="0" wp14:anchorId="458B80F1" wp14:editId="13DE6543">
+          <wp:inline distT="0" distB="0" distL="0" distR="0" wp14:anchorId="542C383B" wp14:editId="3F7606A7">
             <wp:extent cx="47625" cy="47620"/>
             <wp:effectExtent l="0" t="0" r="0" b="0"/>
             <wp:docPr id="30" name="Image 30"/>
@@ -14943,7 +15036,7 @@
     <w:p>
       <w:pPr>
         <w:pStyle w:val="Textkrper"/>
-        <w:spacing w:before="2"/>
+        <w:spacing w:before="3"/>
         <w:ind w:left="369"/>
         <w:jc w:val="both"/>
       </w:pPr>
@@ -14953,7 +15046,7 @@
           <w:position w:val="3"/>
         </w:rPr>
         <w:drawing>
-          <wp:inline distT="0" distB="0" distL="0" distR="0" wp14:anchorId="55DF684C" wp14:editId="76B104D9">
+          <wp:inline distT="0" distB="0" distL="0" distR="0" wp14:anchorId="2DE9F8A1" wp14:editId="03F408AA">
             <wp:extent cx="47625" cy="47620"/>
             <wp:effectExtent l="0" t="0" r="0" b="0"/>
             <wp:docPr id="31" name="Image 31"/>
@@ -15112,7 +15205,7 @@
           <w:position w:val="3"/>
         </w:rPr>
         <w:drawing>
-          <wp:inline distT="0" distB="0" distL="0" distR="0" wp14:anchorId="0013DF7D" wp14:editId="15716C0B">
+          <wp:inline distT="0" distB="0" distL="0" distR="0" wp14:anchorId="43FD22DF" wp14:editId="612F98EE">
             <wp:extent cx="47625" cy="47620"/>
             <wp:effectExtent l="0" t="0" r="0" b="0"/>
             <wp:docPr id="32" name="Image 32"/>
@@ -15322,7 +15415,7 @@
           <w:position w:val="3"/>
         </w:rPr>
         <w:drawing>
-          <wp:inline distT="0" distB="0" distL="0" distR="0" wp14:anchorId="3B4AAD3A" wp14:editId="3AE4594A">
+          <wp:inline distT="0" distB="0" distL="0" distR="0" wp14:anchorId="7A0ACD15" wp14:editId="0B6A8AAE">
             <wp:extent cx="47625" cy="47620"/>
             <wp:effectExtent l="0" t="0" r="0" b="0"/>
             <wp:docPr id="33" name="Image 33"/>
@@ -15484,7 +15577,15 @@
     </w:p>
     <w:p>
       <w:pPr>
-        <w:spacing w:before="227"/>
+        <w:pStyle w:val="Textkrper"/>
+        <w:jc w:val="both"/>
+        <w:rPr>
+          <w:sz w:val="21"/>
+        </w:rPr>
+      </w:pPr>
+    </w:p>
+    <w:p>
+      <w:pPr>
         <w:ind w:left="7"/>
         <w:jc w:val="both"/>
         <w:rPr>
@@ -15525,7 +15626,7 @@
     <w:p>
       <w:pPr>
         <w:pStyle w:val="Textkrper"/>
-        <w:spacing w:before="240" w:line="290" w:lineRule="auto"/>
+        <w:spacing w:before="225" w:line="290" w:lineRule="auto"/>
         <w:ind w:left="8"/>
         <w:jc w:val="both"/>
       </w:pPr>
@@ -15806,6 +15907,7 @@
     <w:p>
       <w:pPr>
         <w:pStyle w:val="Textkrper"/>
+        <w:spacing w:before="1"/>
         <w:ind w:left="369"/>
         <w:jc w:val="both"/>
       </w:pPr>
@@ -15815,7 +15917,7 @@
           <w:position w:val="3"/>
         </w:rPr>
         <w:drawing>
-          <wp:inline distT="0" distB="0" distL="0" distR="0" wp14:anchorId="65423DA1" wp14:editId="394329D9">
+          <wp:inline distT="0" distB="0" distL="0" distR="0" wp14:anchorId="1156E5D8" wp14:editId="4DBC3E86">
             <wp:extent cx="47625" cy="47620"/>
             <wp:effectExtent l="0" t="0" r="0" b="0"/>
             <wp:docPr id="34" name="Image 34"/>
@@ -15830,7 +15932,7 @@
                     <pic:cNvPicPr/>
                   </pic:nvPicPr>
                   <pic:blipFill>
-                    <a:blip r:embed="rId16" cstate="print"/>
+                    <a:blip r:embed="rId19" cstate="print"/>
                     <a:stretch>
                       <a:fillRect/>
                     </a:stretch>
@@ -15882,8 +15984,8 @@
           <w:position w:val="3"/>
         </w:rPr>
         <w:drawing>
-          <wp:inline distT="0" distB="0" distL="0" distR="0" wp14:anchorId="60A933EF" wp14:editId="563A4A50">
-            <wp:extent cx="47625" cy="47624"/>
+          <wp:inline distT="0" distB="0" distL="0" distR="0" wp14:anchorId="49B77737" wp14:editId="1E655F56">
+            <wp:extent cx="47625" cy="47620"/>
             <wp:effectExtent l="0" t="0" r="0" b="0"/>
             <wp:docPr id="35" name="Image 35"/>
             <wp:cNvGraphicFramePr>
@@ -15897,7 +15999,7 @@
                     <pic:cNvPicPr/>
                   </pic:nvPicPr>
                   <pic:blipFill>
-                    <a:blip r:embed="rId19" cstate="print"/>
+                    <a:blip r:embed="rId20" cstate="print"/>
                     <a:stretch>
                       <a:fillRect/>
                     </a:stretch>
@@ -15905,7 +16007,7 @@
                   <pic:spPr>
                     <a:xfrm>
                       <a:off x="0" y="0"/>
-                      <a:ext cx="47625" cy="47624"/>
+                      <a:ext cx="47625" cy="47620"/>
                     </a:xfrm>
                     <a:prstGeom prst="rect">
                       <a:avLst/>
@@ -15971,7 +16073,7 @@
     <w:p>
       <w:pPr>
         <w:pStyle w:val="Textkrper"/>
-        <w:spacing w:before="53"/>
+        <w:spacing w:before="52"/>
         <w:jc w:val="both"/>
         <w:rPr>
           <w:sz w:val="21"/>
@@ -15980,6 +16082,7 @@
     </w:p>
     <w:p>
       <w:pPr>
+        <w:spacing w:before="1"/>
         <w:ind w:left="7"/>
         <w:jc w:val="both"/>
         <w:rPr>
@@ -16018,7 +16121,7 @@
     <w:p>
       <w:pPr>
         <w:pStyle w:val="Textkrper"/>
-        <w:spacing w:before="83"/>
+        <w:spacing w:before="98"/>
         <w:jc w:val="both"/>
         <w:rPr>
           <w:sz w:val="24"/>
@@ -16030,7 +16133,6 @@
         <w:tabs>
           <w:tab w:val="left" w:pos="1943"/>
         </w:tabs>
-        <w:spacing w:before="1"/>
         <w:ind w:left="158"/>
         <w:jc w:val="both"/>
       </w:pPr>
@@ -16128,13 +16230,13 @@
         <mc:AlternateContent>
           <mc:Choice Requires="wps">
             <w:drawing>
-              <wp:anchor distT="0" distB="0" distL="0" distR="0" simplePos="0" relativeHeight="487594496" behindDoc="1" locked="0" layoutInCell="1" allowOverlap="1" wp14:anchorId="1541CDE2" wp14:editId="18842362">
+              <wp:anchor distT="0" distB="0" distL="0" distR="0" simplePos="0" relativeHeight="487595008" behindDoc="1" locked="0" layoutInCell="1" allowOverlap="1" wp14:anchorId="32071E5D" wp14:editId="5624B17F">
                 <wp:simplePos x="0" y="0"/>
                 <wp:positionH relativeFrom="page">
                   <wp:posOffset>546087</wp:posOffset>
                 </wp:positionH>
                 <wp:positionV relativeFrom="paragraph">
-                  <wp:posOffset>73766</wp:posOffset>
+                  <wp:posOffset>73875</wp:posOffset>
                 </wp:positionV>
                 <wp:extent cx="2609850" cy="9525"/>
                 <wp:effectExtent l="0" t="0" r="0" b="0"/>
@@ -16205,7 +16307,7 @@
           </mc:Choice>
           <mc:Fallback xmlns:pic="http://schemas.openxmlformats.org/drawingml/2006/picture" xmlns:a="http://schemas.openxmlformats.org/drawingml/2006/main" xmlns:ve="http://schemas.openxmlformats.org/markup-compatibility/2006">
             <w:pict>
-              <v:shape style="position:absolute;margin-left:42.999001pt;margin-top:5.808393pt;width:205.5pt;height:.75pt;mso-position-horizontal-relative:page;mso-position-vertical-relative:paragraph;z-index:-15721984;mso-wrap-distance-left:0;mso-wrap-distance-right:0" id="docshape24" coordorigin="860,116" coordsize="4110,15" path="m4970,116l2645,116,860,116,860,131,2645,131,4970,131,4970,116xe" filled="true" fillcolor="#000000" stroked="false">
+              <v:shape style="position:absolute;margin-left:42.999001pt;margin-top:5.816936pt;width:205.5pt;height:.75pt;mso-position-horizontal-relative:page;mso-position-vertical-relative:paragraph;z-index:-15721472;mso-wrap-distance-left:0;mso-wrap-distance-right:0" id="docshape24" coordorigin="860,116" coordsize="4110,15" path="m4970,116l2645,116,860,116,860,131,2645,131,4970,131,4970,116xe" filled="true" fillcolor="#000000" stroked="false">
                 <v:path arrowok="t"/>
                 <v:fill type="solid"/>
                 <w10:wrap type="topAndBottom"/>
@@ -16268,7 +16370,7 @@
         <mc:AlternateContent>
           <mc:Choice Requires="wps">
             <w:drawing>
-              <wp:anchor distT="0" distB="0" distL="0" distR="0" simplePos="0" relativeHeight="487595008" behindDoc="1" locked="0" layoutInCell="1" allowOverlap="1" wp14:anchorId="204E16A2" wp14:editId="6EC708E2">
+              <wp:anchor distT="0" distB="0" distL="0" distR="0" simplePos="0" relativeHeight="487595520" behindDoc="1" locked="0" layoutInCell="1" allowOverlap="1" wp14:anchorId="58BA3B90" wp14:editId="7B8BE8C3">
                 <wp:simplePos x="0" y="0"/>
                 <wp:positionH relativeFrom="page">
                   <wp:posOffset>546087</wp:posOffset>
@@ -16345,7 +16447,7 @@
           </mc:Choice>
           <mc:Fallback xmlns:pic="http://schemas.openxmlformats.org/drawingml/2006/picture" xmlns:a="http://schemas.openxmlformats.org/drawingml/2006/main" xmlns:ve="http://schemas.openxmlformats.org/markup-compatibility/2006">
             <w:pict>
-              <v:shape style="position:absolute;margin-left:42.999001pt;margin-top:5.805948pt;width:205.5pt;height:.75pt;mso-position-horizontal-relative:page;mso-position-vertical-relative:paragraph;z-index:-15721472;mso-wrap-distance-left:0;mso-wrap-distance-right:0" id="docshape25" coordorigin="860,116" coordsize="4110,15" path="m4970,116l2645,116,860,116,860,131,2645,131,4970,131,4970,116xe" filled="true" fillcolor="#000000" stroked="false">
+              <v:shape style="position:absolute;margin-left:42.999001pt;margin-top:5.805952pt;width:205.5pt;height:.75pt;mso-position-horizontal-relative:page;mso-position-vertical-relative:paragraph;z-index:-15720960;mso-wrap-distance-left:0;mso-wrap-distance-right:0" id="docshape25" coordorigin="860,116" coordsize="4110,15" path="m4970,116l2645,116,860,116,860,131,2645,131,4970,131,4970,116xe" filled="true" fillcolor="#000000" stroked="false">
                 <v:path arrowok="t"/>
                 <v:fill type="solid"/>
                 <w10:wrap type="topAndBottom"/>
@@ -16392,7 +16494,7 @@
     <w:p>
       <w:pPr>
         <w:pStyle w:val="Textkrper"/>
-        <w:spacing w:before="70"/>
+        <w:spacing w:before="55"/>
         <w:jc w:val="both"/>
         <w:rPr>
           <w:rFonts w:ascii="Menlo"/>
@@ -16493,7 +16595,7 @@
     <w:p>
       <w:pPr>
         <w:pStyle w:val="Textkrper"/>
-        <w:spacing w:before="225"/>
+        <w:spacing w:before="240"/>
         <w:ind w:left="8"/>
         <w:jc w:val="both"/>
       </w:pPr>
@@ -16678,31 +16780,44 @@
     <w:p>
       <w:pPr>
         <w:pStyle w:val="Textkrper"/>
-        <w:spacing w:before="4"/>
         <w:jc w:val="both"/>
-        <w:rPr>
-          <w:sz w:val="19"/>
-        </w:rPr>
+        <w:sectPr>
+          <w:pgSz w:w="11900" w:h="16840"/>
+          <w:pgMar w:top="720" w:right="708" w:bottom="460" w:left="850" w:header="305" w:footer="273" w:gutter="0"/>
+          <w:cols w:space="720"/>
+        </w:sectPr>
       </w:pPr>
+    </w:p>
+    <w:p>
+      <w:pPr>
+        <w:pStyle w:val="Textkrper"/>
+        <w:spacing w:before="1"/>
+        <w:jc w:val="both"/>
+        <w:rPr>
+          <w:sz w:val="9"/>
+        </w:rPr>
+      </w:pPr>
+    </w:p>
+    <w:p>
+      <w:pPr>
+        <w:pStyle w:val="Textkrper"/>
+        <w:ind w:left="85"/>
+        <w:jc w:val="both"/>
+        <w:rPr>
+          <w:sz w:val="20"/>
+        </w:rPr>
+      </w:pPr>
       <w:r>
         <w:rPr>
           <w:noProof/>
-          <w:sz w:val="19"/>
+          <w:sz w:val="20"/>
         </w:rPr>
         <mc:AlternateContent>
           <mc:Choice Requires="wpg">
             <w:drawing>
-              <wp:anchor distT="0" distB="0" distL="0" distR="0" simplePos="0" relativeHeight="487595520" behindDoc="1" locked="0" layoutInCell="1" allowOverlap="1" wp14:anchorId="64ACC39B" wp14:editId="52D8F4BD">
-                <wp:simplePos x="0" y="0"/>
-                <wp:positionH relativeFrom="page">
-                  <wp:posOffset>593724</wp:posOffset>
-                </wp:positionH>
-                <wp:positionV relativeFrom="paragraph">
-                  <wp:posOffset>156515</wp:posOffset>
-                </wp:positionV>
+              <wp:inline distT="0" distB="0" distL="0" distR="0" wp14:anchorId="416D7ECB" wp14:editId="20A618A0">
                 <wp:extent cx="6362700" cy="419100"/>
                 <wp:effectExtent l="0" t="0" r="0" b="0"/>
-                <wp:wrapTopAndBottom/>
                 <wp:docPr id="38" name="Group 38"/>
                 <wp:cNvGraphicFramePr>
                   <a:graphicFrameLocks xmlns:a="http://schemas.openxmlformats.org/drawingml/2006/main"/>
@@ -16834,165 +16949,165 @@
                             <w:p>
                               <w:pPr>
                                 <w:spacing w:line="300" w:lineRule="auto"/>
-                                <w:ind w:left="148" w:right="86"/>
+                                <w:ind w:left="148"/>
                               </w:pPr>
                               <w:r>
                                 <w:rPr>
-                                  <w:w w:val="90"/>
+                                  <w:spacing w:val="-6"/>
                                 </w:rPr>
                                 <w:t>H</w:t>
                               </w:r>
                               <w:r>
                                 <w:rPr>
-                                  <w:w w:val="90"/>
+                                  <w:spacing w:val="-6"/>
                                   <w:sz w:val="23"/>
                                 </w:rPr>
                                 <w:t>i</w:t>
                               </w:r>
                               <w:r>
                                 <w:rPr>
-                                  <w:w w:val="90"/>
+                                  <w:spacing w:val="-6"/>
                                 </w:rPr>
                                 <w:t>nw</w:t>
                               </w:r>
                               <w:r>
                                 <w:rPr>
-                                  <w:w w:val="90"/>
+                                  <w:spacing w:val="-6"/>
                                   <w:sz w:val="23"/>
                                 </w:rPr>
                                 <w:t>ei</w:t>
                               </w:r>
                               <w:r>
                                 <w:rPr>
-                                  <w:w w:val="90"/>
+                                  <w:spacing w:val="-6"/>
                                 </w:rPr>
                                 <w:t>s</w:t>
                               </w:r>
                               <w:r>
                                 <w:rPr>
-                                  <w:w w:val="90"/>
+                                  <w:spacing w:val="-6"/>
                                   <w:sz w:val="25"/>
                                 </w:rPr>
                                 <w:t>:</w:t>
                               </w:r>
                               <w:r>
                                 <w:rPr>
-                                  <w:spacing w:val="40"/>
+                                  <w:spacing w:val="11"/>
                                   <w:sz w:val="25"/>
                                 </w:rPr>
                                 <w:t xml:space="preserve"> </w:t>
                               </w:r>
                               <w:r>
                                 <w:rPr>
-                                  <w:w w:val="90"/>
+                                  <w:spacing w:val="-6"/>
                                 </w:rPr>
                                 <w:t>Der</w:t>
                               </w:r>
                               <w:r>
                                 <w:rPr>
-                                  <w:spacing w:val="40"/>
+                                  <w:spacing w:val="13"/>
                                 </w:rPr>
                                 <w:t xml:space="preserve"> </w:t>
                               </w:r>
                               <w:r>
                                 <w:rPr>
-                                  <w:w w:val="90"/>
+                                  <w:spacing w:val="-6"/>
                                 </w:rPr>
                                 <w:t>Cisco</w:t>
                               </w:r>
                               <w:r>
                                 <w:rPr>
-                                  <w:spacing w:val="40"/>
+                                  <w:spacing w:val="13"/>
                                 </w:rPr>
                                 <w:t xml:space="preserve"> </w:t>
                               </w:r>
                               <w:r>
                                 <w:rPr>
-                                  <w:w w:val="90"/>
+                                  <w:spacing w:val="-6"/>
                                 </w:rPr>
                                 <w:t>Packet</w:t>
                               </w:r>
                               <w:r>
                                 <w:rPr>
-                                  <w:spacing w:val="40"/>
+                                  <w:spacing w:val="13"/>
                                 </w:rPr>
                                 <w:t xml:space="preserve"> </w:t>
                               </w:r>
                               <w:r>
                                 <w:rPr>
-                                  <w:w w:val="90"/>
+                                  <w:spacing w:val="-6"/>
                                 </w:rPr>
                                 <w:t>Tracer</w:t>
                               </w:r>
                               <w:r>
                                 <w:rPr>
-                                  <w:spacing w:val="40"/>
+                                  <w:spacing w:val="13"/>
                                 </w:rPr>
                                 <w:t xml:space="preserve"> </w:t>
                               </w:r>
                               <w:r>
                                 <w:rPr>
-                                  <w:w w:val="90"/>
+                                  <w:spacing w:val="-6"/>
                                 </w:rPr>
                                 <w:t>benötigt</w:t>
                               </w:r>
                               <w:r>
                                 <w:rPr>
-                                  <w:spacing w:val="40"/>
+                                  <w:spacing w:val="13"/>
                                 </w:rPr>
                                 <w:t xml:space="preserve"> </w:t>
                               </w:r>
                               <w:r>
                                 <w:rPr>
-                                  <w:w w:val="90"/>
+                                  <w:spacing w:val="-6"/>
                                 </w:rPr>
                                 <w:t>bei</w:t>
                               </w:r>
                               <w:r>
                                 <w:rPr>
-                                  <w:spacing w:val="40"/>
+                                  <w:spacing w:val="13"/>
                                 </w:rPr>
                                 <w:t xml:space="preserve"> </w:t>
                               </w:r>
                               <w:r>
                                 <w:rPr>
-                                  <w:w w:val="90"/>
+                                  <w:spacing w:val="-6"/>
                                 </w:rPr>
                                 <w:t>komplexen</w:t>
                               </w:r>
                               <w:r>
                                 <w:rPr>
-                                  <w:spacing w:val="40"/>
+                                  <w:spacing w:val="13"/>
                                 </w:rPr>
                                 <w:t xml:space="preserve"> </w:t>
                               </w:r>
                               <w:r>
                                 <w:rPr>
-                                  <w:w w:val="90"/>
+                                  <w:spacing w:val="-6"/>
                                 </w:rPr>
                                 <w:t>HTTP-Seiten</w:t>
                               </w:r>
                               <w:r>
                                 <w:rPr>
-                                  <w:spacing w:val="40"/>
+                                  <w:spacing w:val="13"/>
                                 </w:rPr>
                                 <w:t xml:space="preserve"> </w:t>
                               </w:r>
                               <w:r>
                                 <w:rPr>
-                                  <w:w w:val="90"/>
+                                  <w:spacing w:val="-6"/>
                                 </w:rPr>
                                 <w:t>möglicherweise</w:t>
                               </w:r>
                               <w:r>
                                 <w:rPr>
-                                  <w:spacing w:val="40"/>
+                                  <w:spacing w:val="13"/>
                                 </w:rPr>
                                 <w:t xml:space="preserve"> </w:t>
                               </w:r>
                               <w:r>
                                 <w:rPr>
-                                  <w:w w:val="90"/>
+                                  <w:spacing w:val="-6"/>
                                 </w:rPr>
                                 <w:t xml:space="preserve">einige </w:t>
                               </w:r>
@@ -17009,12 +17124,12 @@
                     </wpg:wgp>
                   </a:graphicData>
                 </a:graphic>
-              </wp:anchor>
+              </wp:inline>
             </w:drawing>
           </mc:Choice>
           <mc:Fallback>
             <w:pict>
-              <v:group w14:anchorId="64ACC39B" id="Group 38" o:spid="_x0000_s1034" style="position:absolute;left:0;text-align:left;margin-left:46.75pt;margin-top:12.3pt;width:501pt;height:33pt;z-index:-15720960;mso-wrap-distance-left:0;mso-wrap-distance-right:0;mso-position-horizontal-relative:page" coordsize="63627,4191" o:gfxdata="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">
+              <v:group w14:anchorId="416D7ECB" id="Group 38" o:spid="_x0000_s1034" style="width:501pt;height:33pt;mso-position-horizontal-relative:char;mso-position-vertical-relative:line" coordsize="63627,4191" o:gfxdata="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">
                 <v:shape id="Graphic 39" o:spid="_x0000_s1035" style="position:absolute;width:63627;height:4191;visibility:visible;mso-wrap-style:square;v-text-anchor:top" coordsize="6362700,419100" o:gfxdata="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" path="m6362699,419099l,419099,,,6362699,r,419099xe" fillcolor="#7e7e7e" stroked="f">
                   <v:fill opacity="6682f"/>
                   <v:path arrowok="t"/>
@@ -17029,165 +17144,165 @@
                       <w:p>
                         <w:pPr>
                           <w:spacing w:line="300" w:lineRule="auto"/>
-                          <w:ind w:left="148" w:right="86"/>
+                          <w:ind w:left="148"/>
                         </w:pPr>
                         <w:r>
                           <w:rPr>
-                            <w:w w:val="90"/>
+                            <w:spacing w:val="-6"/>
                           </w:rPr>
                           <w:t>H</w:t>
                         </w:r>
                         <w:r>
                           <w:rPr>
-                            <w:w w:val="90"/>
+                            <w:spacing w:val="-6"/>
                             <w:sz w:val="23"/>
                           </w:rPr>
                           <w:t>i</w:t>
                         </w:r>
                         <w:r>
                           <w:rPr>
-                            <w:w w:val="90"/>
+                            <w:spacing w:val="-6"/>
                           </w:rPr>
                           <w:t>nw</w:t>
                         </w:r>
                         <w:r>
                           <w:rPr>
-                            <w:w w:val="90"/>
+                            <w:spacing w:val="-6"/>
                             <w:sz w:val="23"/>
                           </w:rPr>
                           <w:t>ei</w:t>
                         </w:r>
                         <w:r>
                           <w:rPr>
-                            <w:w w:val="90"/>
+                            <w:spacing w:val="-6"/>
                           </w:rPr>
                           <w:t>s</w:t>
                         </w:r>
                         <w:r>
                           <w:rPr>
-                            <w:w w:val="90"/>
+                            <w:spacing w:val="-6"/>
                             <w:sz w:val="25"/>
                           </w:rPr>
                           <w:t>:</w:t>
                         </w:r>
                         <w:r>
                           <w:rPr>
-                            <w:spacing w:val="40"/>
+                            <w:spacing w:val="11"/>
                             <w:sz w:val="25"/>
                           </w:rPr>
                           <w:t xml:space="preserve"> </w:t>
                         </w:r>
                         <w:r>
                           <w:rPr>
-                            <w:w w:val="90"/>
+                            <w:spacing w:val="-6"/>
                           </w:rPr>
                           <w:t>Der</w:t>
                         </w:r>
                         <w:r>
                           <w:rPr>
-                            <w:spacing w:val="40"/>
+                            <w:spacing w:val="13"/>
                           </w:rPr>
                           <w:t xml:space="preserve"> </w:t>
                         </w:r>
                         <w:r>
                           <w:rPr>
-                            <w:w w:val="90"/>
+                            <w:spacing w:val="-6"/>
                           </w:rPr>
                           <w:t>Cisco</w:t>
                         </w:r>
                         <w:r>
                           <w:rPr>
-                            <w:spacing w:val="40"/>
+                            <w:spacing w:val="13"/>
                           </w:rPr>
                           <w:t xml:space="preserve"> </w:t>
                         </w:r>
                         <w:r>
                           <w:rPr>
-                            <w:w w:val="90"/>
+                            <w:spacing w:val="-6"/>
                           </w:rPr>
                           <w:t>Packet</w:t>
                         </w:r>
                         <w:r>
                           <w:rPr>
-                            <w:spacing w:val="40"/>
+                            <w:spacing w:val="13"/>
                           </w:rPr>
                           <w:t xml:space="preserve"> </w:t>
                         </w:r>
                         <w:r>
                           <w:rPr>
-                            <w:w w:val="90"/>
+                            <w:spacing w:val="-6"/>
                           </w:rPr>
                           <w:t>Tracer</w:t>
                         </w:r>
                         <w:r>
                           <w:rPr>
-                            <w:spacing w:val="40"/>
+                            <w:spacing w:val="13"/>
                           </w:rPr>
                           <w:t xml:space="preserve"> </w:t>
                         </w:r>
                         <w:r>
                           <w:rPr>
-                            <w:w w:val="90"/>
+                            <w:spacing w:val="-6"/>
                           </w:rPr>
                           <w:t>benötigt</w:t>
                         </w:r>
                         <w:r>
                           <w:rPr>
-                            <w:spacing w:val="40"/>
+                            <w:spacing w:val="13"/>
                           </w:rPr>
                           <w:t xml:space="preserve"> </w:t>
                         </w:r>
                         <w:r>
                           <w:rPr>
-                            <w:w w:val="90"/>
+                            <w:spacing w:val="-6"/>
                           </w:rPr>
                           <w:t>bei</w:t>
                         </w:r>
                         <w:r>
                           <w:rPr>
-                            <w:spacing w:val="40"/>
+                            <w:spacing w:val="13"/>
                           </w:rPr>
                           <w:t xml:space="preserve"> </w:t>
                         </w:r>
                         <w:r>
                           <w:rPr>
-                            <w:w w:val="90"/>
+                            <w:spacing w:val="-6"/>
                           </w:rPr>
                           <w:t>komplexen</w:t>
                         </w:r>
                         <w:r>
                           <w:rPr>
-                            <w:spacing w:val="40"/>
+                            <w:spacing w:val="13"/>
                           </w:rPr>
                           <w:t xml:space="preserve"> </w:t>
                         </w:r>
                         <w:r>
                           <w:rPr>
-                            <w:w w:val="90"/>
+                            <w:spacing w:val="-6"/>
                           </w:rPr>
                           <w:t>HTTP-Seiten</w:t>
                         </w:r>
                         <w:r>
                           <w:rPr>
-                            <w:spacing w:val="40"/>
+                            <w:spacing w:val="13"/>
                           </w:rPr>
                           <w:t xml:space="preserve"> </w:t>
                         </w:r>
                         <w:r>
                           <w:rPr>
-                            <w:w w:val="90"/>
+                            <w:spacing w:val="-6"/>
                           </w:rPr>
                           <w:t>möglicherweise</w:t>
                         </w:r>
                         <w:r>
                           <w:rPr>
-                            <w:spacing w:val="40"/>
+                            <w:spacing w:val="13"/>
                           </w:rPr>
                           <w:t xml:space="preserve"> </w:t>
                         </w:r>
                         <w:r>
                           <w:rPr>
-                            <w:w w:val="90"/>
+                            <w:spacing w:val="-6"/>
                           </w:rPr>
                           <w:t xml:space="preserve">einige </w:t>
                         </w:r>
@@ -17198,7 +17313,7 @@
                     </w:txbxContent>
                   </v:textbox>
                 </v:shape>
-                <w10:wrap type="topAndBottom" anchorx="page"/>
+                <w10:anchorlock/>
               </v:group>
             </w:pict>
           </mc:Fallback>
@@ -17207,21 +17322,7 @@
     </w:p>
     <w:p>
       <w:pPr>
-        <w:pStyle w:val="Textkrper"/>
-        <w:jc w:val="both"/>
-        <w:rPr>
-          <w:sz w:val="19"/>
-        </w:rPr>
-        <w:sectPr>
-          <w:pgSz w:w="11900" w:h="16840"/>
-          <w:pgMar w:top="720" w:right="708" w:bottom="460" w:left="850" w:header="305" w:footer="273" w:gutter="0"/>
-          <w:cols w:space="720"/>
-        </w:sectPr>
-      </w:pPr>
-    </w:p>
-    <w:p>
-      <w:pPr>
-        <w:spacing w:before="116"/>
+        <w:spacing w:before="226"/>
         <w:ind w:left="7"/>
         <w:jc w:val="both"/>
         <w:rPr>
@@ -17233,7 +17334,6 @@
           <w:spacing w:val="-12"/>
           <w:sz w:val="26"/>
         </w:rPr>
-        <w:lastRenderedPageBreak/>
         <w:t>A</w:t>
       </w:r>
       <w:r>
@@ -17296,7 +17396,7 @@
     <w:p>
       <w:pPr>
         <w:pStyle w:val="Textkrper"/>
-        <w:spacing w:before="17"/>
+        <w:spacing w:before="32"/>
         <w:jc w:val="both"/>
         <w:rPr>
           <w:sz w:val="24"/>
@@ -17357,7 +17457,7 @@
         </w:rPr>
         <w:t xml:space="preserve"> </w:t>
       </w:r>
-      <w:hyperlink r:id="rId20">
+      <w:hyperlink r:id="rId21">
         <w:r>
           <w:rPr>
             <w:rFonts w:ascii="Menlo"/>
@@ -17389,7 +17489,7 @@
         </w:rPr>
         <w:t xml:space="preserve"> </w:t>
       </w:r>
-      <w:hyperlink r:id="rId21">
+      <w:hyperlink r:id="rId22">
         <w:r>
           <w:rPr>
             <w:rFonts w:ascii="Menlo"/>
@@ -17732,7 +17832,7 @@
     <w:p>
       <w:pPr>
         <w:pStyle w:val="Textkrper"/>
-        <w:spacing w:before="67"/>
+        <w:spacing w:before="52"/>
         <w:jc w:val="both"/>
         <w:rPr>
           <w:sz w:val="21"/>
@@ -17801,7 +17901,7 @@
     <w:p>
       <w:pPr>
         <w:pStyle w:val="Textkrper"/>
-        <w:spacing w:before="17"/>
+        <w:spacing w:before="32"/>
         <w:jc w:val="both"/>
         <w:rPr>
           <w:sz w:val="24"/>
@@ -17874,7 +17974,7 @@
         </w:rPr>
         <w:t xml:space="preserve"> </w:t>
       </w:r>
-      <w:hyperlink r:id="rId22">
+      <w:hyperlink r:id="rId23">
         <w:r>
           <w:rPr>
             <w:rFonts w:ascii="Menlo"/>
@@ -18456,13 +18556,13 @@
         <mc:AlternateContent>
           <mc:Choice Requires="wpg">
             <w:drawing>
-              <wp:anchor distT="0" distB="0" distL="0" distR="0" simplePos="0" relativeHeight="487596032" behindDoc="1" locked="0" layoutInCell="1" allowOverlap="1" wp14:anchorId="6831D1EC" wp14:editId="5A4F2DB7">
+              <wp:anchor distT="0" distB="0" distL="0" distR="0" simplePos="0" relativeHeight="487596544" behindDoc="1" locked="0" layoutInCell="1" allowOverlap="1" wp14:anchorId="1F0B74AA" wp14:editId="15875CA0">
                 <wp:simplePos x="0" y="0"/>
                 <wp:positionH relativeFrom="page">
                   <wp:posOffset>593724</wp:posOffset>
                 </wp:positionH>
                 <wp:positionV relativeFrom="paragraph">
-                  <wp:posOffset>161339</wp:posOffset>
+                  <wp:posOffset>161290</wp:posOffset>
                 </wp:positionV>
                 <wp:extent cx="6362700" cy="419100"/>
                 <wp:effectExtent l="0" t="0" r="0" b="0"/>
@@ -18826,7 +18926,7 @@
           </mc:Choice>
           <mc:Fallback>
             <w:pict>
-              <v:group w14:anchorId="6831D1EC" id="Group 42" o:spid="_x0000_s1038" style="position:absolute;left:0;text-align:left;margin-left:46.75pt;margin-top:12.7pt;width:501pt;height:33pt;z-index:-15720448;mso-wrap-distance-left:0;mso-wrap-distance-right:0;mso-position-horizontal-relative:page" coordsize="63627,4191" o:gfxdata="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">
+              <v:group w14:anchorId="1F0B74AA" id="Group 42" o:spid="_x0000_s1038" style="position:absolute;left:0;text-align:left;margin-left:46.75pt;margin-top:12.7pt;width:501pt;height:33pt;z-index:-15719936;mso-wrap-distance-left:0;mso-wrap-distance-right:0;mso-position-horizontal-relative:page;mso-position-vertical-relative:text" coordsize="63627,4191" o:gfxdata="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">
                 <v:shape id="Graphic 43" o:spid="_x0000_s1039" style="position:absolute;width:63627;height:4191;visibility:visible;mso-wrap-style:square;v-text-anchor:top" coordsize="6362700,419100" o:gfxdata="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" path="m6362699,419099l,419099,,,6362699,r,419099xe" fillcolor="#7e7e7e" stroked="f">
                   <v:fill opacity="6682f"/>
                   <v:path arrowok="t"/>
@@ -19067,7 +19167,7 @@
     </w:p>
     <w:p>
       <w:pPr>
-        <w:spacing w:before="266"/>
+        <w:spacing w:before="251"/>
         <w:ind w:left="7"/>
         <w:jc w:val="both"/>
         <w:rPr>
@@ -19118,7 +19218,7 @@
           <w:position w:val="3"/>
         </w:rPr>
         <w:drawing>
-          <wp:inline distT="0" distB="0" distL="0" distR="0" wp14:anchorId="2A999D4C" wp14:editId="623441F3">
+          <wp:inline distT="0" distB="0" distL="0" distR="0" wp14:anchorId="04F928D1" wp14:editId="659F805D">
             <wp:extent cx="47625" cy="47620"/>
             <wp:effectExtent l="0" t="0" r="0" b="0"/>
             <wp:docPr id="46" name="Image 46"/>
@@ -19133,7 +19233,7 @@
                     <pic:cNvPicPr/>
                   </pic:nvPicPr>
                   <pic:blipFill>
-                    <a:blip r:embed="rId18" cstate="print"/>
+                    <a:blip r:embed="rId14" cstate="print"/>
                     <a:stretch>
                       <a:fillRect/>
                     </a:stretch>
@@ -19267,7 +19367,7 @@
           <w:position w:val="3"/>
         </w:rPr>
         <w:drawing>
-          <wp:inline distT="0" distB="0" distL="0" distR="0" wp14:anchorId="09D30336" wp14:editId="7F2EF2B9">
+          <wp:inline distT="0" distB="0" distL="0" distR="0" wp14:anchorId="330C5098" wp14:editId="7A7CA4C4">
             <wp:extent cx="47625" cy="47620"/>
             <wp:effectExtent l="0" t="0" r="0" b="0"/>
             <wp:docPr id="47" name="Image 47"/>
@@ -19282,7 +19382,7 @@
                     <pic:cNvPicPr/>
                   </pic:nvPicPr>
                   <pic:blipFill>
-                    <a:blip r:embed="rId18" cstate="print"/>
+                    <a:blip r:embed="rId19" cstate="print"/>
                     <a:stretch>
                       <a:fillRect/>
                     </a:stretch>
@@ -19384,7 +19484,16 @@
     </w:p>
     <w:p>
       <w:pPr>
-        <w:spacing w:before="228"/>
+        <w:pStyle w:val="Textkrper"/>
+        <w:spacing w:before="1"/>
+        <w:jc w:val="both"/>
+        <w:rPr>
+          <w:sz w:val="21"/>
+        </w:rPr>
+      </w:pPr>
+    </w:p>
+    <w:p>
+      <w:pPr>
         <w:ind w:left="7"/>
         <w:jc w:val="both"/>
         <w:rPr>
@@ -19430,7 +19539,7 @@
     <w:p>
       <w:pPr>
         <w:pStyle w:val="Textkrper"/>
-        <w:spacing w:before="32"/>
+        <w:spacing w:before="18"/>
         <w:jc w:val="both"/>
         <w:rPr>
           <w:sz w:val="24"/>
@@ -19661,7 +19770,7 @@
       <mc:AlternateContent>
         <mc:Choice Requires="wps">
           <w:drawing>
-            <wp:anchor distT="0" distB="0" distL="0" distR="0" simplePos="0" relativeHeight="487007744" behindDoc="1" locked="0" layoutInCell="1" allowOverlap="1" wp14:anchorId="29C2543B" wp14:editId="1F26137B">
+            <wp:anchor distT="0" distB="0" distL="0" distR="0" simplePos="0" relativeHeight="487000576" behindDoc="1" locked="0" layoutInCell="1" allowOverlap="1" wp14:anchorId="0284FAA3" wp14:editId="42900340">
               <wp:simplePos x="0" y="0"/>
               <wp:positionH relativeFrom="page">
                 <wp:posOffset>3638351</wp:posOffset>
@@ -19798,11 +19907,11 @@
         </mc:Choice>
         <mc:Fallback>
           <w:pict>
-            <v:shapetype w14:anchorId="29C2543B" id="_x0000_t202" coordsize="21600,21600" o:spt="202" path="m,l,21600r21600,l21600,xe">
+            <v:shapetype w14:anchorId="0284FAA3" id="_x0000_t202" coordsize="21600,21600" o:spt="202" path="m,l,21600r21600,l21600,xe">
               <v:stroke joinstyle="miter"/>
               <v:path gradientshapeok="t" o:connecttype="rect"/>
             </v:shapetype>
-            <v:shape id="Textbox 3" o:spid="_x0000_s1044" type="#_x0000_t202" style="position:absolute;margin-left:286.5pt;margin-top:817.25pt;width:20pt;height:11pt;z-index:-16308736;visibility:visible;mso-wrap-style:square;mso-wrap-distance-left:0;mso-wrap-distance-top:0;mso-wrap-distance-right:0;mso-wrap-distance-bottom:0;mso-position-horizontal:absolute;mso-position-horizontal-relative:page;mso-position-vertical:absolute;mso-position-vertical-relative:page;v-text-anchor:top" o:gfxdata="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" filled="f" stroked="f">
+            <v:shape id="Textbox 3" o:spid="_x0000_s1044" type="#_x0000_t202" style="position:absolute;margin-left:286.5pt;margin-top:817.25pt;width:20pt;height:11pt;z-index:-16315904;visibility:visible;mso-wrap-style:square;mso-wrap-distance-left:0;mso-wrap-distance-top:0;mso-wrap-distance-right:0;mso-wrap-distance-bottom:0;mso-position-horizontal:absolute;mso-position-horizontal-relative:page;mso-position-vertical:absolute;mso-position-vertical-relative:page;v-text-anchor:top" o:gfxdata="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" filled="f" stroked="f">
               <v:textbox inset="0,0,0,0">
                 <w:txbxContent>
                   <w:p>
@@ -19946,7 +20055,7 @@
       <mc:AlternateContent>
         <mc:Choice Requires="wps">
           <w:drawing>
-            <wp:anchor distT="0" distB="0" distL="0" distR="0" simplePos="0" relativeHeight="487006720" behindDoc="1" locked="0" layoutInCell="1" allowOverlap="1" wp14:anchorId="78E05DD9" wp14:editId="527D3455">
+            <wp:anchor distT="0" distB="0" distL="0" distR="0" simplePos="0" relativeHeight="486999552" behindDoc="1" locked="0" layoutInCell="1" allowOverlap="1" wp14:anchorId="38522921" wp14:editId="4300A31E">
               <wp:simplePos x="0" y="0"/>
               <wp:positionH relativeFrom="page">
                 <wp:posOffset>467121</wp:posOffset>
@@ -20009,11 +20118,11 @@
         </mc:Choice>
         <mc:Fallback>
           <w:pict>
-            <v:shapetype w14:anchorId="78E05DD9" id="_x0000_t202" coordsize="21600,21600" o:spt="202" path="m,l,21600r21600,l21600,xe">
+            <v:shapetype w14:anchorId="38522921" id="_x0000_t202" coordsize="21600,21600" o:spt="202" path="m,l,21600r21600,l21600,xe">
               <v:stroke joinstyle="miter"/>
               <v:path gradientshapeok="t" o:connecttype="rect"/>
             </v:shapetype>
-            <v:shape id="Textbox 1" o:spid="_x0000_s1042" type="#_x0000_t202" style="position:absolute;margin-left:36.8pt;margin-top:15.25pt;width:53.75pt;height:11pt;z-index:-16309760;visibility:visible;mso-wrap-style:square;mso-wrap-distance-left:0;mso-wrap-distance-top:0;mso-wrap-distance-right:0;mso-wrap-distance-bottom:0;mso-position-horizontal:absolute;mso-position-horizontal-relative:page;mso-position-vertical:absolute;mso-position-vertical-relative:page;v-text-anchor:top" o:gfxdata="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" filled="f" stroked="f">
+            <v:shape id="Textbox 1" o:spid="_x0000_s1042" type="#_x0000_t202" style="position:absolute;margin-left:36.8pt;margin-top:15.25pt;width:53.75pt;height:11pt;z-index:-16316928;visibility:visible;mso-wrap-style:square;mso-wrap-distance-left:0;mso-wrap-distance-top:0;mso-wrap-distance-right:0;mso-wrap-distance-bottom:0;mso-position-horizontal:absolute;mso-position-horizontal-relative:page;mso-position-vertical:absolute;mso-position-vertical-relative:page;v-text-anchor:top" o:gfxdata="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" filled="f" stroked="f">
               <v:textbox inset="0,0,0,0">
                 <w:txbxContent>
                   <w:p>
@@ -20050,7 +20159,7 @@
       <mc:AlternateContent>
         <mc:Choice Requires="wps">
           <w:drawing>
-            <wp:anchor distT="0" distB="0" distL="0" distR="0" simplePos="0" relativeHeight="487007232" behindDoc="1" locked="0" layoutInCell="1" allowOverlap="1" wp14:anchorId="284D8D4D" wp14:editId="42329671">
+            <wp:anchor distT="0" distB="0" distL="0" distR="0" simplePos="0" relativeHeight="487000064" behindDoc="1" locked="0" layoutInCell="1" allowOverlap="1" wp14:anchorId="0A7E7E5C" wp14:editId="31C23556">
               <wp:simplePos x="0" y="0"/>
               <wp:positionH relativeFrom="page">
                 <wp:posOffset>6530578</wp:posOffset>
@@ -20120,7 +20229,7 @@
         </mc:Choice>
         <mc:Fallback>
           <w:pict>
-            <v:shape w14:anchorId="284D8D4D" id="Textbox 2" o:spid="_x0000_s1043" type="#_x0000_t202" style="position:absolute;margin-left:514.2pt;margin-top:15.25pt;width:44pt;height:11pt;z-index:-16309248;visibility:visible;mso-wrap-style:square;mso-wrap-distance-left:0;mso-wrap-distance-top:0;mso-wrap-distance-right:0;mso-wrap-distance-bottom:0;mso-position-horizontal:absolute;mso-position-horizontal-relative:page;mso-position-vertical:absolute;mso-position-vertical-relative:page;v-text-anchor:top" o:gfxdata="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" filled="f" stroked="f">
+            <v:shape w14:anchorId="0A7E7E5C" id="Textbox 2" o:spid="_x0000_s1043" type="#_x0000_t202" style="position:absolute;margin-left:514.2pt;margin-top:15.25pt;width:44pt;height:11pt;z-index:-16316416;visibility:visible;mso-wrap-style:square;mso-wrap-distance-left:0;mso-wrap-distance-top:0;mso-wrap-distance-right:0;mso-wrap-distance-bottom:0;mso-position-horizontal:absolute;mso-position-horizontal-relative:page;mso-position-vertical:absolute;mso-position-vertical-relative:page;v-text-anchor:top" o:gfxdata="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" filled="f" stroked="f">
               <v:textbox inset="0,0,0,0">
                 <w:txbxContent>
                   <w:p>
@@ -20163,10 +20272,10 @@
 <file path=word/numbering.xml><?xml version="1.0" encoding="utf-8"?>
 <w:numbering xmlns:wpc="http://schemas.microsoft.com/office/word/2010/wordprocessingCanvas" xmlns:cx="http://schemas.microsoft.com/office/drawing/2014/chartex" xmlns:cx1="http://schemas.microsoft.com/office/drawing/2015/9/8/chartex" xmlns:cx2="http://schemas.microsoft.com/office/drawing/2015/10/21/chartex" xmlns:cx3="http://schemas.microsoft.com/office/drawing/2016/5/9/chartex" xmlns:cx4="http://schemas.microsoft.com/office/drawing/2016/5/10/chartex" xmlns:cx5="http://schemas.microsoft.com/office/drawing/2016/5/11/chartex" xmlns:cx6="http://schemas.microsoft.com/office/drawing/2016/5/12/chartex" xmlns:cx7="http://schemas.microsoft.com/office/drawing/2016/5/13/chartex" xmlns:cx8="http://schemas.microsoft.com/office/drawing/2016/5/14/chartex" xmlns:mc="http://schemas.openxmlformats.org/markup-compatibility/2006" xmlns:aink="http://schemas.microsoft.com/office/drawing/2016/ink" xmlns:am3d="http://schemas.microsoft.com/office/drawing/2017/model3d" xmlns:o="urn:schemas-microsoft-com:office:office" xmlns:oel="http://schemas.microsoft.com/office/2019/extlst" xmlns:r="http://schemas.openxmlformats.org/officeDocument/2006/relationships" xmlns:m="http://schemas.openxmlformats.org/officeDocument/2006/math" xmlns:v="urn:schemas-microsoft-com:vml" xmlns:wp14="http://schemas.microsoft.com/office/word/2010/wordprocessingDrawing" xmlns:wp="http://schemas.openxmlformats.org/drawingml/2006/wordprocessingDrawing" xmlns:w10="urn:schemas-microsoft-com:office:word" xmlns:w="http://schemas.openxmlformats.org/wordprocessingml/2006/main" xmlns:w14="http://schemas.microsoft.com/office/word/2010/wordml" xmlns:w15="http://schemas.microsoft.com/office/word/2012/wordml" xmlns:w16cex="http://schemas.microsoft.com/office/word/2018/wordml/cex" xmlns:w16cid="http://schemas.microsoft.com/office/word/2016/wordml/cid" xmlns:w16="http://schemas.microsoft.com/office/word/2018/wordml" xmlns:w16du="http://schemas.microsoft.com/office/word/2023/wordml/word16du" xmlns:w16sdtdh="http://schemas.microsoft.com/office/word/2020/wordml/sdtdatahash" xmlns:w16sdtfl="http://schemas.microsoft.com/office/word/2024/wordml/sdtformatlock" xmlns:w16se="http://schemas.microsoft.com/office/word/2015/wordml/symex" xmlns:wpg="http://schemas.microsoft.com/office/word/2010/wordprocessingGroup" xmlns:wpi="http://schemas.microsoft.com/office/word/2010/wordprocessingInk" xmlns:wne="http://schemas.microsoft.com/office/word/2006/wordml" xmlns:wps="http://schemas.microsoft.com/office/word/2010/wordprocessingShape" mc:Ignorable="w14 w15 w16se w16cid w16 w16cex w16sdtdh w16sdtfl w16du wp14">
   <w:abstractNum w:abstractNumId="0" w15:restartNumberingAfterBreak="0">
-    <w:nsid w:val="15660CC6"/>
+    <w:nsid w:val="3AF742D1"/>
     <w:multiLevelType w:val="hybridMultilevel"/>
-    <w:tmpl w:val="65A4E5CC"/>
-    <w:lvl w:ilvl="0" w:tplc="49280B8A">
+    <w:tmpl w:val="2D2AFB02"/>
+    <w:lvl w:ilvl="0" w:tplc="0BDAF5A4">
       <w:start w:val="1"/>
       <w:numFmt w:val="decimal"/>
       <w:lvlText w:val="%1."/>
@@ -20188,7 +20297,7 @@
         <w:lang w:val="de-DE" w:eastAsia="en-US" w:bidi="ar-SA"/>
       </w:rPr>
     </w:lvl>
-    <w:lvl w:ilvl="1" w:tplc="EF8C50C0">
+    <w:lvl w:ilvl="1" w:tplc="29BA121C">
       <w:numFmt w:val="bullet"/>
       <w:lvlText w:val="•"/>
       <w:lvlJc w:val="left"/>
@@ -20200,7 +20309,7 @@
         <w:lang w:val="de-DE" w:eastAsia="en-US" w:bidi="ar-SA"/>
       </w:rPr>
     </w:lvl>
-    <w:lvl w:ilvl="2" w:tplc="261200B2">
+    <w:lvl w:ilvl="2" w:tplc="18C0EE40">
       <w:numFmt w:val="bullet"/>
       <w:lvlText w:val="•"/>
       <w:lvlJc w:val="left"/>
@@ -20212,7 +20321,7 @@
         <w:lang w:val="de-DE" w:eastAsia="en-US" w:bidi="ar-SA"/>
       </w:rPr>
     </w:lvl>
-    <w:lvl w:ilvl="3" w:tplc="1CD0B1E6">
+    <w:lvl w:ilvl="3" w:tplc="AE8824B6">
       <w:numFmt w:val="bullet"/>
       <w:lvlText w:val="•"/>
       <w:lvlJc w:val="left"/>
@@ -20224,7 +20333,7 @@
         <w:lang w:val="de-DE" w:eastAsia="en-US" w:bidi="ar-SA"/>
       </w:rPr>
     </w:lvl>
-    <w:lvl w:ilvl="4" w:tplc="796CBC38">
+    <w:lvl w:ilvl="4" w:tplc="E452D352">
       <w:numFmt w:val="bullet"/>
       <w:lvlText w:val="•"/>
       <w:lvlJc w:val="left"/>
@@ -20236,7 +20345,7 @@
         <w:lang w:val="de-DE" w:eastAsia="en-US" w:bidi="ar-SA"/>
       </w:rPr>
     </w:lvl>
-    <w:lvl w:ilvl="5" w:tplc="55168022">
+    <w:lvl w:ilvl="5" w:tplc="9C620594">
       <w:numFmt w:val="bullet"/>
       <w:lvlText w:val="•"/>
       <w:lvlJc w:val="left"/>
@@ -20248,7 +20357,7 @@
         <w:lang w:val="de-DE" w:eastAsia="en-US" w:bidi="ar-SA"/>
       </w:rPr>
     </w:lvl>
-    <w:lvl w:ilvl="6" w:tplc="3154DBE4">
+    <w:lvl w:ilvl="6" w:tplc="5C302B0E">
       <w:numFmt w:val="bullet"/>
       <w:lvlText w:val="•"/>
       <w:lvlJc w:val="left"/>
@@ -20260,7 +20369,7 @@
         <w:lang w:val="de-DE" w:eastAsia="en-US" w:bidi="ar-SA"/>
       </w:rPr>
     </w:lvl>
-    <w:lvl w:ilvl="7" w:tplc="66DA4154">
+    <w:lvl w:ilvl="7" w:tplc="FE443BFC">
       <w:numFmt w:val="bullet"/>
       <w:lvlText w:val="•"/>
       <w:lvlJc w:val="left"/>
@@ -20272,7 +20381,7 @@
         <w:lang w:val="de-DE" w:eastAsia="en-US" w:bidi="ar-SA"/>
       </w:rPr>
     </w:lvl>
-    <w:lvl w:ilvl="8" w:tplc="B988352A">
+    <w:lvl w:ilvl="8" w:tplc="C24A2936">
       <w:numFmt w:val="bullet"/>
       <w:lvlText w:val="•"/>
       <w:lvlJc w:val="left"/>
@@ -20286,10 +20395,10 @@
     </w:lvl>
   </w:abstractNum>
   <w:abstractNum w:abstractNumId="1" w15:restartNumberingAfterBreak="0">
-    <w:nsid w:val="30C237C9"/>
+    <w:nsid w:val="6C221986"/>
     <w:multiLevelType w:val="hybridMultilevel"/>
-    <w:tmpl w:val="BDCE4184"/>
-    <w:lvl w:ilvl="0" w:tplc="F89288F8">
+    <w:tmpl w:val="9B26A4CA"/>
+    <w:lvl w:ilvl="0" w:tplc="6E6C932E">
       <w:start w:val="1"/>
       <w:numFmt w:val="decimal"/>
       <w:lvlText w:val="%1."/>
@@ -20311,7 +20420,7 @@
         <w:lang w:val="de-DE" w:eastAsia="en-US" w:bidi="ar-SA"/>
       </w:rPr>
     </w:lvl>
-    <w:lvl w:ilvl="1" w:tplc="35C29EFA">
+    <w:lvl w:ilvl="1" w:tplc="F998EF44">
       <w:numFmt w:val="bullet"/>
       <w:lvlText w:val="•"/>
       <w:lvlJc w:val="left"/>
@@ -20323,7 +20432,7 @@
         <w:lang w:val="de-DE" w:eastAsia="en-US" w:bidi="ar-SA"/>
       </w:rPr>
     </w:lvl>
-    <w:lvl w:ilvl="2" w:tplc="87C4E222">
+    <w:lvl w:ilvl="2" w:tplc="8D928A78">
       <w:numFmt w:val="bullet"/>
       <w:lvlText w:val="•"/>
       <w:lvlJc w:val="left"/>
@@ -20335,7 +20444,7 @@
         <w:lang w:val="de-DE" w:eastAsia="en-US" w:bidi="ar-SA"/>
       </w:rPr>
     </w:lvl>
-    <w:lvl w:ilvl="3" w:tplc="E6B8D65A">
+    <w:lvl w:ilvl="3" w:tplc="AE28A7C2">
       <w:numFmt w:val="bullet"/>
       <w:lvlText w:val="•"/>
       <w:lvlJc w:val="left"/>
@@ -20347,7 +20456,7 @@
         <w:lang w:val="de-DE" w:eastAsia="en-US" w:bidi="ar-SA"/>
       </w:rPr>
     </w:lvl>
-    <w:lvl w:ilvl="4" w:tplc="E0DAA5DA">
+    <w:lvl w:ilvl="4" w:tplc="4520533E">
       <w:numFmt w:val="bullet"/>
       <w:lvlText w:val="•"/>
       <w:lvlJc w:val="left"/>
@@ -20359,7 +20468,7 @@
         <w:lang w:val="de-DE" w:eastAsia="en-US" w:bidi="ar-SA"/>
       </w:rPr>
     </w:lvl>
-    <w:lvl w:ilvl="5" w:tplc="042ED816">
+    <w:lvl w:ilvl="5" w:tplc="FBCEB328">
       <w:numFmt w:val="bullet"/>
       <w:lvlText w:val="•"/>
       <w:lvlJc w:val="left"/>
@@ -20371,7 +20480,7 @@
         <w:lang w:val="de-DE" w:eastAsia="en-US" w:bidi="ar-SA"/>
       </w:rPr>
     </w:lvl>
-    <w:lvl w:ilvl="6" w:tplc="7F24286A">
+    <w:lvl w:ilvl="6" w:tplc="92CE75D6">
       <w:numFmt w:val="bullet"/>
       <w:lvlText w:val="•"/>
       <w:lvlJc w:val="left"/>
@@ -20383,7 +20492,7 @@
         <w:lang w:val="de-DE" w:eastAsia="en-US" w:bidi="ar-SA"/>
       </w:rPr>
     </w:lvl>
-    <w:lvl w:ilvl="7" w:tplc="CF9A011A">
+    <w:lvl w:ilvl="7" w:tplc="28E8D54E">
       <w:numFmt w:val="bullet"/>
       <w:lvlText w:val="•"/>
       <w:lvlJc w:val="left"/>
@@ -20395,7 +20504,7 @@
         <w:lang w:val="de-DE" w:eastAsia="en-US" w:bidi="ar-SA"/>
       </w:rPr>
     </w:lvl>
-    <w:lvl w:ilvl="8" w:tplc="AAD2BBCE">
+    <w:lvl w:ilvl="8" w:tplc="8D2C5056">
       <w:numFmt w:val="bullet"/>
       <w:lvlText w:val="•"/>
       <w:lvlJc w:val="left"/>
@@ -20408,11 +20517,11 @@
       </w:rPr>
     </w:lvl>
   </w:abstractNum>
-  <w:num w:numId="1" w16cid:durableId="1115442048">
+  <w:num w:numId="1" w16cid:durableId="823274861">
+    <w:abstractNumId w:val="0"/>
+  </w:num>
+  <w:num w:numId="2" w16cid:durableId="580258330">
     <w:abstractNumId w:val="1"/>
-  </w:num>
-  <w:num w:numId="2" w16cid:durableId="2083485148">
-    <w:abstractNumId w:val="0"/>
   </w:num>
 </w:numbering>
 </file>

</xml_diff>